<commit_message>
++ Them truong quan
</commit_message>
<xml_diff>
--- a/Nguyễn Đức Hậu-Ngô Văn Thường -Báo cáo - ĐATN.docx
+++ b/Nguyễn Đức Hậu-Ngô Văn Thường -Báo cáo - ĐATN.docx
@@ -6908,7 +6908,23 @@
                 <w:sz w:val="28"/>
                 <w:szCs w:val="28"/>
               </w:rPr>
-              <w:t>,kiến trúc học sâu</w:t>
+              <w:t>,</w:t>
+            </w:r>
+            <w:r>
+              <w:rPr>
+                <w:rFonts w:ascii="Times New Roman" w:hAnsi="Times New Roman"/>
+                <w:sz w:val="28"/>
+                <w:szCs w:val="28"/>
+              </w:rPr>
+              <w:t xml:space="preserve"> </w:t>
+            </w:r>
+            <w:r>
+              <w:rPr>
+                <w:rFonts w:ascii="Times New Roman" w:hAnsi="Times New Roman"/>
+                <w:sz w:val="28"/>
+                <w:szCs w:val="28"/>
+              </w:rPr>
+              <w:t>kiến trúc học sâu</w:t>
             </w:r>
             <w:r>
               <w:rPr>
@@ -7398,7 +7414,7 @@
     <w:p>
       <w:pPr>
         <w:pStyle w:val="Heading1"/>
-        <w:ind w:left="630" w:hanging="180"/>
+        <w:ind w:left="180" w:hanging="180"/>
       </w:pPr>
       <w:bookmarkStart w:id="6" w:name="_Toc57676300"/>
       <w:r>
@@ -7576,25 +7592,51 @@
       <w:r>
         <w:t xml:space="preserve">Hình </w:t>
       </w:r>
-      <w:fldSimple w:instr=" STYLEREF 1 \s ">
-        <w:r>
-          <w:rPr>
-            <w:noProof/>
-          </w:rPr>
-          <w:t>1</w:t>
-        </w:r>
-      </w:fldSimple>
+      <w:r>
+        <w:fldChar w:fldCharType="begin"/>
+      </w:r>
+      <w:r>
+        <w:instrText xml:space="preserve"> STYLEREF 1 \s </w:instrText>
+      </w:r>
+      <w:r>
+        <w:fldChar w:fldCharType="separate"/>
+      </w:r>
+      <w:r>
+        <w:rPr>
+          <w:noProof/>
+        </w:rPr>
+        <w:t>1</w:t>
+      </w:r>
+      <w:r>
+        <w:rPr>
+          <w:noProof/>
+        </w:rPr>
+        <w:fldChar w:fldCharType="end"/>
+      </w:r>
       <w:r>
         <w:t>.</w:t>
       </w:r>
-      <w:fldSimple w:instr=" SEQ Hình \* ARABIC \s 1 ">
-        <w:r>
-          <w:rPr>
-            <w:noProof/>
-          </w:rPr>
-          <w:t>1</w:t>
-        </w:r>
-      </w:fldSimple>
+      <w:r>
+        <w:fldChar w:fldCharType="begin"/>
+      </w:r>
+      <w:r>
+        <w:instrText xml:space="preserve"> SEQ Hình \* ARABIC \s 1 </w:instrText>
+      </w:r>
+      <w:r>
+        <w:fldChar w:fldCharType="separate"/>
+      </w:r>
+      <w:r>
+        <w:rPr>
+          <w:noProof/>
+        </w:rPr>
+        <w:t>1</w:t>
+      </w:r>
+      <w:r>
+        <w:rPr>
+          <w:noProof/>
+        </w:rPr>
+        <w:fldChar w:fldCharType="end"/>
+      </w:r>
       <w:r>
         <w:t>.</w:t>
       </w:r>
@@ -10134,51 +10176,25 @@
       <w:r>
         <w:t xml:space="preserve">Hình </w:t>
       </w:r>
-      <w:r>
-        <w:fldChar w:fldCharType="begin"/>
-      </w:r>
-      <w:r>
-        <w:instrText xml:space="preserve"> STYLEREF 1 \s </w:instrText>
-      </w:r>
-      <w:r>
-        <w:fldChar w:fldCharType="separate"/>
-      </w:r>
-      <w:r>
-        <w:rPr>
-          <w:noProof/>
-        </w:rPr>
-        <w:t>1</w:t>
-      </w:r>
-      <w:r>
-        <w:rPr>
-          <w:noProof/>
-        </w:rPr>
-        <w:fldChar w:fldCharType="end"/>
-      </w:r>
+      <w:fldSimple w:instr=" STYLEREF 1 \s ">
+        <w:r>
+          <w:rPr>
+            <w:noProof/>
+          </w:rPr>
+          <w:t>1</w:t>
+        </w:r>
+      </w:fldSimple>
       <w:r>
         <w:t>.</w:t>
       </w:r>
-      <w:r>
-        <w:fldChar w:fldCharType="begin"/>
-      </w:r>
-      <w:r>
-        <w:instrText xml:space="preserve"> SEQ Hình \* ARABIC \s 1 </w:instrText>
-      </w:r>
-      <w:r>
-        <w:fldChar w:fldCharType="separate"/>
-      </w:r>
-      <w:r>
-        <w:rPr>
-          <w:noProof/>
-        </w:rPr>
-        <w:t>4</w:t>
-      </w:r>
-      <w:r>
-        <w:rPr>
-          <w:noProof/>
-        </w:rPr>
-        <w:fldChar w:fldCharType="end"/>
-      </w:r>
+      <w:fldSimple w:instr=" SEQ Hình \* ARABIC \s 1 ">
+        <w:r>
+          <w:rPr>
+            <w:noProof/>
+          </w:rPr>
+          <w:t>4</w:t>
+        </w:r>
+      </w:fldSimple>
       <w:r>
         <w:t>.</w:t>
       </w:r>
@@ -10480,51 +10496,25 @@
       <w:r>
         <w:t xml:space="preserve">Hình </w:t>
       </w:r>
-      <w:r>
-        <w:fldChar w:fldCharType="begin"/>
-      </w:r>
-      <w:r>
-        <w:instrText xml:space="preserve"> STYLEREF 1 \s </w:instrText>
-      </w:r>
-      <w:r>
-        <w:fldChar w:fldCharType="separate"/>
-      </w:r>
-      <w:r>
-        <w:rPr>
-          <w:noProof/>
-        </w:rPr>
-        <w:t>1</w:t>
-      </w:r>
-      <w:r>
-        <w:rPr>
-          <w:noProof/>
-        </w:rPr>
-        <w:fldChar w:fldCharType="end"/>
-      </w:r>
+      <w:fldSimple w:instr=" STYLEREF 1 \s ">
+        <w:r>
+          <w:rPr>
+            <w:noProof/>
+          </w:rPr>
+          <w:t>1</w:t>
+        </w:r>
+      </w:fldSimple>
       <w:r>
         <w:t>.</w:t>
       </w:r>
-      <w:r>
-        <w:fldChar w:fldCharType="begin"/>
-      </w:r>
-      <w:r>
-        <w:instrText xml:space="preserve"> SEQ Hình \* ARABIC \s 1 </w:instrText>
-      </w:r>
-      <w:r>
-        <w:fldChar w:fldCharType="separate"/>
-      </w:r>
-      <w:r>
-        <w:rPr>
-          <w:noProof/>
-        </w:rPr>
-        <w:t>3</w:t>
-      </w:r>
-      <w:r>
-        <w:rPr>
-          <w:noProof/>
-        </w:rPr>
-        <w:fldChar w:fldCharType="end"/>
-      </w:r>
+      <w:fldSimple w:instr=" SEQ Hình \* ARABIC \s 1 ">
+        <w:r>
+          <w:rPr>
+            <w:noProof/>
+          </w:rPr>
+          <w:t>3</w:t>
+        </w:r>
+      </w:fldSimple>
       <w:r>
         <w:t>.</w:t>
       </w:r>
@@ -11675,51 +11665,25 @@
       <w:r>
         <w:t xml:space="preserve">Hình </w:t>
       </w:r>
-      <w:r>
-        <w:fldChar w:fldCharType="begin"/>
-      </w:r>
-      <w:r>
-        <w:instrText xml:space="preserve"> STYLEREF 1 \s </w:instrText>
-      </w:r>
-      <w:r>
-        <w:fldChar w:fldCharType="separate"/>
-      </w:r>
-      <w:r>
-        <w:rPr>
-          <w:noProof/>
-        </w:rPr>
-        <w:t>1</w:t>
-      </w:r>
-      <w:r>
-        <w:rPr>
-          <w:noProof/>
-        </w:rPr>
-        <w:fldChar w:fldCharType="end"/>
-      </w:r>
+      <w:fldSimple w:instr=" STYLEREF 1 \s ">
+        <w:r>
+          <w:rPr>
+            <w:noProof/>
+          </w:rPr>
+          <w:t>1</w:t>
+        </w:r>
+      </w:fldSimple>
       <w:r>
         <w:t>.</w:t>
       </w:r>
-      <w:r>
-        <w:fldChar w:fldCharType="begin"/>
-      </w:r>
-      <w:r>
-        <w:instrText xml:space="preserve"> SEQ Hình \* ARABIC \s 1 </w:instrText>
-      </w:r>
-      <w:r>
-        <w:fldChar w:fldCharType="separate"/>
-      </w:r>
-      <w:r>
-        <w:rPr>
-          <w:noProof/>
-        </w:rPr>
-        <w:t>5</w:t>
-      </w:r>
-      <w:r>
-        <w:rPr>
-          <w:noProof/>
-        </w:rPr>
-        <w:fldChar w:fldCharType="end"/>
-      </w:r>
+      <w:fldSimple w:instr=" SEQ Hình \* ARABIC \s 1 ">
+        <w:r>
+          <w:rPr>
+            <w:noProof/>
+          </w:rPr>
+          <w:t>5</w:t>
+        </w:r>
+      </w:fldSimple>
       <w:r>
         <w:t>.</w:t>
       </w:r>
@@ -11870,51 +11834,25 @@
       <w:r>
         <w:t xml:space="preserve">Hình </w:t>
       </w:r>
-      <w:r>
-        <w:fldChar w:fldCharType="begin"/>
-      </w:r>
-      <w:r>
-        <w:instrText xml:space="preserve"> STYLEREF 1 \s </w:instrText>
-      </w:r>
-      <w:r>
-        <w:fldChar w:fldCharType="separate"/>
-      </w:r>
-      <w:r>
-        <w:rPr>
-          <w:noProof/>
-        </w:rPr>
-        <w:t>1</w:t>
-      </w:r>
-      <w:r>
-        <w:rPr>
-          <w:noProof/>
-        </w:rPr>
-        <w:fldChar w:fldCharType="end"/>
-      </w:r>
+      <w:fldSimple w:instr=" STYLEREF 1 \s ">
+        <w:r>
+          <w:rPr>
+            <w:noProof/>
+          </w:rPr>
+          <w:t>1</w:t>
+        </w:r>
+      </w:fldSimple>
       <w:r>
         <w:t>.</w:t>
       </w:r>
-      <w:r>
-        <w:fldChar w:fldCharType="begin"/>
-      </w:r>
-      <w:r>
-        <w:instrText xml:space="preserve"> SEQ Hình \* ARABIC \s 1 </w:instrText>
-      </w:r>
-      <w:r>
-        <w:fldChar w:fldCharType="separate"/>
-      </w:r>
-      <w:r>
-        <w:rPr>
-          <w:noProof/>
-        </w:rPr>
-        <w:t>6</w:t>
-      </w:r>
-      <w:r>
-        <w:rPr>
-          <w:noProof/>
-        </w:rPr>
-        <w:fldChar w:fldCharType="end"/>
-      </w:r>
+      <w:fldSimple w:instr=" SEQ Hình \* ARABIC \s 1 ">
+        <w:r>
+          <w:rPr>
+            <w:noProof/>
+          </w:rPr>
+          <w:t>6</w:t>
+        </w:r>
+      </w:fldSimple>
       <w:r>
         <w:t>. Đồ thị hàm sigmoid</w:t>
       </w:r>
@@ -12256,54 +12194,25 @@
       <w:r>
         <w:t xml:space="preserve">Hình </w:t>
       </w:r>
-      <w:r>
-        <w:fldChar w:fldCharType="begin"/>
-      </w:r>
-      <w:r>
-        <w:instrText xml:space="preserve"> STYLEREF 1 \s </w:instrText>
-      </w:r>
-      <w:r>
-        <w:fldChar w:fldCharType="separate"/>
-      </w:r>
-      <w:r>
-        <w:rPr>
-          <w:noProof/>
-        </w:rPr>
-        <w:t>1</w:t>
-      </w:r>
-      <w:r>
-        <w:rPr>
-          <w:noProof/>
-        </w:rPr>
-        <w:fldChar w:fldCharType="end"/>
-      </w:r>
+      <w:fldSimple w:instr=" STYLEREF 1 \s ">
+        <w:r>
+          <w:rPr>
+            <w:noProof/>
+          </w:rPr>
+          <w:t>1</w:t>
+        </w:r>
+      </w:fldSimple>
       <w:r>
         <w:t>.</w:t>
       </w:r>
-      <w:r>
-        <w:fldChar w:fldCharType="begin"/>
-      </w:r>
-      <w:r>
-        <w:instrText xml:space="preserve"> SEQ H</w:instrText>
-      </w:r>
-      <w:r>
-        <w:instrText xml:space="preserve">ình \* ARABIC \s 1 </w:instrText>
-      </w:r>
-      <w:r>
-        <w:fldChar w:fldCharType="separate"/>
-      </w:r>
-      <w:r>
-        <w:rPr>
-          <w:noProof/>
-        </w:rPr>
-        <w:t>7</w:t>
-      </w:r>
-      <w:r>
-        <w:rPr>
-          <w:noProof/>
-        </w:rPr>
-        <w:fldChar w:fldCharType="end"/>
-      </w:r>
+      <w:fldSimple w:instr=" SEQ Hình \* ARABIC \s 1 ">
+        <w:r>
+          <w:rPr>
+            <w:noProof/>
+          </w:rPr>
+          <w:t>7</w:t>
+        </w:r>
+      </w:fldSimple>
       <w:r>
         <w:t>. Đồ thị hàm Tang</w:t>
       </w:r>
@@ -12520,51 +12429,25 @@
       <w:r>
         <w:t xml:space="preserve">Hình </w:t>
       </w:r>
-      <w:r>
-        <w:fldChar w:fldCharType="begin"/>
-      </w:r>
-      <w:r>
-        <w:instrText xml:space="preserve"> STYLEREF 1 \s </w:instrText>
-      </w:r>
-      <w:r>
-        <w:fldChar w:fldCharType="separate"/>
-      </w:r>
-      <w:r>
-        <w:rPr>
-          <w:noProof/>
-        </w:rPr>
-        <w:t>1</w:t>
-      </w:r>
-      <w:r>
-        <w:rPr>
-          <w:noProof/>
-        </w:rPr>
-        <w:fldChar w:fldCharType="end"/>
-      </w:r>
+      <w:fldSimple w:instr=" STYLEREF 1 \s ">
+        <w:r>
+          <w:rPr>
+            <w:noProof/>
+          </w:rPr>
+          <w:t>1</w:t>
+        </w:r>
+      </w:fldSimple>
       <w:r>
         <w:t>.</w:t>
       </w:r>
-      <w:r>
-        <w:fldChar w:fldCharType="begin"/>
-      </w:r>
-      <w:r>
-        <w:instrText xml:space="preserve"> SEQ Hình \* ARABIC \s 1 </w:instrText>
-      </w:r>
-      <w:r>
-        <w:fldChar w:fldCharType="separate"/>
-      </w:r>
-      <w:r>
-        <w:rPr>
-          <w:noProof/>
-        </w:rPr>
-        <w:t>8</w:t>
-      </w:r>
-      <w:r>
-        <w:rPr>
-          <w:noProof/>
-        </w:rPr>
-        <w:fldChar w:fldCharType="end"/>
-      </w:r>
+      <w:fldSimple w:instr=" SEQ Hình \* ARABIC \s 1 ">
+        <w:r>
+          <w:rPr>
+            <w:noProof/>
+          </w:rPr>
+          <w:t>8</w:t>
+        </w:r>
+      </w:fldSimple>
       <w:r>
         <w:t>. Đồ thị hàm ReLU</w:t>
       </w:r>
@@ -13093,27 +12976,14 @@
       <w:r>
         <w:t xml:space="preserve">Hình </w:t>
       </w:r>
-      <w:r>
-        <w:fldChar w:fldCharType="begin"/>
-      </w:r>
-      <w:r>
-        <w:instrText xml:space="preserve"> STYLEREF 1 \s </w:instrText>
-      </w:r>
-      <w:r>
-        <w:fldChar w:fldCharType="separate"/>
-      </w:r>
-      <w:r>
-        <w:rPr>
-          <w:noProof/>
-        </w:rPr>
-        <w:t>1</w:t>
-      </w:r>
-      <w:r>
-        <w:rPr>
-          <w:noProof/>
-        </w:rPr>
-        <w:fldChar w:fldCharType="end"/>
-      </w:r>
+      <w:fldSimple w:instr=" STYLEREF 1 \s ">
+        <w:r>
+          <w:rPr>
+            <w:noProof/>
+          </w:rPr>
+          <w:t>1</w:t>
+        </w:r>
+      </w:fldSimple>
       <w:r>
         <w:t>.2.</w:t>
       </w:r>
@@ -13201,27 +13071,14 @@
       <w:r>
         <w:t xml:space="preserve">Hình </w:t>
       </w:r>
-      <w:r>
-        <w:fldChar w:fldCharType="begin"/>
-      </w:r>
-      <w:r>
-        <w:instrText xml:space="preserve"> STYLEREF 1 \s </w:instrText>
-      </w:r>
-      <w:r>
-        <w:fldChar w:fldCharType="separate"/>
-      </w:r>
-      <w:r>
-        <w:rPr>
-          <w:noProof/>
-        </w:rPr>
-        <w:t>1</w:t>
-      </w:r>
-      <w:r>
-        <w:rPr>
-          <w:noProof/>
-        </w:rPr>
-        <w:fldChar w:fldCharType="end"/>
-      </w:r>
+      <w:fldSimple w:instr=" STYLEREF 1 \s ">
+        <w:r>
+          <w:rPr>
+            <w:noProof/>
+          </w:rPr>
+          <w:t>1</w:t>
+        </w:r>
+      </w:fldSimple>
       <w:r>
         <w:rPr>
           <w:noProof/>
@@ -13465,14 +13322,27 @@
       <w:r>
         <w:t xml:space="preserve">Hình </w:t>
       </w:r>
-      <w:fldSimple w:instr=" STYLEREF 1 \s ">
-        <w:r>
-          <w:rPr>
-            <w:noProof/>
-          </w:rPr>
-          <w:t>1</w:t>
-        </w:r>
-      </w:fldSimple>
+      <w:r>
+        <w:fldChar w:fldCharType="begin"/>
+      </w:r>
+      <w:r>
+        <w:instrText xml:space="preserve"> STYLEREF 1 \s </w:instrText>
+      </w:r>
+      <w:r>
+        <w:fldChar w:fldCharType="separate"/>
+      </w:r>
+      <w:r>
+        <w:rPr>
+          <w:noProof/>
+        </w:rPr>
+        <w:t>1</w:t>
+      </w:r>
+      <w:r>
+        <w:rPr>
+          <w:noProof/>
+        </w:rPr>
+        <w:fldChar w:fldCharType="end"/>
+      </w:r>
       <w:r>
         <w:t>.</w:t>
       </w:r>
@@ -13874,7 +13744,7 @@
             <wp:docPr id="6" name="Content Placeholder 5">
               <a:extLst xmlns:a="http://schemas.openxmlformats.org/drawingml/2006/main">
                 <a:ext uri="{FF2B5EF4-FFF2-40B4-BE49-F238E27FC236}">
-                  <a16:creationId xmlns="" xmlns:cx="http://schemas.microsoft.com/office/drawing/2014/chartex" xmlns:cx1="http://schemas.microsoft.com/office/drawing/2015/9/8/chartex" xmlns:cx2="http://schemas.microsoft.com/office/drawing/2015/10/21/chartex" xmlns:cx3="http://schemas.microsoft.com/office/drawing/2016/5/9/chartex" xmlns:cx4="http://schemas.microsoft.com/office/drawing/2016/5/10/chartex" xmlns:cx5="http://schemas.microsoft.com/office/drawing/2016/5/11/chartex" xmlns:cx6="http://schemas.microsoft.com/office/drawing/2016/5/12/chartex" xmlns:cx7="http://schemas.microsoft.com/office/drawing/2016/5/13/chartex" xmlns:cx8="http://schemas.microsoft.com/office/drawing/2016/5/14/chartex" xmlns:aink="http://schemas.microsoft.com/office/drawing/2016/ink" xmlns:am3d="http://schemas.microsoft.com/office/drawing/2017/model3d" xmlns:o="urn:schemas-microsoft-com:office:office" xmlns:v="urn:schemas-microsoft-com:vml" xmlns:w10="urn:schemas-microsoft-com:office:word" xmlns:w="http://schemas.openxmlformats.org/wordprocessingml/2006/main" xmlns:w15="http://schemas.microsoft.com/office/word/2012/wordml" xmlns:w16cex="http://schemas.microsoft.com/office/word/2018/wordml/cex" xmlns:w16cid="http://schemas.microsoft.com/office/word/2016/wordml/cid" xmlns:w16="http://schemas.microsoft.com/office/word/2018/wordml" xmlns:w16se="http://schemas.microsoft.com/office/word/2015/wordml/symex" xmlns:a16="http://schemas.microsoft.com/office/drawing/2014/main" id="{F342CB0F-2624-4707-B5C9-39D3E0C8403B}"/>
+                  <a16:creationId xmlns:a16="http://schemas.microsoft.com/office/drawing/2014/main" xmlns:w16se="http://schemas.microsoft.com/office/word/2015/wordml/symex" xmlns:w16="http://schemas.microsoft.com/office/word/2018/wordml" xmlns:w16cid="http://schemas.microsoft.com/office/word/2016/wordml/cid" xmlns:w16cex="http://schemas.microsoft.com/office/word/2018/wordml/cex" xmlns:w15="http://schemas.microsoft.com/office/word/2012/wordml" xmlns:w="http://schemas.openxmlformats.org/wordprocessingml/2006/main" xmlns:w10="urn:schemas-microsoft-com:office:word" xmlns:v="urn:schemas-microsoft-com:vml" xmlns:o="urn:schemas-microsoft-com:office:office" xmlns:am3d="http://schemas.microsoft.com/office/drawing/2017/model3d" xmlns:aink="http://schemas.microsoft.com/office/drawing/2016/ink" xmlns:cx8="http://schemas.microsoft.com/office/drawing/2016/5/14/chartex" xmlns:cx7="http://schemas.microsoft.com/office/drawing/2016/5/13/chartex" xmlns:cx6="http://schemas.microsoft.com/office/drawing/2016/5/12/chartex" xmlns:cx5="http://schemas.microsoft.com/office/drawing/2016/5/11/chartex" xmlns:cx4="http://schemas.microsoft.com/office/drawing/2016/5/10/chartex" xmlns:cx3="http://schemas.microsoft.com/office/drawing/2016/5/9/chartex" xmlns:cx2="http://schemas.microsoft.com/office/drawing/2015/10/21/chartex" xmlns:cx1="http://schemas.microsoft.com/office/drawing/2015/9/8/chartex" xmlns:cx="http://schemas.microsoft.com/office/drawing/2014/chartex" xmlns="" id="{F342CB0F-2624-4707-B5C9-39D3E0C8403B}"/>
                 </a:ext>
               </a:extLst>
             </wp:docPr>
@@ -13888,7 +13758,7 @@
                     <pic:cNvPr id="6" name="Content Placeholder 5">
                       <a:extLst>
                         <a:ext uri="{FF2B5EF4-FFF2-40B4-BE49-F238E27FC236}">
-                          <a16:creationId xmlns="" xmlns:cx="http://schemas.microsoft.com/office/drawing/2014/chartex" xmlns:cx1="http://schemas.microsoft.com/office/drawing/2015/9/8/chartex" xmlns:cx2="http://schemas.microsoft.com/office/drawing/2015/10/21/chartex" xmlns:cx3="http://schemas.microsoft.com/office/drawing/2016/5/9/chartex" xmlns:cx4="http://schemas.microsoft.com/office/drawing/2016/5/10/chartex" xmlns:cx5="http://schemas.microsoft.com/office/drawing/2016/5/11/chartex" xmlns:cx6="http://schemas.microsoft.com/office/drawing/2016/5/12/chartex" xmlns:cx7="http://schemas.microsoft.com/office/drawing/2016/5/13/chartex" xmlns:cx8="http://schemas.microsoft.com/office/drawing/2016/5/14/chartex" xmlns:aink="http://schemas.microsoft.com/office/drawing/2016/ink" xmlns:am3d="http://schemas.microsoft.com/office/drawing/2017/model3d" xmlns:o="urn:schemas-microsoft-com:office:office" xmlns:v="urn:schemas-microsoft-com:vml" xmlns:w10="urn:schemas-microsoft-com:office:word" xmlns:w="http://schemas.openxmlformats.org/wordprocessingml/2006/main" xmlns:w15="http://schemas.microsoft.com/office/word/2012/wordml" xmlns:w16cex="http://schemas.microsoft.com/office/word/2018/wordml/cex" xmlns:w16cid="http://schemas.microsoft.com/office/word/2016/wordml/cid" xmlns:w16="http://schemas.microsoft.com/office/word/2018/wordml" xmlns:w16se="http://schemas.microsoft.com/office/word/2015/wordml/symex" xmlns:a16="http://schemas.microsoft.com/office/drawing/2014/main" id="{F342CB0F-2624-4707-B5C9-39D3E0C8403B}"/>
+                          <a16:creationId xmlns:a16="http://schemas.microsoft.com/office/drawing/2014/main" xmlns:w16se="http://schemas.microsoft.com/office/word/2015/wordml/symex" xmlns:w16="http://schemas.microsoft.com/office/word/2018/wordml" xmlns:w16cid="http://schemas.microsoft.com/office/word/2016/wordml/cid" xmlns:w16cex="http://schemas.microsoft.com/office/word/2018/wordml/cex" xmlns:w15="http://schemas.microsoft.com/office/word/2012/wordml" xmlns:w="http://schemas.openxmlformats.org/wordprocessingml/2006/main" xmlns:w10="urn:schemas-microsoft-com:office:word" xmlns:v="urn:schemas-microsoft-com:vml" xmlns:o="urn:schemas-microsoft-com:office:office" xmlns:am3d="http://schemas.microsoft.com/office/drawing/2017/model3d" xmlns:aink="http://schemas.microsoft.com/office/drawing/2016/ink" xmlns:cx8="http://schemas.microsoft.com/office/drawing/2016/5/14/chartex" xmlns:cx7="http://schemas.microsoft.com/office/drawing/2016/5/13/chartex" xmlns:cx6="http://schemas.microsoft.com/office/drawing/2016/5/12/chartex" xmlns:cx5="http://schemas.microsoft.com/office/drawing/2016/5/11/chartex" xmlns:cx4="http://schemas.microsoft.com/office/drawing/2016/5/10/chartex" xmlns:cx3="http://schemas.microsoft.com/office/drawing/2016/5/9/chartex" xmlns:cx2="http://schemas.microsoft.com/office/drawing/2015/10/21/chartex" xmlns:cx1="http://schemas.microsoft.com/office/drawing/2015/9/8/chartex" xmlns:cx="http://schemas.microsoft.com/office/drawing/2014/chartex" xmlns="" id="{F342CB0F-2624-4707-B5C9-39D3E0C8403B}"/>
                         </a:ext>
                       </a:extLst>
                     </pic:cNvPr>
@@ -13932,25 +13802,51 @@
       <w:r>
         <w:t xml:space="preserve">Hình </w:t>
       </w:r>
-      <w:fldSimple w:instr=" STYLEREF 1 \s ">
-        <w:r>
-          <w:rPr>
-            <w:noProof/>
-          </w:rPr>
-          <w:t>1</w:t>
-        </w:r>
-      </w:fldSimple>
+      <w:r>
+        <w:fldChar w:fldCharType="begin"/>
+      </w:r>
+      <w:r>
+        <w:instrText xml:space="preserve"> STYLEREF 1 \s </w:instrText>
+      </w:r>
+      <w:r>
+        <w:fldChar w:fldCharType="separate"/>
+      </w:r>
+      <w:r>
+        <w:rPr>
+          <w:noProof/>
+        </w:rPr>
+        <w:t>1</w:t>
+      </w:r>
+      <w:r>
+        <w:rPr>
+          <w:noProof/>
+        </w:rPr>
+        <w:fldChar w:fldCharType="end"/>
+      </w:r>
       <w:r>
         <w:t>.</w:t>
       </w:r>
-      <w:fldSimple w:instr=" SEQ Hình \* ARABIC \s 1 ">
-        <w:r>
-          <w:rPr>
-            <w:noProof/>
-          </w:rPr>
-          <w:t>9</w:t>
-        </w:r>
-      </w:fldSimple>
+      <w:r>
+        <w:fldChar w:fldCharType="begin"/>
+      </w:r>
+      <w:r>
+        <w:instrText xml:space="preserve"> SEQ Hình \* ARABIC \s 1 </w:instrText>
+      </w:r>
+      <w:r>
+        <w:fldChar w:fldCharType="separate"/>
+      </w:r>
+      <w:r>
+        <w:rPr>
+          <w:noProof/>
+        </w:rPr>
+        <w:t>9</w:t>
+      </w:r>
+      <w:r>
+        <w:rPr>
+          <w:noProof/>
+        </w:rPr>
+        <w:fldChar w:fldCharType="end"/>
+      </w:r>
       <w:r>
         <w:t xml:space="preserve">. </w:t>
       </w:r>
@@ -14084,51 +13980,25 @@
       <w:r>
         <w:t xml:space="preserve">Hình </w:t>
       </w:r>
-      <w:r>
-        <w:fldChar w:fldCharType="begin"/>
-      </w:r>
-      <w:r>
-        <w:instrText xml:space="preserve"> STYLEREF 1 \s </w:instrText>
-      </w:r>
-      <w:r>
-        <w:fldChar w:fldCharType="separate"/>
-      </w:r>
-      <w:r>
-        <w:rPr>
-          <w:noProof/>
-        </w:rPr>
-        <w:t>1</w:t>
-      </w:r>
-      <w:r>
-        <w:rPr>
-          <w:noProof/>
-        </w:rPr>
-        <w:fldChar w:fldCharType="end"/>
-      </w:r>
+      <w:fldSimple w:instr=" STYLEREF 1 \s ">
+        <w:r>
+          <w:rPr>
+            <w:noProof/>
+          </w:rPr>
+          <w:t>1</w:t>
+        </w:r>
+      </w:fldSimple>
       <w:r>
         <w:t>.</w:t>
       </w:r>
-      <w:r>
-        <w:fldChar w:fldCharType="begin"/>
-      </w:r>
-      <w:r>
-        <w:instrText xml:space="preserve"> SEQ Hình \* ARABIC \s 1 </w:instrText>
-      </w:r>
-      <w:r>
-        <w:fldChar w:fldCharType="separate"/>
-      </w:r>
-      <w:r>
-        <w:rPr>
-          <w:noProof/>
-        </w:rPr>
-        <w:t>10</w:t>
-      </w:r>
-      <w:r>
-        <w:rPr>
-          <w:noProof/>
-        </w:rPr>
-        <w:fldChar w:fldCharType="end"/>
-      </w:r>
+      <w:fldSimple w:instr=" SEQ Hình \* ARABIC \s 1 ">
+        <w:r>
+          <w:rPr>
+            <w:noProof/>
+          </w:rPr>
+          <w:t>10</w:t>
+        </w:r>
+      </w:fldSimple>
       <w:r>
         <w:t>. Mô hình Deep Neural Network</w:t>
       </w:r>
@@ -15145,25 +15015,51 @@
       <w:r>
         <w:t xml:space="preserve">Hình </w:t>
       </w:r>
-      <w:fldSimple w:instr=" STYLEREF 1 \s ">
-        <w:r>
-          <w:rPr>
-            <w:noProof/>
-          </w:rPr>
-          <w:t>1</w:t>
-        </w:r>
-      </w:fldSimple>
+      <w:r>
+        <w:fldChar w:fldCharType="begin"/>
+      </w:r>
+      <w:r>
+        <w:instrText xml:space="preserve"> STYLEREF 1 \s </w:instrText>
+      </w:r>
+      <w:r>
+        <w:fldChar w:fldCharType="separate"/>
+      </w:r>
+      <w:r>
+        <w:rPr>
+          <w:noProof/>
+        </w:rPr>
+        <w:t>1</w:t>
+      </w:r>
+      <w:r>
+        <w:rPr>
+          <w:noProof/>
+        </w:rPr>
+        <w:fldChar w:fldCharType="end"/>
+      </w:r>
       <w:r>
         <w:t>.</w:t>
       </w:r>
-      <w:fldSimple w:instr=" SEQ Hình \* ARABIC \s 1 ">
-        <w:r>
-          <w:rPr>
-            <w:noProof/>
-          </w:rPr>
-          <w:t>12</w:t>
-        </w:r>
-      </w:fldSimple>
+      <w:r>
+        <w:fldChar w:fldCharType="begin"/>
+      </w:r>
+      <w:r>
+        <w:instrText xml:space="preserve"> SEQ Hình \* ARABIC \s 1 </w:instrText>
+      </w:r>
+      <w:r>
+        <w:fldChar w:fldCharType="separate"/>
+      </w:r>
+      <w:r>
+        <w:rPr>
+          <w:noProof/>
+        </w:rPr>
+        <w:t>12</w:t>
+      </w:r>
+      <w:r>
+        <w:rPr>
+          <w:noProof/>
+        </w:rPr>
+        <w:fldChar w:fldCharType="end"/>
+      </w:r>
       <w:r>
         <w:t>. Ví dụ mô hình CNN</w:t>
       </w:r>
@@ -15352,25 +15248,51 @@
       <w:r>
         <w:t xml:space="preserve">Hình </w:t>
       </w:r>
-      <w:fldSimple w:instr=" STYLEREF 1 \s ">
-        <w:r>
-          <w:rPr>
-            <w:noProof/>
-          </w:rPr>
-          <w:t>1</w:t>
-        </w:r>
-      </w:fldSimple>
+      <w:r>
+        <w:fldChar w:fldCharType="begin"/>
+      </w:r>
+      <w:r>
+        <w:instrText xml:space="preserve"> STYLEREF 1 \s </w:instrText>
+      </w:r>
+      <w:r>
+        <w:fldChar w:fldCharType="separate"/>
+      </w:r>
+      <w:r>
+        <w:rPr>
+          <w:noProof/>
+        </w:rPr>
+        <w:t>1</w:t>
+      </w:r>
+      <w:r>
+        <w:rPr>
+          <w:noProof/>
+        </w:rPr>
+        <w:fldChar w:fldCharType="end"/>
+      </w:r>
       <w:r>
         <w:t>.</w:t>
       </w:r>
-      <w:fldSimple w:instr=" SEQ Hình \* ARABIC \s 1 ">
-        <w:r>
-          <w:rPr>
-            <w:noProof/>
-          </w:rPr>
-          <w:t>13</w:t>
-        </w:r>
-      </w:fldSimple>
+      <w:r>
+        <w:fldChar w:fldCharType="begin"/>
+      </w:r>
+      <w:r>
+        <w:instrText xml:space="preserve"> SEQ Hình \* ARABIC \s 1 </w:instrText>
+      </w:r>
+      <w:r>
+        <w:fldChar w:fldCharType="separate"/>
+      </w:r>
+      <w:r>
+        <w:rPr>
+          <w:noProof/>
+        </w:rPr>
+        <w:t>13</w:t>
+      </w:r>
+      <w:r>
+        <w:rPr>
+          <w:noProof/>
+        </w:rPr>
+        <w:fldChar w:fldCharType="end"/>
+      </w:r>
       <w:r>
         <w:t>. Hình dạng cơ bản của một mạng RNN</w:t>
       </w:r>
@@ -15761,25 +15683,51 @@
       <w:r>
         <w:t xml:space="preserve">Hình </w:t>
       </w:r>
-      <w:fldSimple w:instr=" STYLEREF 1 \s ">
-        <w:r>
-          <w:rPr>
-            <w:noProof/>
-          </w:rPr>
-          <w:t>1</w:t>
-        </w:r>
-      </w:fldSimple>
+      <w:r>
+        <w:fldChar w:fldCharType="begin"/>
+      </w:r>
+      <w:r>
+        <w:instrText xml:space="preserve"> STYLEREF 1 \s </w:instrText>
+      </w:r>
+      <w:r>
+        <w:fldChar w:fldCharType="separate"/>
+      </w:r>
+      <w:r>
+        <w:rPr>
+          <w:noProof/>
+        </w:rPr>
+        <w:t>1</w:t>
+      </w:r>
+      <w:r>
+        <w:rPr>
+          <w:noProof/>
+        </w:rPr>
+        <w:fldChar w:fldCharType="end"/>
+      </w:r>
       <w:r>
         <w:t>.</w:t>
       </w:r>
-      <w:fldSimple w:instr=" SEQ Hình \* ARABIC \s 1 ">
-        <w:r>
-          <w:rPr>
-            <w:noProof/>
-          </w:rPr>
-          <w:t>11</w:t>
-        </w:r>
-      </w:fldSimple>
+      <w:r>
+        <w:fldChar w:fldCharType="begin"/>
+      </w:r>
+      <w:r>
+        <w:instrText xml:space="preserve"> SEQ Hình \* ARABIC \s 1 </w:instrText>
+      </w:r>
+      <w:r>
+        <w:fldChar w:fldCharType="separate"/>
+      </w:r>
+      <w:r>
+        <w:rPr>
+          <w:noProof/>
+        </w:rPr>
+        <w:t>11</w:t>
+      </w:r>
+      <w:r>
+        <w:rPr>
+          <w:noProof/>
+        </w:rPr>
+        <w:fldChar w:fldCharType="end"/>
+      </w:r>
       <w:r>
         <w:t xml:space="preserve">. </w:t>
       </w:r>
@@ -16209,6 +16157,7 @@
     <w:p>
       <w:pPr>
         <w:pStyle w:val="Heading1"/>
+        <w:ind w:left="360"/>
       </w:pPr>
       <w:bookmarkStart w:id="31" w:name="_Toc57676319"/>
       <w:r>
@@ -17397,13 +17346,7 @@
         <w:ind w:right="282"/>
       </w:pPr>
       <w:r>
-        <w:t xml:space="preserve">Ưu điểm </w:t>
-      </w:r>
-      <w:r>
-        <w:tab/>
-      </w:r>
-      <w:r>
-        <w:t>:</w:t>
+        <w:t>Ưu điểm :</w:t>
       </w:r>
     </w:p>
     <w:p>
@@ -17511,51 +17454,25 @@
       <w:r>
         <w:t xml:space="preserve">Hình </w:t>
       </w:r>
-      <w:r>
-        <w:fldChar w:fldCharType="begin"/>
-      </w:r>
-      <w:r>
-        <w:instrText xml:space="preserve"> STYLEREF 1 \s </w:instrText>
-      </w:r>
-      <w:r>
-        <w:fldChar w:fldCharType="separate"/>
-      </w:r>
-      <w:r>
-        <w:rPr>
-          <w:noProof/>
-        </w:rPr>
-        <w:t>1</w:t>
-      </w:r>
-      <w:r>
-        <w:rPr>
-          <w:noProof/>
-        </w:rPr>
-        <w:fldChar w:fldCharType="end"/>
-      </w:r>
+      <w:fldSimple w:instr=" STYLEREF 1 \s ">
+        <w:r>
+          <w:rPr>
+            <w:noProof/>
+          </w:rPr>
+          <w:t>1</w:t>
+        </w:r>
+      </w:fldSimple>
       <w:r>
         <w:t>.</w:t>
       </w:r>
-      <w:r>
-        <w:fldChar w:fldCharType="begin"/>
-      </w:r>
-      <w:r>
-        <w:instrText xml:space="preserve"> SEQ Hình \* ARABIC \s 1 </w:instrText>
-      </w:r>
-      <w:r>
-        <w:fldChar w:fldCharType="separate"/>
-      </w:r>
-      <w:r>
-        <w:rPr>
-          <w:noProof/>
-        </w:rPr>
-        <w:t>1</w:t>
-      </w:r>
-      <w:r>
-        <w:rPr>
-          <w:noProof/>
-        </w:rPr>
-        <w:fldChar w:fldCharType="end"/>
-      </w:r>
+      <w:fldSimple w:instr=" SEQ Hình \* ARABIC \s 1 ">
+        <w:r>
+          <w:rPr>
+            <w:noProof/>
+          </w:rPr>
+          <w:t>1</w:t>
+        </w:r>
+      </w:fldSimple>
       <w:r>
         <w:t>.</w:t>
       </w:r>
@@ -17636,51 +17553,25 @@
       <w:r>
         <w:t xml:space="preserve">Hình </w:t>
       </w:r>
-      <w:r>
-        <w:fldChar w:fldCharType="begin"/>
-      </w:r>
-      <w:r>
-        <w:instrText xml:space="preserve"> STYLEREF 1 \s </w:instrText>
-      </w:r>
-      <w:r>
-        <w:fldChar w:fldCharType="separate"/>
-      </w:r>
-      <w:r>
-        <w:rPr>
-          <w:noProof/>
-        </w:rPr>
-        <w:t>1</w:t>
-      </w:r>
-      <w:r>
-        <w:rPr>
-          <w:noProof/>
-        </w:rPr>
-        <w:fldChar w:fldCharType="end"/>
-      </w:r>
+      <w:fldSimple w:instr=" STYLEREF 1 \s ">
+        <w:r>
+          <w:rPr>
+            <w:noProof/>
+          </w:rPr>
+          <w:t>1</w:t>
+        </w:r>
+      </w:fldSimple>
       <w:r>
         <w:t>.</w:t>
       </w:r>
-      <w:r>
-        <w:fldChar w:fldCharType="begin"/>
-      </w:r>
-      <w:r>
-        <w:instrText xml:space="preserve"> SEQ Hình \* ARABIC \s 1 </w:instrText>
-      </w:r>
-      <w:r>
-        <w:fldChar w:fldCharType="separate"/>
-      </w:r>
-      <w:r>
-        <w:rPr>
-          <w:noProof/>
-        </w:rPr>
-        <w:t>2</w:t>
-      </w:r>
-      <w:r>
-        <w:rPr>
-          <w:noProof/>
-        </w:rPr>
-        <w:fldChar w:fldCharType="end"/>
-      </w:r>
+      <w:fldSimple w:instr=" SEQ Hình \* ARABIC \s 1 ">
+        <w:r>
+          <w:rPr>
+            <w:noProof/>
+          </w:rPr>
+          <w:t>2</w:t>
+        </w:r>
+      </w:fldSimple>
       <w:r>
         <w:t xml:space="preserve">. </w:t>
       </w:r>
@@ -17768,37 +17659,8 @@
     </w:p>
     <w:p>
       <w:pPr>
-        <w:ind w:right="282"/>
-      </w:pPr>
-    </w:p>
-    <w:p>
-      <w:pPr>
-        <w:ind w:right="282"/>
-      </w:pPr>
-    </w:p>
-    <w:p>
-      <w:pPr>
-        <w:ind w:right="282"/>
-      </w:pPr>
-    </w:p>
-    <w:p>
-      <w:pPr>
-        <w:ind w:right="282"/>
-      </w:pPr>
-    </w:p>
-    <w:p>
-      <w:pPr>
-        <w:ind w:right="282"/>
-      </w:pPr>
-    </w:p>
-    <w:p>
-      <w:pPr>
-        <w:ind w:right="282"/>
-      </w:pPr>
-    </w:p>
-    <w:p>
-      <w:pPr>
         <w:pStyle w:val="Heading1"/>
+        <w:ind w:left="360"/>
         <w:rPr>
           <w:shd w:val="clear" w:color="auto" w:fill="FFFFFF"/>
         </w:rPr>
@@ -17808,7 +17670,6 @@
         <w:rPr>
           <w:shd w:val="clear" w:color="auto" w:fill="FFFFFF"/>
         </w:rPr>
-        <w:lastRenderedPageBreak/>
         <w:t xml:space="preserve">: </w:t>
       </w:r>
       <w:r>
@@ -17972,6 +17833,7 @@
       </w:pPr>
       <w:bookmarkStart w:id="60" w:name="_Toc57676326"/>
       <w:r>
+        <w:lastRenderedPageBreak/>
         <w:t>Nguồn gốc dữ liệu</w:t>
       </w:r>
       <w:bookmarkEnd w:id="60"/>
@@ -18170,7 +18032,6 @@
         <w:ind w:right="290"/>
       </w:pPr>
       <w:r>
-        <w:lastRenderedPageBreak/>
         <w:t>Trên đây là một vài thông kê về trang web theo khảo sát truy cập :</w:t>
       </w:r>
       <w:r>
@@ -18202,6 +18063,7 @@
         <w:pStyle w:val="Heading3"/>
       </w:pPr>
       <w:r>
+        <w:lastRenderedPageBreak/>
         <w:t>Cách thức thu thập dữ liệu</w:t>
       </w:r>
     </w:p>
@@ -18606,30 +18468,14 @@
       <w:r>
         <w:t>.</w:t>
       </w:r>
-      <w:r>
-        <w:fldChar w:fldCharType="begin"/>
-      </w:r>
-      <w:r>
-        <w:instrText xml:space="preserve"> SEQ Hình \* ARABIC \s</w:instrText>
-      </w:r>
-      <w:r>
-        <w:instrText xml:space="preserve"> 1 </w:instrText>
-      </w:r>
-      <w:r>
-        <w:fldChar w:fldCharType="separate"/>
-      </w:r>
-      <w:r>
-        <w:rPr>
-          <w:noProof/>
-        </w:rPr>
-        <w:t>2</w:t>
-      </w:r>
-      <w:r>
-        <w:rPr>
-          <w:noProof/>
-        </w:rPr>
-        <w:fldChar w:fldCharType="end"/>
-      </w:r>
+      <w:fldSimple w:instr=" SEQ Hình \* ARABIC \s 1 ">
+        <w:r>
+          <w:rPr>
+            <w:noProof/>
+          </w:rPr>
+          <w:t>2</w:t>
+        </w:r>
+      </w:fldSimple>
       <w:r>
         <w:t xml:space="preserve">. </w:t>
       </w:r>
@@ -19199,51 +19045,25 @@
       <w:r>
         <w:t xml:space="preserve">Bảng  </w:t>
       </w:r>
-      <w:r>
-        <w:fldChar w:fldCharType="begin"/>
-      </w:r>
-      <w:r>
-        <w:instrText xml:space="preserve"> STYLEREF 1 \s </w:instrText>
-      </w:r>
-      <w:r>
-        <w:fldChar w:fldCharType="separate"/>
-      </w:r>
-      <w:r>
-        <w:rPr>
-          <w:noProof/>
-        </w:rPr>
-        <w:t>3</w:t>
-      </w:r>
-      <w:r>
-        <w:rPr>
-          <w:noProof/>
-        </w:rPr>
-        <w:fldChar w:fldCharType="end"/>
-      </w:r>
+      <w:fldSimple w:instr=" STYLEREF 1 \s ">
+        <w:r>
+          <w:rPr>
+            <w:noProof/>
+          </w:rPr>
+          <w:t>3</w:t>
+        </w:r>
+      </w:fldSimple>
       <w:r>
         <w:t>.</w:t>
       </w:r>
-      <w:r>
-        <w:fldChar w:fldCharType="begin"/>
-      </w:r>
-      <w:r>
-        <w:instrText xml:space="preserve"> SEQ Bảng_ \* ARABIC \s 1 </w:instrText>
-      </w:r>
-      <w:r>
-        <w:fldChar w:fldCharType="separate"/>
-      </w:r>
-      <w:r>
-        <w:rPr>
-          <w:noProof/>
-        </w:rPr>
-        <w:t>1</w:t>
-      </w:r>
-      <w:r>
-        <w:rPr>
-          <w:noProof/>
-        </w:rPr>
-        <w:fldChar w:fldCharType="end"/>
-      </w:r>
+      <w:fldSimple w:instr=" SEQ Bảng_ \* ARABIC \s 1 ">
+        <w:r>
+          <w:rPr>
+            <w:noProof/>
+          </w:rPr>
+          <w:t>1</w:t>
+        </w:r>
+      </w:fldSimple>
       <w:r>
         <w:t xml:space="preserve">. Các thông tin lưu trữ </w:t>
       </w:r>
@@ -19642,27 +19462,14 @@
       <w:r>
         <w:t xml:space="preserve">Hình </w:t>
       </w:r>
-      <w:r>
-        <w:fldChar w:fldCharType="begin"/>
-      </w:r>
-      <w:r>
-        <w:instrText xml:space="preserve"> STYLEREF 1 \s </w:instrText>
-      </w:r>
-      <w:r>
-        <w:fldChar w:fldCharType="separate"/>
-      </w:r>
-      <w:r>
-        <w:rPr>
-          <w:noProof/>
-        </w:rPr>
-        <w:t>3</w:t>
-      </w:r>
-      <w:r>
-        <w:rPr>
-          <w:noProof/>
-        </w:rPr>
-        <w:fldChar w:fldCharType="end"/>
-      </w:r>
+      <w:fldSimple w:instr=" STYLEREF 1 \s ">
+        <w:r>
+          <w:rPr>
+            <w:noProof/>
+          </w:rPr>
+          <w:t>3</w:t>
+        </w:r>
+      </w:fldSimple>
       <w:r>
         <w:t>.7</w:t>
       </w:r>
@@ -19711,51 +19518,25 @@
       <w:r>
         <w:t xml:space="preserve">Bảng  </w:t>
       </w:r>
-      <w:r>
-        <w:fldChar w:fldCharType="begin"/>
-      </w:r>
-      <w:r>
-        <w:instrText xml:space="preserve"> STYLEREF 1 \s </w:instrText>
-      </w:r>
-      <w:r>
-        <w:fldChar w:fldCharType="separate"/>
-      </w:r>
-      <w:r>
-        <w:rPr>
-          <w:noProof/>
-        </w:rPr>
-        <w:t>3</w:t>
-      </w:r>
-      <w:r>
-        <w:rPr>
-          <w:noProof/>
-        </w:rPr>
-        <w:fldChar w:fldCharType="end"/>
-      </w:r>
+      <w:fldSimple w:instr=" STYLEREF 1 \s ">
+        <w:r>
+          <w:rPr>
+            <w:noProof/>
+          </w:rPr>
+          <w:t>3</w:t>
+        </w:r>
+      </w:fldSimple>
       <w:r>
         <w:t>.</w:t>
       </w:r>
-      <w:r>
-        <w:fldChar w:fldCharType="begin"/>
-      </w:r>
-      <w:r>
-        <w:instrText xml:space="preserve"> SEQ Bảng_ \* ARABIC \s 1 </w:instrText>
-      </w:r>
-      <w:r>
-        <w:fldChar w:fldCharType="separate"/>
-      </w:r>
-      <w:r>
-        <w:rPr>
-          <w:noProof/>
-        </w:rPr>
-        <w:t>2</w:t>
-      </w:r>
-      <w:r>
-        <w:rPr>
-          <w:noProof/>
-        </w:rPr>
-        <w:fldChar w:fldCharType="end"/>
-      </w:r>
+      <w:fldSimple w:instr=" SEQ Bảng_ \* ARABIC \s 1 ">
+        <w:r>
+          <w:rPr>
+            <w:noProof/>
+          </w:rPr>
+          <w:t>2</w:t>
+        </w:r>
+      </w:fldSimple>
       <w:r>
         <w:rPr>
           <w:i w:val="0"/>
@@ -21693,27 +21474,14 @@
       <w:r>
         <w:t xml:space="preserve">Hình </w:t>
       </w:r>
-      <w:r>
-        <w:fldChar w:fldCharType="begin"/>
-      </w:r>
-      <w:r>
-        <w:instrText xml:space="preserve"> STYLEREF 1 \s </w:instrText>
-      </w:r>
-      <w:r>
-        <w:fldChar w:fldCharType="separate"/>
-      </w:r>
-      <w:r>
-        <w:rPr>
-          <w:noProof/>
-        </w:rPr>
-        <w:t>3</w:t>
-      </w:r>
-      <w:r>
-        <w:rPr>
-          <w:noProof/>
-        </w:rPr>
-        <w:fldChar w:fldCharType="end"/>
-      </w:r>
+      <w:fldSimple w:instr=" STYLEREF 1 \s ">
+        <w:r>
+          <w:rPr>
+            <w:noProof/>
+          </w:rPr>
+          <w:t>3</w:t>
+        </w:r>
+      </w:fldSimple>
       <w:r>
         <w:t>.7</w:t>
       </w:r>
@@ -21906,51 +21674,25 @@
       <w:r>
         <w:t xml:space="preserve">Bảng  </w:t>
       </w:r>
-      <w:r>
-        <w:fldChar w:fldCharType="begin"/>
-      </w:r>
-      <w:r>
-        <w:instrText xml:space="preserve"> STYLEREF 1 \s </w:instrText>
-      </w:r>
-      <w:r>
-        <w:fldChar w:fldCharType="separate"/>
-      </w:r>
-      <w:r>
-        <w:rPr>
-          <w:noProof/>
-        </w:rPr>
-        <w:t>3</w:t>
-      </w:r>
-      <w:r>
-        <w:rPr>
-          <w:noProof/>
-        </w:rPr>
-        <w:fldChar w:fldCharType="end"/>
-      </w:r>
+      <w:fldSimple w:instr=" STYLEREF 1 \s ">
+        <w:r>
+          <w:rPr>
+            <w:noProof/>
+          </w:rPr>
+          <w:t>3</w:t>
+        </w:r>
+      </w:fldSimple>
       <w:r>
         <w:t>.</w:t>
       </w:r>
-      <w:r>
-        <w:fldChar w:fldCharType="begin"/>
-      </w:r>
-      <w:r>
-        <w:instrText xml:space="preserve"> SEQ Bảng_ \* ARABIC \s 1 </w:instrText>
-      </w:r>
-      <w:r>
-        <w:fldChar w:fldCharType="separate"/>
-      </w:r>
-      <w:r>
-        <w:rPr>
-          <w:noProof/>
-        </w:rPr>
-        <w:t>4</w:t>
-      </w:r>
-      <w:r>
-        <w:rPr>
-          <w:noProof/>
-        </w:rPr>
-        <w:fldChar w:fldCharType="end"/>
-      </w:r>
+      <w:fldSimple w:instr=" SEQ Bảng_ \* ARABIC \s 1 ">
+        <w:r>
+          <w:rPr>
+            <w:noProof/>
+          </w:rPr>
+          <w:t>4</w:t>
+        </w:r>
+      </w:fldSimple>
       <w:r>
         <w:t>. Danh sách các thuộc tính có thể đưa vào mô hình</w:t>
       </w:r>
@@ -23594,15 +23336,7 @@
                 <w:sz w:val="28"/>
                 <w:szCs w:val="28"/>
               </w:rPr>
-              <w:t>1</w:t>
-            </w:r>
-            <w:r>
-              <w:rPr>
-                <w:rFonts w:ascii="Times New Roman" w:eastAsia="Times New Roman" w:hAnsi="Times New Roman" w:cs="Times New Roman"/>
-                <w:sz w:val="28"/>
-                <w:szCs w:val="28"/>
-              </w:rPr>
-              <w:t>2</w:t>
+              <w:t>12</w:t>
             </w:r>
           </w:p>
         </w:tc>
@@ -23713,15 +23447,7 @@
                 <w:sz w:val="28"/>
                 <w:szCs w:val="28"/>
               </w:rPr>
-              <w:t>1</w:t>
-            </w:r>
-            <w:r>
-              <w:rPr>
-                <w:rFonts w:ascii="Times New Roman" w:eastAsia="Times New Roman" w:hAnsi="Times New Roman" w:cs="Times New Roman"/>
-                <w:sz w:val="28"/>
-                <w:szCs w:val="28"/>
-              </w:rPr>
-              <w:t>3</w:t>
+              <w:t>13</w:t>
             </w:r>
           </w:p>
         </w:tc>
@@ -23808,15 +23534,7 @@
                 <w:sz w:val="28"/>
                 <w:szCs w:val="28"/>
               </w:rPr>
-              <w:t>1</w:t>
-            </w:r>
-            <w:r>
-              <w:rPr>
-                <w:rFonts w:ascii="Times New Roman" w:eastAsia="Times New Roman" w:hAnsi="Times New Roman" w:cs="Times New Roman"/>
-                <w:sz w:val="28"/>
-                <w:szCs w:val="28"/>
-              </w:rPr>
-              <w:t>4</w:t>
+              <w:t>14</w:t>
             </w:r>
           </w:p>
         </w:tc>
@@ -23912,15 +23630,7 @@
                 <w:szCs w:val="28"/>
               </w:rPr>
               <w:lastRenderedPageBreak/>
-              <w:t>1</w:t>
-            </w:r>
-            <w:r>
-              <w:rPr>
-                <w:rFonts w:ascii="Times New Roman" w:eastAsia="Times New Roman" w:hAnsi="Times New Roman" w:cs="Times New Roman"/>
-                <w:sz w:val="28"/>
-                <w:szCs w:val="28"/>
-              </w:rPr>
-              <w:t>5</w:t>
+              <w:t>15</w:t>
             </w:r>
           </w:p>
         </w:tc>
@@ -24015,15 +23725,7 @@
                 <w:sz w:val="28"/>
                 <w:szCs w:val="28"/>
               </w:rPr>
-              <w:t>1</w:t>
-            </w:r>
-            <w:r>
-              <w:rPr>
-                <w:rFonts w:ascii="Times New Roman" w:eastAsia="Times New Roman" w:hAnsi="Times New Roman" w:cs="Times New Roman"/>
-                <w:sz w:val="28"/>
-                <w:szCs w:val="28"/>
-              </w:rPr>
-              <w:t>6</w:t>
+              <w:t>16</w:t>
             </w:r>
           </w:p>
         </w:tc>
@@ -24118,15 +23820,7 @@
                 <w:sz w:val="28"/>
                 <w:szCs w:val="28"/>
               </w:rPr>
-              <w:t>1</w:t>
-            </w:r>
-            <w:r>
-              <w:rPr>
-                <w:rFonts w:ascii="Times New Roman" w:eastAsia="Times New Roman" w:hAnsi="Times New Roman" w:cs="Times New Roman"/>
-                <w:sz w:val="28"/>
-                <w:szCs w:val="28"/>
-              </w:rPr>
-              <w:t>7</w:t>
+              <w:t>17</w:t>
             </w:r>
           </w:p>
         </w:tc>
@@ -24221,15 +23915,7 @@
                 <w:sz w:val="28"/>
                 <w:szCs w:val="28"/>
               </w:rPr>
-              <w:t>1</w:t>
-            </w:r>
-            <w:r>
-              <w:rPr>
-                <w:rFonts w:ascii="Times New Roman" w:eastAsia="Times New Roman" w:hAnsi="Times New Roman" w:cs="Times New Roman"/>
-                <w:sz w:val="28"/>
-                <w:szCs w:val="28"/>
-              </w:rPr>
-              <w:t>8</w:t>
+              <w:t>18</w:t>
             </w:r>
           </w:p>
         </w:tc>
@@ -24324,15 +24010,7 @@
                 <w:sz w:val="28"/>
                 <w:szCs w:val="28"/>
               </w:rPr>
-              <w:t>1</w:t>
-            </w:r>
-            <w:r>
-              <w:rPr>
-                <w:rFonts w:ascii="Times New Roman" w:eastAsia="Times New Roman" w:hAnsi="Times New Roman" w:cs="Times New Roman"/>
-                <w:sz w:val="28"/>
-                <w:szCs w:val="28"/>
-              </w:rPr>
-              <w:t>9</w:t>
+              <w:t>19</w:t>
             </w:r>
           </w:p>
         </w:tc>
@@ -24825,13 +24503,7 @@
         <w:rPr>
           <w:i/>
         </w:rPr>
-        <w:t xml:space="preserve"> thoigian</w:t>
-      </w:r>
-      <w:r>
-        <w:rPr>
-          <w:i/>
-        </w:rPr>
-        <w:t>,</w:t>
+        <w:t xml:space="preserve"> thoigian,</w:t>
       </w:r>
       <w:r>
         <w:t xml:space="preserve"> </w:t>
@@ -25457,23 +25129,7 @@
                 <w:sz w:val="28"/>
                 <w:szCs w:val="28"/>
               </w:rPr>
-              <w:t>(</w:t>
-            </w:r>
-            <w:r>
-              <w:rPr>
-                <w:rFonts w:ascii="Times New Roman" w:eastAsia="Times New Roman" w:hAnsi="Times New Roman" w:cs="Times New Roman"/>
-                <w:sz w:val="28"/>
-                <w:szCs w:val="28"/>
-              </w:rPr>
-              <w:t>triệu</w:t>
-            </w:r>
-            <w:r>
-              <w:rPr>
-                <w:rFonts w:ascii="Times New Roman" w:eastAsia="Times New Roman" w:hAnsi="Times New Roman" w:cs="Times New Roman"/>
-                <w:sz w:val="28"/>
-                <w:szCs w:val="28"/>
-              </w:rPr>
-              <w:t>)</w:t>
+              <w:t>(triệu)</w:t>
             </w:r>
           </w:p>
         </w:tc>
@@ -26164,16 +25820,7 @@
                 <w:sz w:val="28"/>
                 <w:szCs w:val="28"/>
               </w:rPr>
-              <w:t>1.</w:t>
-            </w:r>
-            <w:r>
-              <w:rPr>
-                <w:rFonts w:ascii="Times New Roman" w:hAnsi="Times New Roman" w:cs="Times New Roman"/>
-                <w:color w:val="000000"/>
-                <w:sz w:val="28"/>
-                <w:szCs w:val="28"/>
-              </w:rPr>
-              <w:t>0</w:t>
+              <w:t>1.0</w:t>
             </w:r>
           </w:p>
         </w:tc>
@@ -26595,14 +26242,9 @@
       <w:r>
         <w:t>rường:</w:t>
       </w:r>
-    </w:p>
-    <w:p>
-      <w:pPr>
-        <w:ind w:right="290"/>
-        <w:rPr>
-          <w:i/>
-        </w:rPr>
-      </w:pPr>
+      <w:r>
+        <w:t xml:space="preserve"> </w:t>
+      </w:r>
       <w:r>
         <w:rPr>
           <w:i/>
@@ -26765,13 +26407,26 @@
         <w:ind w:right="283"/>
       </w:pPr>
       <w:r>
-        <w:t>C</w:t>
-      </w:r>
-      <w:r>
-        <w:t>ategory</w:t>
+        <w:t>Category</w:t>
       </w:r>
       <w:r>
         <w:t xml:space="preserve">: </w:t>
+      </w:r>
+    </w:p>
+    <w:p>
+      <w:pPr>
+        <w:pStyle w:val="ListParagraph"/>
+        <w:numPr>
+          <w:ilvl w:val="0"/>
+          <w:numId w:val="1"/>
+        </w:numPr>
+        <w:ind w:right="283"/>
+      </w:pPr>
+      <w:r>
+        <w:t>Bool</w:t>
+      </w:r>
+      <w:r>
+        <w:t xml:space="preserve"> :</w:t>
       </w:r>
     </w:p>
     <w:p>
@@ -26797,10 +26452,7 @@
         <w:t xml:space="preserve"> : Ta thường sử dụng hai phương pháp chủ yếu để chuẩn hóa dữ liệu là : </w:t>
       </w:r>
       <w:r>
-        <w:t>Normalize  và S</w:t>
-      </w:r>
-      <w:r>
-        <w:t>tandardizes</w:t>
+        <w:t>Normalize  và Standardizes</w:t>
       </w:r>
       <w:r>
         <w:t xml:space="preserve"> mỗi loại chuẩn hóa này sẽ tương ứng và được khuyên dùng cho một kiểu number cụ thể :</w:t>
@@ -26819,10 +26471,7 @@
         <w:t>Với nhữ</w:t>
       </w:r>
       <w:r>
-        <w:t xml:space="preserve">ng trường dữ liệu có tính chất phân phối chuẩn ta sử dụng  </w:t>
-      </w:r>
-      <w:r>
-        <w:t>Standardizes</w:t>
+        <w:t>ng trường dữ liệu có tính chất phân phối chuẩn ta sử dụng  Standardizes</w:t>
       </w:r>
     </w:p>
     <w:p>
@@ -26872,13 +26521,7 @@
         </w:rPr>
       </w:pPr>
       <w:r>
-        <w:t xml:space="preserve">Dựa trên các thông tin trên ta tiến hành </w:t>
-      </w:r>
-      <w:r>
-        <w:t>Standardizes</w:t>
-      </w:r>
-      <w:r>
-        <w:t xml:space="preserve"> với các trường dữ liệu : </w:t>
+        <w:t xml:space="preserve">Dựa trên các thông tin trên ta tiến hành Standardizes với các trường dữ liệu : </w:t>
       </w:r>
       <w:r>
         <w:rPr>
@@ -26993,14 +26636,8 @@
           <w:b/>
           <w:i/>
         </w:rPr>
-        <w:t xml:space="preserve">Đối với trường dữ liệu dạng </w:t>
-      </w:r>
-      <w:r>
-        <w:rPr>
-          <w:b/>
-          <w:i/>
-        </w:rPr>
-        <w:t>Category</w:t>
+        <w:lastRenderedPageBreak/>
+        <w:t>Đối với trường dữ liệu dạng Category</w:t>
       </w:r>
       <w:r>
         <w:t xml:space="preserve">: Ta thường có hai phương pháp chủ yếu để chuẩn hóa dữ liệu : </w:t>
@@ -27031,32 +26668,16 @@
         <w:ind w:right="283"/>
       </w:pPr>
       <w:r>
-        <w:lastRenderedPageBreak/>
         <w:t>O</w:t>
       </w:r>
       <w:r>
-        <w:t>nehot encoding</w:t>
-      </w:r>
-      <w:r>
-        <w:t xml:space="preserve"> nó rất phù hợp với các </w:t>
-      </w:r>
-      <w:r>
-        <w:t>Category</w:t>
-      </w:r>
-      <w:r>
-        <w:t xml:space="preserve"> mà giá trị của chúng độc lập nhau </w:t>
+        <w:t xml:space="preserve">nehot encoding nó rất phù hợp với các Category mà giá trị của chúng độc lập nhau </w:t>
       </w:r>
       <w:r>
         <w:t>không có tính cấp độ</w:t>
       </w:r>
       <w:r>
-        <w:t xml:space="preserve">. Đơn giản là việc tác dữ liệu </w:t>
-      </w:r>
-      <w:r>
-        <w:t>Category</w:t>
-      </w:r>
-      <w:r>
-        <w:t xml:space="preserve"> thành các cột tương ứng</w:t>
+        <w:t>. Đơn giản là việc tác dữ liệu Category thành các cột tương ứng</w:t>
       </w:r>
       <w:r>
         <w:t>.</w:t>
@@ -27143,8 +26764,6 @@
         </w:tabs>
         <w:ind w:left="0" w:right="283" w:firstLine="0"/>
       </w:pPr>
-      <w:bookmarkStart w:id="68" w:name="_GoBack"/>
-      <w:bookmarkEnd w:id="68"/>
       <w:r>
         <w:rPr>
           <w:b/>
@@ -27210,11 +26829,11 @@
         <w:pStyle w:val="Heading2"/>
         <w:ind w:left="540" w:hanging="540"/>
       </w:pPr>
-      <w:bookmarkStart w:id="69" w:name="_Toc57676335"/>
+      <w:bookmarkStart w:id="68" w:name="_Toc57676335"/>
       <w:r>
         <w:t>Đánh giá chất lượng mô hình</w:t>
       </w:r>
-      <w:bookmarkEnd w:id="69"/>
+      <w:bookmarkEnd w:id="68"/>
     </w:p>
     <w:p>
       <w:pPr>
@@ -27596,11 +27215,11 @@
         <w:t xml:space="preserve"> </w:t>
       </w:r>
       <w:r>
-        <w:t xml:space="preserve">Overfitting là hiện tượng mô hình tìm được quá khớp với dữ liệu training. Việc quá khớp này có thể dẫn đến việc dự đoán nhầm nhiễu, và chất lượng mô hình không còn tốt trên dữ liệu test nữa. Dữ liệu test được giả sử là </w:t>
+        <w:t xml:space="preserve">Overfitting là hiện tượng mô hình tìm được quá khớp với dữ liệu </w:t>
       </w:r>
       <w:r>
         <w:lastRenderedPageBreak/>
-        <w:t>không được biết trước, và không được sử dụng để xây dựng các mô hình Machine Learning. Về cơ bản, overfitting xảy ra khi mô hình quá phức tạp để mô phỏng training data. Điều này đặc biệt xảy ra khi lượng dữ liệu training quá nhỏ trong khi độ phức tạp của mô hình quá cao  và không bị hiện tượng overfitting tức sự chênh lệch giữa các độ đô trên tập training và tập testing càng nhỏ càng tốt. Một mô hình tốt sẽ không xảy ra hiện tượng overfitting hoặc sự chênh lệch này được giảm xuống thấp nhất có thể.</w:t>
+        <w:t>training. Việc quá khớp này có thể dẫn đến việc dự đoán nhầm nhiễu, và chất lượng mô hình không còn tốt trên dữ liệu test nữa. Dữ liệu test được giả sử là không được biết trước, và không được sử dụng để xây dựng các mô hình Machine Learning. Về cơ bản, overfitting xảy ra khi mô hình quá phức tạp để mô phỏng training data. Điều này đặc biệt xảy ra khi lượng dữ liệu training quá nhỏ trong khi độ phức tạp của mô hình quá cao  và không bị hiện tượng overfitting tức sự chênh lệch giữa các độ đô trên tập training và tập testing càng nhỏ càng tốt. Một mô hình tốt sẽ không xảy ra hiện tượng overfitting hoặc sự chênh lệch này được giảm xuống thấp nhất có thể.</w:t>
       </w:r>
     </w:p>
     <w:p>
@@ -27614,54 +27233,1160 @@
     </w:p>
     <w:p>
       <w:pPr>
+        <w:ind w:firstLine="709"/>
+      </w:pPr>
+      <w:r>
+        <w:t>Để kiểm tra độ chính xác</w:t>
+      </w:r>
+      <w:r>
+        <w:t xml:space="preserve"> và đánh giá</w:t>
+      </w:r>
+      <w:r>
+        <w:t xml:space="preserve"> mô hình học sâu chúng ta sẽ thực hiện train dữ liệu trên 4 mô hình</w:t>
+      </w:r>
+      <w:r>
+        <w:t xml:space="preserve">: </w:t>
+      </w:r>
+      <w:r>
+        <w:t>multiple linear regression</w:t>
+      </w:r>
+      <w:r>
+        <w:t xml:space="preserve">, knn, </w:t>
+      </w:r>
+      <w:r>
+        <w:t>random forest</w:t>
+      </w:r>
+      <w:r>
+        <w:t xml:space="preserve">, </w:t>
+      </w:r>
+      <w:r>
+        <w:t>MLP</w:t>
+      </w:r>
+      <w:r>
+        <w:t>.</w:t>
+      </w:r>
+      <w:r>
+        <w:t xml:space="preserve"> Việc huấn luyện </w:t>
+      </w:r>
+      <w:r>
+        <w:t>trên nhiều mô hình giúp ta đánh giá được dữ liệu, cũng như so sánh độ chính xác của mô hình học s</w:t>
+      </w:r>
+      <w:r>
+        <w:t>âu với các mô hình truyền thống.</w:t>
+      </w:r>
+    </w:p>
+    <w:p>
+      <w:pPr>
+        <w:pStyle w:val="ListParagraph"/>
+      </w:pPr>
+    </w:p>
+    <w:p>
+      <w:pPr>
+        <w:pStyle w:val="ListParagraph"/>
+      </w:pPr>
+    </w:p>
+    <w:p>
+      <w:pPr>
+        <w:pStyle w:val="ListParagraph"/>
+      </w:pPr>
+    </w:p>
+    <w:p>
+      <w:pPr>
+        <w:pStyle w:val="ListParagraph"/>
+      </w:pPr>
+    </w:p>
+    <w:p>
+      <w:pPr>
+        <w:pStyle w:val="ListParagraph"/>
+      </w:pPr>
+    </w:p>
+    <w:p>
+      <w:pPr>
+        <w:pStyle w:val="ListParagraph"/>
+      </w:pPr>
+    </w:p>
+    <w:p>
+      <w:pPr>
+        <w:pStyle w:val="ListParagraph"/>
+      </w:pPr>
+    </w:p>
+    <w:p>
+      <w:pPr>
+        <w:pStyle w:val="ListParagraph"/>
+      </w:pPr>
+    </w:p>
+    <w:p>
+      <w:pPr>
+        <w:pStyle w:val="ListParagraph"/>
+      </w:pPr>
+    </w:p>
+    <w:p>
+      <w:pPr>
+        <w:pStyle w:val="ListParagraph"/>
+      </w:pPr>
+    </w:p>
+    <w:p>
+      <w:pPr>
+        <w:pStyle w:val="ListParagraph"/>
+      </w:pPr>
+    </w:p>
+    <w:p>
+      <w:pPr>
+        <w:pStyle w:val="ListParagraph"/>
+      </w:pPr>
+    </w:p>
+    <w:p>
+      <w:pPr>
+        <w:pStyle w:val="ListParagraph"/>
+        <w:numPr>
+          <w:ilvl w:val="0"/>
+          <w:numId w:val="43"/>
+        </w:numPr>
+        <w:ind w:left="360"/>
+      </w:pPr>
+      <w:r>
+        <w:lastRenderedPageBreak/>
+        <w:t>M</w:t>
+      </w:r>
+      <w:r>
+        <w:t>ultiple linear regression</w:t>
+      </w:r>
+    </w:p>
+    <w:p>
+      <w:pPr>
         <w:jc w:val="center"/>
-        <w:rPr>
-          <w:b/>
-        </w:rPr>
-      </w:pPr>
-    </w:p>
+      </w:pPr>
+      <w:r>
+        <w:rPr>
+          <w:noProof/>
+        </w:rPr>
+        <w:drawing>
+          <wp:inline distT="0" distB="0" distL="0" distR="0" wp14:anchorId="2355796A" wp14:editId="211F9BB2">
+            <wp:extent cx="5343525" cy="3705225"/>
+            <wp:effectExtent l="0" t="0" r="9525" b="9525"/>
+            <wp:docPr id="19" name="Picture 19"/>
+            <wp:cNvGraphicFramePr>
+              <a:graphicFrameLocks xmlns:a="http://schemas.openxmlformats.org/drawingml/2006/main" noChangeAspect="1"/>
+            </wp:cNvGraphicFramePr>
+            <a:graphic xmlns:a="http://schemas.openxmlformats.org/drawingml/2006/main">
+              <a:graphicData uri="http://schemas.openxmlformats.org/drawingml/2006/picture">
+                <pic:pic xmlns:pic="http://schemas.openxmlformats.org/drawingml/2006/picture">
+                  <pic:nvPicPr>
+                    <pic:cNvPr id="0" name=""/>
+                    <pic:cNvPicPr/>
+                  </pic:nvPicPr>
+                  <pic:blipFill>
+                    <a:blip r:embed="rId93"/>
+                    <a:stretch>
+                      <a:fillRect/>
+                    </a:stretch>
+                  </pic:blipFill>
+                  <pic:spPr>
+                    <a:xfrm>
+                      <a:off x="0" y="0"/>
+                      <a:ext cx="5343525" cy="3705225"/>
+                    </a:xfrm>
+                    <a:prstGeom prst="rect">
+                      <a:avLst/>
+                    </a:prstGeom>
+                  </pic:spPr>
+                </pic:pic>
+              </a:graphicData>
+            </a:graphic>
+          </wp:inline>
+        </w:drawing>
+      </w:r>
+    </w:p>
+    <w:p>
+      <w:r>
+        <w:t>Ta chú ý đến 2 giá trị là</w:t>
+      </w:r>
+      <w:r>
+        <w:t xml:space="preserve"> MAPE : 16</w:t>
+      </w:r>
+      <w:r>
+        <w:t>.5</w:t>
+      </w:r>
+      <w:r>
+        <w:t xml:space="preserve">% </w:t>
+      </w:r>
+      <w:r>
+        <w:t>và có độ VarSore: 0.76</w:t>
+      </w:r>
+    </w:p>
+    <w:p>
+      <w:pPr>
+        <w:jc w:val="center"/>
+      </w:pPr>
+      <w:r>
+        <w:rPr>
+          <w:noProof/>
+        </w:rPr>
+        <w:drawing>
+          <wp:inline distT="0" distB="0" distL="0" distR="0" wp14:anchorId="2355EFBE" wp14:editId="1A920938">
+            <wp:extent cx="5670550" cy="2588703"/>
+            <wp:effectExtent l="0" t="0" r="6350" b="2540"/>
+            <wp:docPr id="24" name="Picture 24"/>
+            <wp:cNvGraphicFramePr>
+              <a:graphicFrameLocks xmlns:a="http://schemas.openxmlformats.org/drawingml/2006/main" noChangeAspect="1"/>
+            </wp:cNvGraphicFramePr>
+            <a:graphic xmlns:a="http://schemas.openxmlformats.org/drawingml/2006/main">
+              <a:graphicData uri="http://schemas.openxmlformats.org/drawingml/2006/picture">
+                <pic:pic xmlns:pic="http://schemas.openxmlformats.org/drawingml/2006/picture">
+                  <pic:nvPicPr>
+                    <pic:cNvPr id="0" name=""/>
+                    <pic:cNvPicPr/>
+                  </pic:nvPicPr>
+                  <pic:blipFill>
+                    <a:blip r:embed="rId94"/>
+                    <a:stretch>
+                      <a:fillRect/>
+                    </a:stretch>
+                  </pic:blipFill>
+                  <pic:spPr>
+                    <a:xfrm>
+                      <a:off x="0" y="0"/>
+                      <a:ext cx="5670550" cy="2588703"/>
+                    </a:xfrm>
+                    <a:prstGeom prst="rect">
+                      <a:avLst/>
+                    </a:prstGeom>
+                  </pic:spPr>
+                </pic:pic>
+              </a:graphicData>
+            </a:graphic>
+          </wp:inline>
+        </w:drawing>
+      </w:r>
+    </w:p>
+    <w:p>
+      <w:pPr>
+        <w:pStyle w:val="Caption"/>
+        <w:ind w:right="282"/>
+      </w:pPr>
+      <w:r>
+        <w:t>Hình 3.</w:t>
+      </w:r>
+      <w:r>
+        <w:t>6</w:t>
+      </w:r>
+      <w:r>
+        <w:t xml:space="preserve">. </w:t>
+      </w:r>
+      <w:r>
+        <w:t>Biểu đồ giao động giữa giá thực tế và dự báo</w:t>
+      </w:r>
+    </w:p>
+    <w:p/>
+    <w:p/>
+    <w:p/>
+    <w:p/>
+    <w:p/>
+    <w:p>
+      <w:pPr>
+        <w:pStyle w:val="ListParagraph"/>
+        <w:numPr>
+          <w:ilvl w:val="0"/>
+          <w:numId w:val="43"/>
+        </w:numPr>
+        <w:ind w:left="360"/>
+      </w:pPr>
+      <w:r>
+        <w:lastRenderedPageBreak/>
+        <w:t>KNN</w:t>
+      </w:r>
+      <w:r>
+        <w:t xml:space="preserve"> (</w:t>
+      </w:r>
+      <w:r>
+        <w:t>K</w:t>
+      </w:r>
+      <w:r>
+        <w:t>-Nearest Neighbors Regression</w:t>
+      </w:r>
+      <w:r>
+        <w:t>)</w:t>
+      </w:r>
+    </w:p>
+    <w:p>
+      <w:pPr>
+        <w:ind w:left="-90"/>
+        <w:jc w:val="center"/>
+      </w:pPr>
+      <w:r>
+        <w:rPr>
+          <w:noProof/>
+        </w:rPr>
+        <w:drawing>
+          <wp:inline distT="0" distB="0" distL="0" distR="0" wp14:anchorId="0AC44EB4" wp14:editId="280C159A">
+            <wp:extent cx="5324475" cy="3676650"/>
+            <wp:effectExtent l="0" t="0" r="9525" b="0"/>
+            <wp:docPr id="26" name="Picture 26"/>
+            <wp:cNvGraphicFramePr>
+              <a:graphicFrameLocks xmlns:a="http://schemas.openxmlformats.org/drawingml/2006/main" noChangeAspect="1"/>
+            </wp:cNvGraphicFramePr>
+            <a:graphic xmlns:a="http://schemas.openxmlformats.org/drawingml/2006/main">
+              <a:graphicData uri="http://schemas.openxmlformats.org/drawingml/2006/picture">
+                <pic:pic xmlns:pic="http://schemas.openxmlformats.org/drawingml/2006/picture">
+                  <pic:nvPicPr>
+                    <pic:cNvPr id="0" name=""/>
+                    <pic:cNvPicPr/>
+                  </pic:nvPicPr>
+                  <pic:blipFill>
+                    <a:blip r:embed="rId95"/>
+                    <a:stretch>
+                      <a:fillRect/>
+                    </a:stretch>
+                  </pic:blipFill>
+                  <pic:spPr>
+                    <a:xfrm>
+                      <a:off x="0" y="0"/>
+                      <a:ext cx="5324475" cy="3676650"/>
+                    </a:xfrm>
+                    <a:prstGeom prst="rect">
+                      <a:avLst/>
+                    </a:prstGeom>
+                  </pic:spPr>
+                </pic:pic>
+              </a:graphicData>
+            </a:graphic>
+          </wp:inline>
+        </w:drawing>
+      </w:r>
+    </w:p>
+    <w:p>
+      <w:r>
+        <w:t xml:space="preserve">Ta chú ý đến 2 giá trị là MAPE : </w:t>
+      </w:r>
+      <w:r>
+        <w:t>20</w:t>
+      </w:r>
+      <w:r>
+        <w:t>% và có độ VarSore: 0.</w:t>
+      </w:r>
+      <w:r>
+        <w:t>62</w:t>
+      </w:r>
+    </w:p>
+    <w:p>
+      <w:pPr>
+        <w:jc w:val="center"/>
+      </w:pPr>
+    </w:p>
+    <w:p>
+      <w:pPr>
+        <w:ind w:left="-90"/>
+        <w:jc w:val="center"/>
+      </w:pPr>
+      <w:r>
+        <w:rPr>
+          <w:noProof/>
+        </w:rPr>
+        <w:drawing>
+          <wp:inline distT="0" distB="0" distL="0" distR="0" wp14:anchorId="5C4CE8A6" wp14:editId="0D86030C">
+            <wp:extent cx="4895850" cy="2876550"/>
+            <wp:effectExtent l="0" t="0" r="0" b="0"/>
+            <wp:docPr id="25" name="Picture 25"/>
+            <wp:cNvGraphicFramePr>
+              <a:graphicFrameLocks xmlns:a="http://schemas.openxmlformats.org/drawingml/2006/main" noChangeAspect="1"/>
+            </wp:cNvGraphicFramePr>
+            <a:graphic xmlns:a="http://schemas.openxmlformats.org/drawingml/2006/main">
+              <a:graphicData uri="http://schemas.openxmlformats.org/drawingml/2006/picture">
+                <pic:pic xmlns:pic="http://schemas.openxmlformats.org/drawingml/2006/picture">
+                  <pic:nvPicPr>
+                    <pic:cNvPr id="0" name=""/>
+                    <pic:cNvPicPr/>
+                  </pic:nvPicPr>
+                  <pic:blipFill>
+                    <a:blip r:embed="rId96"/>
+                    <a:stretch>
+                      <a:fillRect/>
+                    </a:stretch>
+                  </pic:blipFill>
+                  <pic:spPr>
+                    <a:xfrm>
+                      <a:off x="0" y="0"/>
+                      <a:ext cx="4895850" cy="2876550"/>
+                    </a:xfrm>
+                    <a:prstGeom prst="rect">
+                      <a:avLst/>
+                    </a:prstGeom>
+                  </pic:spPr>
+                </pic:pic>
+              </a:graphicData>
+            </a:graphic>
+          </wp:inline>
+        </w:drawing>
+      </w:r>
+    </w:p>
+    <w:p>
+      <w:pPr>
+        <w:pStyle w:val="Caption"/>
+        <w:ind w:right="282"/>
+      </w:pPr>
+      <w:r>
+        <w:t>Hình 3.</w:t>
+      </w:r>
+      <w:r>
+        <w:t>7</w:t>
+      </w:r>
+      <w:r>
+        <w:t>. Biểu đồ giao động giữa giá thực tế và dự báo</w:t>
+      </w:r>
+    </w:p>
+    <w:p>
+      <w:pPr>
+        <w:jc w:val="center"/>
+      </w:pPr>
+    </w:p>
+    <w:p>
+      <w:pPr>
+        <w:jc w:val="center"/>
+      </w:pPr>
+    </w:p>
+    <w:p>
+      <w:pPr>
+        <w:jc w:val="center"/>
+      </w:pPr>
+    </w:p>
+    <w:p>
+      <w:pPr>
+        <w:pStyle w:val="ListParagraph"/>
+        <w:numPr>
+          <w:ilvl w:val="0"/>
+          <w:numId w:val="43"/>
+        </w:numPr>
+        <w:tabs>
+          <w:tab w:val="left" w:pos="360"/>
+        </w:tabs>
+        <w:ind w:left="0" w:firstLine="0"/>
+        <w:jc w:val="left"/>
+      </w:pPr>
+      <w:r>
+        <w:lastRenderedPageBreak/>
+        <w:t>Random Forest R</w:t>
+      </w:r>
+      <w:r>
+        <w:t>egressions</w:t>
+      </w:r>
+      <w:r>
+        <w:rPr>
+          <w:noProof/>
+        </w:rPr>
+        <w:t xml:space="preserve"> </w:t>
+      </w:r>
+      <w:r>
+        <w:rPr>
+          <w:noProof/>
+        </w:rPr>
+        <w:drawing>
+          <wp:inline distT="0" distB="0" distL="0" distR="0" wp14:anchorId="2FD619DD" wp14:editId="43AB0F86">
+            <wp:extent cx="5343525" cy="3648075"/>
+            <wp:effectExtent l="0" t="0" r="9525" b="9525"/>
+            <wp:docPr id="32" name="Picture 32"/>
+            <wp:cNvGraphicFramePr>
+              <a:graphicFrameLocks xmlns:a="http://schemas.openxmlformats.org/drawingml/2006/main" noChangeAspect="1"/>
+            </wp:cNvGraphicFramePr>
+            <a:graphic xmlns:a="http://schemas.openxmlformats.org/drawingml/2006/main">
+              <a:graphicData uri="http://schemas.openxmlformats.org/drawingml/2006/picture">
+                <pic:pic xmlns:pic="http://schemas.openxmlformats.org/drawingml/2006/picture">
+                  <pic:nvPicPr>
+                    <pic:cNvPr id="0" name=""/>
+                    <pic:cNvPicPr/>
+                  </pic:nvPicPr>
+                  <pic:blipFill>
+                    <a:blip r:embed="rId97"/>
+                    <a:stretch>
+                      <a:fillRect/>
+                    </a:stretch>
+                  </pic:blipFill>
+                  <pic:spPr>
+                    <a:xfrm>
+                      <a:off x="0" y="0"/>
+                      <a:ext cx="5343525" cy="3648075"/>
+                    </a:xfrm>
+                    <a:prstGeom prst="rect">
+                      <a:avLst/>
+                    </a:prstGeom>
+                  </pic:spPr>
+                </pic:pic>
+              </a:graphicData>
+            </a:graphic>
+          </wp:inline>
+        </w:drawing>
+      </w:r>
+    </w:p>
+    <w:p>
+      <w:r>
+        <w:t xml:space="preserve">Ta chú ý đến 2 giá trị là MAPE : </w:t>
+      </w:r>
+      <w:r>
+        <w:t>16</w:t>
+      </w:r>
+      <w:r>
+        <w:t>.4</w:t>
+      </w:r>
+      <w:r>
+        <w:t xml:space="preserve">% và có </w:t>
+      </w:r>
+      <w:r>
+        <w:t>giá trị</w:t>
+      </w:r>
+      <w:r>
+        <w:t xml:space="preserve"> VarSore: 0.</w:t>
+      </w:r>
+      <w:r>
+        <w:t>74</w:t>
+      </w:r>
+    </w:p>
+    <w:p>
+      <w:pPr>
+        <w:pStyle w:val="ListParagraph"/>
+        <w:ind w:left="0"/>
+        <w:jc w:val="left"/>
+      </w:pPr>
+    </w:p>
+    <w:p>
+      <w:pPr>
+        <w:pStyle w:val="ListParagraph"/>
+        <w:ind w:left="90"/>
+        <w:jc w:val="center"/>
+      </w:pPr>
+      <w:r>
+        <w:rPr>
+          <w:noProof/>
+        </w:rPr>
+        <w:drawing>
+          <wp:inline distT="0" distB="0" distL="0" distR="0" wp14:anchorId="7DE05A49" wp14:editId="22F48CEB">
+            <wp:extent cx="5029200" cy="2819400"/>
+            <wp:effectExtent l="0" t="0" r="0" b="0"/>
+            <wp:docPr id="30" name="Picture 30"/>
+            <wp:cNvGraphicFramePr>
+              <a:graphicFrameLocks xmlns:a="http://schemas.openxmlformats.org/drawingml/2006/main" noChangeAspect="1"/>
+            </wp:cNvGraphicFramePr>
+            <a:graphic xmlns:a="http://schemas.openxmlformats.org/drawingml/2006/main">
+              <a:graphicData uri="http://schemas.openxmlformats.org/drawingml/2006/picture">
+                <pic:pic xmlns:pic="http://schemas.openxmlformats.org/drawingml/2006/picture">
+                  <pic:nvPicPr>
+                    <pic:cNvPr id="0" name=""/>
+                    <pic:cNvPicPr/>
+                  </pic:nvPicPr>
+                  <pic:blipFill>
+                    <a:blip r:embed="rId98"/>
+                    <a:stretch>
+                      <a:fillRect/>
+                    </a:stretch>
+                  </pic:blipFill>
+                  <pic:spPr>
+                    <a:xfrm>
+                      <a:off x="0" y="0"/>
+                      <a:ext cx="5029200" cy="2819400"/>
+                    </a:xfrm>
+                    <a:prstGeom prst="rect">
+                      <a:avLst/>
+                    </a:prstGeom>
+                  </pic:spPr>
+                </pic:pic>
+              </a:graphicData>
+            </a:graphic>
+          </wp:inline>
+        </w:drawing>
+      </w:r>
+    </w:p>
+    <w:p>
+      <w:pPr>
+        <w:pStyle w:val="Caption"/>
+        <w:ind w:right="282"/>
+      </w:pPr>
+      <w:r>
+        <w:t>Hình 3.</w:t>
+      </w:r>
+      <w:r>
+        <w:t>8</w:t>
+      </w:r>
+      <w:r>
+        <w:t>. Biểu đồ giao động giữa giá thực tế và dự báo</w:t>
+      </w:r>
+    </w:p>
+    <w:p>
+      <w:pPr>
+        <w:pStyle w:val="ListParagraph"/>
+        <w:ind w:left="0"/>
+        <w:jc w:val="center"/>
+      </w:pPr>
+    </w:p>
+    <w:p>
+      <w:pPr>
+        <w:pStyle w:val="ListParagraph"/>
+        <w:ind w:left="0"/>
+        <w:jc w:val="center"/>
+      </w:pPr>
+    </w:p>
+    <w:p>
+      <w:pPr>
+        <w:pStyle w:val="ListParagraph"/>
+        <w:ind w:left="0"/>
+        <w:jc w:val="center"/>
+      </w:pPr>
+    </w:p>
+    <w:p>
+      <w:pPr>
+        <w:pStyle w:val="ListParagraph"/>
+        <w:numPr>
+          <w:ilvl w:val="0"/>
+          <w:numId w:val="43"/>
+        </w:numPr>
+        <w:ind w:left="360"/>
+        <w:jc w:val="left"/>
+      </w:pPr>
+      <w:r>
+        <w:lastRenderedPageBreak/>
+        <w:t>Multiple Layer P</w:t>
+      </w:r>
+      <w:r>
+        <w:t>erceptron</w:t>
+      </w:r>
+    </w:p>
+    <w:p>
+      <w:pPr>
+        <w:jc w:val="center"/>
+      </w:pPr>
+      <w:r>
+        <w:rPr>
+          <w:noProof/>
+        </w:rPr>
+        <w:drawing>
+          <wp:inline distT="0" distB="0" distL="0" distR="0" wp14:anchorId="00F21DAE" wp14:editId="636952C2">
+            <wp:extent cx="5105400" cy="3648075"/>
+            <wp:effectExtent l="0" t="0" r="0" b="9525"/>
+            <wp:docPr id="36" name="Picture 36"/>
+            <wp:cNvGraphicFramePr>
+              <a:graphicFrameLocks xmlns:a="http://schemas.openxmlformats.org/drawingml/2006/main" noChangeAspect="1"/>
+            </wp:cNvGraphicFramePr>
+            <a:graphic xmlns:a="http://schemas.openxmlformats.org/drawingml/2006/main">
+              <a:graphicData uri="http://schemas.openxmlformats.org/drawingml/2006/picture">
+                <pic:pic xmlns:pic="http://schemas.openxmlformats.org/drawingml/2006/picture">
+                  <pic:nvPicPr>
+                    <pic:cNvPr id="0" name=""/>
+                    <pic:cNvPicPr/>
+                  </pic:nvPicPr>
+                  <pic:blipFill>
+                    <a:blip r:embed="rId99"/>
+                    <a:stretch>
+                      <a:fillRect/>
+                    </a:stretch>
+                  </pic:blipFill>
+                  <pic:spPr>
+                    <a:xfrm>
+                      <a:off x="0" y="0"/>
+                      <a:ext cx="5105400" cy="3648075"/>
+                    </a:xfrm>
+                    <a:prstGeom prst="rect">
+                      <a:avLst/>
+                    </a:prstGeom>
+                  </pic:spPr>
+                </pic:pic>
+              </a:graphicData>
+            </a:graphic>
+          </wp:inline>
+        </w:drawing>
+      </w:r>
+    </w:p>
+    <w:p>
+      <w:r>
+        <w:t>Ta chú ý đến 2 giá trị là MAPE : 16</w:t>
+      </w:r>
+      <w:r>
+        <w:t>.5</w:t>
+      </w:r>
+      <w:r>
+        <w:t>% và có giá trị VarSore: 0.7</w:t>
+      </w:r>
+      <w:r>
+        <w:t>6</w:t>
+      </w:r>
+    </w:p>
+    <w:p>
+      <w:pPr>
+        <w:jc w:val="center"/>
+      </w:pPr>
+    </w:p>
+    <w:p>
+      <w:pPr>
+        <w:jc w:val="center"/>
+      </w:pPr>
+      <w:r>
+        <w:rPr>
+          <w:noProof/>
+        </w:rPr>
+        <w:drawing>
+          <wp:inline distT="0" distB="0" distL="0" distR="0" wp14:anchorId="32058EE1" wp14:editId="1A4719DE">
+            <wp:extent cx="5010150" cy="2847975"/>
+            <wp:effectExtent l="0" t="0" r="0" b="9525"/>
+            <wp:docPr id="34" name="Picture 34"/>
+            <wp:cNvGraphicFramePr>
+              <a:graphicFrameLocks xmlns:a="http://schemas.openxmlformats.org/drawingml/2006/main" noChangeAspect="1"/>
+            </wp:cNvGraphicFramePr>
+            <a:graphic xmlns:a="http://schemas.openxmlformats.org/drawingml/2006/main">
+              <a:graphicData uri="http://schemas.openxmlformats.org/drawingml/2006/picture">
+                <pic:pic xmlns:pic="http://schemas.openxmlformats.org/drawingml/2006/picture">
+                  <pic:nvPicPr>
+                    <pic:cNvPr id="0" name=""/>
+                    <pic:cNvPicPr/>
+                  </pic:nvPicPr>
+                  <pic:blipFill>
+                    <a:blip r:embed="rId100"/>
+                    <a:stretch>
+                      <a:fillRect/>
+                    </a:stretch>
+                  </pic:blipFill>
+                  <pic:spPr>
+                    <a:xfrm>
+                      <a:off x="0" y="0"/>
+                      <a:ext cx="5010150" cy="2847975"/>
+                    </a:xfrm>
+                    <a:prstGeom prst="rect">
+                      <a:avLst/>
+                    </a:prstGeom>
+                  </pic:spPr>
+                </pic:pic>
+              </a:graphicData>
+            </a:graphic>
+          </wp:inline>
+        </w:drawing>
+      </w:r>
+    </w:p>
+    <w:p>
+      <w:pPr>
+        <w:pStyle w:val="Caption"/>
+        <w:ind w:right="282"/>
+      </w:pPr>
+      <w:r>
+        <w:t>Hình 3.</w:t>
+      </w:r>
+      <w:r>
+        <w:t>9</w:t>
+      </w:r>
+      <w:r>
+        <w:t>. Biểu đồ giao động giữa giá thực tế và dự báo</w:t>
+      </w:r>
+    </w:p>
+    <w:p>
+      <w:pPr>
+        <w:jc w:val="center"/>
+      </w:pPr>
+    </w:p>
+    <w:p>
+      <w:pPr>
+        <w:jc w:val="center"/>
+      </w:pPr>
+    </w:p>
+    <w:p>
+      <w:pPr>
+        <w:jc w:val="center"/>
+      </w:pPr>
+    </w:p>
+    <w:p>
+      <w:pPr>
+        <w:jc w:val="left"/>
+      </w:pPr>
+      <w:r>
+        <w:lastRenderedPageBreak/>
+        <w:t>Ta có bảng thống kê như sau :</w:t>
+      </w:r>
+      <w:bookmarkStart w:id="69" w:name="_GoBack"/>
+      <w:bookmarkEnd w:id="69"/>
+    </w:p>
+    <w:tbl>
+      <w:tblPr>
+        <w:tblStyle w:val="TableGrid"/>
+        <w:tblW w:w="0" w:type="auto"/>
+        <w:jc w:val="center"/>
+        <w:tblLook w:val="04A0" w:firstRow="1" w:lastRow="0" w:firstColumn="1" w:lastColumn="0" w:noHBand="0" w:noVBand="1"/>
+      </w:tblPr>
+      <w:tblGrid>
+        <w:gridCol w:w="3978"/>
+        <w:gridCol w:w="2119"/>
+      </w:tblGrid>
+      <w:tr>
+        <w:trPr>
+          <w:jc w:val="center"/>
+        </w:trPr>
+        <w:tc>
+          <w:tcPr>
+            <w:tcW w:w="3978" w:type="dxa"/>
+            <w:vAlign w:val="center"/>
+          </w:tcPr>
+          <w:p>
+            <w:pPr>
+              <w:jc w:val="center"/>
+              <w:rPr>
+                <w:rFonts w:ascii="Times New Roman" w:hAnsi="Times New Roman"/>
+                <w:sz w:val="28"/>
+                <w:szCs w:val="28"/>
+              </w:rPr>
+            </w:pPr>
+            <w:r>
+              <w:rPr>
+                <w:rFonts w:ascii="Times New Roman" w:hAnsi="Times New Roman"/>
+                <w:sz w:val="28"/>
+                <w:szCs w:val="28"/>
+              </w:rPr>
+              <w:t>Mô hình</w:t>
+            </w:r>
+          </w:p>
+        </w:tc>
+        <w:tc>
+          <w:tcPr>
+            <w:tcW w:w="2119" w:type="dxa"/>
+            <w:vAlign w:val="center"/>
+          </w:tcPr>
+          <w:p>
+            <w:pPr>
+              <w:jc w:val="center"/>
+              <w:rPr>
+                <w:rFonts w:ascii="Times New Roman" w:hAnsi="Times New Roman"/>
+                <w:sz w:val="28"/>
+                <w:szCs w:val="28"/>
+              </w:rPr>
+            </w:pPr>
+            <w:r>
+              <w:rPr>
+                <w:rFonts w:ascii="Times New Roman" w:hAnsi="Times New Roman"/>
+                <w:sz w:val="28"/>
+                <w:szCs w:val="28"/>
+              </w:rPr>
+              <w:t>MAPE</w:t>
+            </w:r>
+            <w:r>
+              <w:rPr>
+                <w:rFonts w:ascii="Times New Roman" w:hAnsi="Times New Roman"/>
+                <w:sz w:val="28"/>
+                <w:szCs w:val="28"/>
+              </w:rPr>
+              <w:t xml:space="preserve"> (test)</w:t>
+            </w:r>
+          </w:p>
+        </w:tc>
+      </w:tr>
+      <w:tr>
+        <w:trPr>
+          <w:trHeight w:val="579"/>
+          <w:jc w:val="center"/>
+        </w:trPr>
+        <w:tc>
+          <w:tcPr>
+            <w:tcW w:w="3978" w:type="dxa"/>
+            <w:vAlign w:val="center"/>
+          </w:tcPr>
+          <w:p>
+            <w:pPr>
+              <w:jc w:val="left"/>
+              <w:rPr>
+                <w:rFonts w:ascii="Times New Roman" w:hAnsi="Times New Roman"/>
+                <w:sz w:val="28"/>
+                <w:szCs w:val="28"/>
+              </w:rPr>
+            </w:pPr>
+            <w:r>
+              <w:rPr>
+                <w:rFonts w:ascii="Times New Roman" w:hAnsi="Times New Roman"/>
+                <w:sz w:val="28"/>
+                <w:szCs w:val="28"/>
+              </w:rPr>
+              <w:t>Multiple linear regression</w:t>
+            </w:r>
+          </w:p>
+        </w:tc>
+        <w:tc>
+          <w:tcPr>
+            <w:tcW w:w="2119" w:type="dxa"/>
+            <w:vAlign w:val="center"/>
+          </w:tcPr>
+          <w:p>
+            <w:pPr>
+              <w:jc w:val="center"/>
+              <w:rPr>
+                <w:rFonts w:ascii="Times New Roman" w:hAnsi="Times New Roman"/>
+                <w:sz w:val="28"/>
+                <w:szCs w:val="28"/>
+              </w:rPr>
+            </w:pPr>
+            <w:r>
+              <w:rPr>
+                <w:rFonts w:ascii="Times New Roman" w:hAnsi="Times New Roman"/>
+                <w:sz w:val="28"/>
+                <w:szCs w:val="28"/>
+              </w:rPr>
+              <w:t>16.5</w:t>
+            </w:r>
+            <w:r>
+              <w:rPr>
+                <w:rFonts w:ascii="Times New Roman" w:hAnsi="Times New Roman"/>
+                <w:sz w:val="28"/>
+                <w:szCs w:val="28"/>
+              </w:rPr>
+              <w:t>%</w:t>
+            </w:r>
+          </w:p>
+        </w:tc>
+      </w:tr>
+      <w:tr>
+        <w:trPr>
+          <w:jc w:val="center"/>
+        </w:trPr>
+        <w:tc>
+          <w:tcPr>
+            <w:tcW w:w="3978" w:type="dxa"/>
+            <w:vAlign w:val="center"/>
+          </w:tcPr>
+          <w:p>
+            <w:pPr>
+              <w:jc w:val="left"/>
+              <w:rPr>
+                <w:rFonts w:ascii="Times New Roman" w:hAnsi="Times New Roman"/>
+                <w:sz w:val="28"/>
+                <w:szCs w:val="28"/>
+              </w:rPr>
+            </w:pPr>
+            <w:r>
+              <w:rPr>
+                <w:rFonts w:ascii="Times New Roman" w:hAnsi="Times New Roman"/>
+                <w:sz w:val="28"/>
+                <w:szCs w:val="28"/>
+              </w:rPr>
+              <w:t>KNN</w:t>
+            </w:r>
+          </w:p>
+        </w:tc>
+        <w:tc>
+          <w:tcPr>
+            <w:tcW w:w="2119" w:type="dxa"/>
+            <w:vAlign w:val="center"/>
+          </w:tcPr>
+          <w:p>
+            <w:pPr>
+              <w:jc w:val="center"/>
+              <w:rPr>
+                <w:rFonts w:ascii="Times New Roman" w:hAnsi="Times New Roman"/>
+                <w:sz w:val="28"/>
+                <w:szCs w:val="28"/>
+              </w:rPr>
+            </w:pPr>
+            <w:r>
+              <w:rPr>
+                <w:rFonts w:ascii="Times New Roman" w:hAnsi="Times New Roman"/>
+                <w:sz w:val="28"/>
+                <w:szCs w:val="28"/>
+              </w:rPr>
+              <w:t>20</w:t>
+            </w:r>
+            <w:r>
+              <w:rPr>
+                <w:rFonts w:ascii="Times New Roman" w:hAnsi="Times New Roman"/>
+                <w:sz w:val="28"/>
+                <w:szCs w:val="28"/>
+              </w:rPr>
+              <w:t>.0%</w:t>
+            </w:r>
+          </w:p>
+        </w:tc>
+      </w:tr>
+      <w:tr>
+        <w:trPr>
+          <w:jc w:val="center"/>
+        </w:trPr>
+        <w:tc>
+          <w:tcPr>
+            <w:tcW w:w="3978" w:type="dxa"/>
+            <w:vAlign w:val="center"/>
+          </w:tcPr>
+          <w:p>
+            <w:pPr>
+              <w:jc w:val="left"/>
+              <w:rPr>
+                <w:rFonts w:ascii="Times New Roman" w:hAnsi="Times New Roman"/>
+                <w:sz w:val="28"/>
+                <w:szCs w:val="28"/>
+              </w:rPr>
+            </w:pPr>
+            <w:r>
+              <w:rPr>
+                <w:rFonts w:ascii="Times New Roman" w:hAnsi="Times New Roman"/>
+                <w:sz w:val="28"/>
+                <w:szCs w:val="28"/>
+              </w:rPr>
+              <w:t>Random Forest Regressions</w:t>
+            </w:r>
+          </w:p>
+        </w:tc>
+        <w:tc>
+          <w:tcPr>
+            <w:tcW w:w="2119" w:type="dxa"/>
+            <w:vAlign w:val="center"/>
+          </w:tcPr>
+          <w:p>
+            <w:pPr>
+              <w:jc w:val="center"/>
+              <w:rPr>
+                <w:rFonts w:ascii="Times New Roman" w:hAnsi="Times New Roman"/>
+                <w:sz w:val="28"/>
+                <w:szCs w:val="28"/>
+              </w:rPr>
+            </w:pPr>
+            <w:r>
+              <w:rPr>
+                <w:rFonts w:ascii="Times New Roman" w:hAnsi="Times New Roman"/>
+                <w:sz w:val="28"/>
+                <w:szCs w:val="28"/>
+              </w:rPr>
+              <w:t>16.4</w:t>
+            </w:r>
+            <w:r>
+              <w:rPr>
+                <w:rFonts w:ascii="Times New Roman" w:hAnsi="Times New Roman"/>
+                <w:sz w:val="28"/>
+                <w:szCs w:val="28"/>
+              </w:rPr>
+              <w:t>%</w:t>
+            </w:r>
+          </w:p>
+        </w:tc>
+      </w:tr>
+      <w:tr>
+        <w:trPr>
+          <w:trHeight w:val="507"/>
+          <w:jc w:val="center"/>
+        </w:trPr>
+        <w:tc>
+          <w:tcPr>
+            <w:tcW w:w="3978" w:type="dxa"/>
+            <w:vAlign w:val="center"/>
+          </w:tcPr>
+          <w:p>
+            <w:pPr>
+              <w:jc w:val="left"/>
+              <w:rPr>
+                <w:rFonts w:ascii="Times New Roman" w:hAnsi="Times New Roman"/>
+                <w:sz w:val="28"/>
+                <w:szCs w:val="28"/>
+              </w:rPr>
+            </w:pPr>
+            <w:r>
+              <w:rPr>
+                <w:rFonts w:ascii="Times New Roman" w:hAnsi="Times New Roman"/>
+                <w:sz w:val="28"/>
+                <w:szCs w:val="28"/>
+              </w:rPr>
+              <w:t>Multiple Layer Perceptron</w:t>
+            </w:r>
+          </w:p>
+          <w:p>
+            <w:pPr>
+              <w:jc w:val="left"/>
+              <w:rPr>
+                <w:rFonts w:ascii="Times New Roman" w:hAnsi="Times New Roman"/>
+                <w:sz w:val="28"/>
+                <w:szCs w:val="28"/>
+              </w:rPr>
+            </w:pPr>
+          </w:p>
+        </w:tc>
+        <w:tc>
+          <w:tcPr>
+            <w:tcW w:w="2119" w:type="dxa"/>
+            <w:vAlign w:val="center"/>
+          </w:tcPr>
+          <w:p>
+            <w:pPr>
+              <w:jc w:val="center"/>
+              <w:rPr>
+                <w:rFonts w:ascii="Times New Roman" w:hAnsi="Times New Roman"/>
+                <w:sz w:val="28"/>
+                <w:szCs w:val="28"/>
+              </w:rPr>
+            </w:pPr>
+            <w:r>
+              <w:rPr>
+                <w:rFonts w:ascii="Times New Roman" w:hAnsi="Times New Roman"/>
+                <w:sz w:val="28"/>
+                <w:szCs w:val="28"/>
+              </w:rPr>
+              <w:t>16.5</w:t>
+            </w:r>
+            <w:r>
+              <w:rPr>
+                <w:rFonts w:ascii="Times New Roman" w:hAnsi="Times New Roman"/>
+                <w:sz w:val="28"/>
+                <w:szCs w:val="28"/>
+              </w:rPr>
+              <w:t>%</w:t>
+            </w:r>
+          </w:p>
+        </w:tc>
+      </w:tr>
+    </w:tbl>
+    <w:p/>
     <w:p>
       <w:pPr>
         <w:pStyle w:val="Heading1"/>
+        <w:ind w:left="0" w:right="283" w:firstLine="0"/>
       </w:pPr>
       <w:bookmarkStart w:id="70" w:name="_Toc57676336"/>
       <w:r>
         <w:rPr>
           <w:shd w:val="clear" w:color="auto" w:fill="FFFFFF"/>
         </w:rPr>
-        <w:t>KẾ</w:t>
-      </w:r>
-      <w:r>
-        <w:rPr>
-          <w:shd w:val="clear" w:color="auto" w:fill="FFFFFF"/>
-        </w:rPr>
-        <w:t xml:space="preserve">T </w:t>
-      </w:r>
-      <w:r>
-        <w:rPr>
-          <w:shd w:val="clear" w:color="auto" w:fill="FFFFFF"/>
-        </w:rPr>
-        <w:t>QUẢ THỬ NGHIỆ</w:t>
-      </w:r>
-      <w:r>
-        <w:rPr>
-          <w:shd w:val="clear" w:color="auto" w:fill="FFFFFF"/>
-        </w:rPr>
-        <w:t>M</w:t>
-      </w:r>
-      <w:r>
-        <w:rPr>
-          <w:shd w:val="clear" w:color="auto" w:fill="FFFFFF"/>
-        </w:rPr>
-        <w:t>, ĐÁNH GIÁ SO SÁNH</w:t>
-      </w:r>
+        <w:t>:</w:t>
+      </w:r>
+      <w:bookmarkStart w:id="71" w:name="_Toc46711275"/>
       <w:bookmarkEnd w:id="70"/>
-    </w:p>
-    <w:p>
-      <w:pPr>
-        <w:ind w:right="282"/>
-      </w:pPr>
-    </w:p>
+      <w:r>
+        <w:t xml:space="preserve"> </w:t>
+      </w:r>
+      <w:r>
+        <w:t>XÂY DỰNG CHƯƠNG TRÌNH ĐỊNH GIÁ</w:t>
+      </w:r>
+      <w:bookmarkEnd w:id="71"/>
+    </w:p>
+    <w:p>
+      <w:pPr>
+        <w:pStyle w:val="Heading2"/>
+        <w:ind w:left="576" w:hanging="576"/>
+      </w:pPr>
+      <w:bookmarkStart w:id="72" w:name="_Toc46711276"/>
+      <w:r>
+        <w:t>Phân tích yêu cầu</w:t>
+      </w:r>
+      <w:bookmarkEnd w:id="72"/>
+    </w:p>
+    <w:p>
+      <w:pPr>
+        <w:pStyle w:val="Heading2"/>
+        <w:ind w:left="576" w:hanging="576"/>
+      </w:pPr>
+      <w:bookmarkStart w:id="73" w:name="_Toc46711277"/>
+      <w:r>
+        <w:t>Xây dựng API định giá</w:t>
+      </w:r>
+      <w:bookmarkEnd w:id="73"/>
+    </w:p>
+    <w:p>
+      <w:pPr>
+        <w:pStyle w:val="Heading2"/>
+        <w:ind w:left="576" w:hanging="576"/>
+      </w:pPr>
+      <w:bookmarkStart w:id="74" w:name="_Toc46711278"/>
+      <w:r>
+        <w:t>Xây dựng chương trình minh họa</w:t>
+      </w:r>
+      <w:bookmarkEnd w:id="74"/>
+      <w:r>
+        <w:t xml:space="preserve"> </w:t>
+      </w:r>
+    </w:p>
+    <w:p/>
+    <w:p/>
     <w:p>
       <w:pPr>
         <w:ind w:right="282"/>
@@ -27678,11 +28403,11 @@
         </w:numPr>
         <w:ind w:left="450" w:right="283"/>
       </w:pPr>
-      <w:bookmarkStart w:id="71" w:name="_Toc57676337"/>
+      <w:bookmarkStart w:id="75" w:name="_Toc57676337"/>
       <w:r>
         <w:t>KẾT LUẬN</w:t>
       </w:r>
-      <w:bookmarkEnd w:id="71"/>
+      <w:bookmarkEnd w:id="75"/>
     </w:p>
     <w:p>
       <w:pPr>
@@ -27693,11 +28418,11 @@
         </w:numPr>
         <w:ind w:left="270"/>
       </w:pPr>
-      <w:bookmarkStart w:id="72" w:name="_Toc57676338"/>
+      <w:bookmarkStart w:id="76" w:name="_Toc57676338"/>
       <w:r>
         <w:t>Kết luận</w:t>
       </w:r>
-      <w:bookmarkEnd w:id="72"/>
+      <w:bookmarkEnd w:id="76"/>
     </w:p>
     <w:p>
       <w:pPr>
@@ -27708,11 +28433,11 @@
         </w:numPr>
         <w:ind w:left="270"/>
       </w:pPr>
-      <w:bookmarkStart w:id="73" w:name="_Toc57676339"/>
+      <w:bookmarkStart w:id="77" w:name="_Toc57676339"/>
       <w:r>
         <w:t>Hướng phát triển</w:t>
       </w:r>
-      <w:bookmarkEnd w:id="73"/>
+      <w:bookmarkEnd w:id="77"/>
     </w:p>
     <w:p>
       <w:pPr>
@@ -27731,12 +28456,12 @@
         </w:numPr>
         <w:ind w:left="450" w:right="283"/>
       </w:pPr>
-      <w:bookmarkStart w:id="74" w:name="_Toc57676340"/>
+      <w:bookmarkStart w:id="78" w:name="_Toc57676340"/>
       <w:r>
         <w:lastRenderedPageBreak/>
         <w:t>TÀI LIỆU THAM KHẢO</w:t>
       </w:r>
-      <w:bookmarkEnd w:id="74"/>
+      <w:bookmarkEnd w:id="78"/>
     </w:p>
     <w:sdt>
       <w:sdtPr>
@@ -28031,7 +28756,7 @@
     <w:p/>
     <w:p/>
     <w:sectPr>
-      <w:headerReference w:type="default" r:id="rId93"/>
+      <w:headerReference w:type="default" r:id="rId101"/>
       <w:pgSz w:w="11907" w:h="16840"/>
       <w:pgMar w:top="1418" w:right="992" w:bottom="1134" w:left="1985" w:header="720" w:footer="720" w:gutter="0"/>
       <w:pgNumType w:start="1"/>
@@ -28181,7 +28906,7 @@
         <w:noProof/>
         <w:color w:val="000000"/>
       </w:rPr>
-      <w:t>51</w:t>
+      <w:t>57</w:t>
     </w:r>
     <w:r>
       <w:rPr>
@@ -29905,7 +30630,7 @@
   <w:abstractNum w:abstractNumId="14">
     <w:nsid w:val="2CFB5DD7"/>
     <w:multiLevelType w:val="multilevel"/>
-    <w:tmpl w:val="01B4C986"/>
+    <w:tmpl w:val="DB34F5AA"/>
     <w:lvl w:ilvl="0">
       <w:start w:val="1"/>
       <w:numFmt w:val="decimal"/>
@@ -29914,10 +30639,64 @@
       <w:lvlText w:val="CHƯƠNG %1"/>
       <w:lvlJc w:val="left"/>
       <w:pPr>
-        <w:ind w:left="340" w:hanging="340"/>
+        <w:ind w:left="1870" w:hanging="340"/>
       </w:pPr>
       <w:rPr>
-        <w:rFonts w:hint="default"/>
+        <w:rFonts w:ascii="Times New Roman" w:hAnsi="Times New Roman" w:cs="Times New Roman"/>
+        <w:b w:val="0"/>
+        <w:bCs w:val="0"/>
+        <w:i w:val="0"/>
+        <w:iCs w:val="0"/>
+        <w:caps w:val="0"/>
+        <w:smallCaps w:val="0"/>
+        <w:strike w:val="0"/>
+        <w:dstrike w:val="0"/>
+        <w:outline w:val="0"/>
+        <w:shadow w:val="0"/>
+        <w:emboss w:val="0"/>
+        <w:imprint w:val="0"/>
+        <w:noProof w:val="0"/>
+        <w:snapToGrid w:val="0"/>
+        <w:vanish w:val="0"/>
+        <w:color w:val="000000"/>
+        <w:spacing w:val="0"/>
+        <w:w w:val="0"/>
+        <w:kern w:val="0"/>
+        <w:position w:val="0"/>
+        <w:sz w:val="0"/>
+        <w:szCs w:val="0"/>
+        <w:u w:val="none" w:color="000000"/>
+        <w:effect w:val="none"/>
+        <w:bdr w:val="none" w:sz="0" w:space="0" w:color="000000"/>
+        <w:shd w:val="clear" w:color="000000" w:fill="000000"/>
+        <w:vertAlign w:val="baseline"/>
+        <w:em w:val="none"/>
+        <w:lang w:val="x-none" w:eastAsia="x-none" w:bidi="x-none"/>
+        <w:specVanish w:val="0"/>
+        <w14:glow w14:rad="0">
+          <w14:srgbClr w14:val="000000"/>
+        </w14:glow>
+        <w14:shadow w14:blurRad="0" w14:dist="0" w14:dir="0" w14:sx="0" w14:sy="0" w14:kx="0" w14:ky="0" w14:algn="none">
+          <w14:srgbClr w14:val="000000"/>
+        </w14:shadow>
+        <w14:reflection w14:blurRad="0" w14:stA="0" w14:stPos="0" w14:endA="0" w14:endPos="0" w14:dist="0" w14:dir="0" w14:fadeDir="0" w14:sx="0" w14:sy="0" w14:kx="0" w14:ky="0" w14:algn="none"/>
+        <w14:textOutline w14:w="0" w14:cap="rnd" w14:cmpd="sng" w14:algn="ctr">
+          <w14:noFill/>
+          <w14:prstDash w14:val="solid"/>
+          <w14:bevel/>
+        </w14:textOutline>
+        <w14:scene3d>
+          <w14:camera w14:prst="orthographicFront"/>
+          <w14:lightRig w14:rig="threePt" w14:dir="t">
+            <w14:rot w14:lat="0" w14:lon="0" w14:rev="0"/>
+          </w14:lightRig>
+        </w14:scene3d>
+        <w14:props3d w14:extrusionH="0" w14:contourW="0" w14:prstMaterial="none"/>
+        <w14:ligatures w14:val="none"/>
+        <w14:numForm w14:val="default"/>
+        <w14:numSpacing w14:val="default"/>
+        <w14:stylisticSets/>
+        <w14:cntxtAlts w14:val="0"/>
       </w:rPr>
     </w:lvl>
     <w:lvl w:ilvl="1">
@@ -30765,7 +31544,7 @@
   <w:abstractNum w:abstractNumId="22">
     <w:nsid w:val="3CCE73A8"/>
     <w:multiLevelType w:val="hybridMultilevel"/>
-    <w:tmpl w:val="FA7E4F6C"/>
+    <w:tmpl w:val="D71CD380"/>
     <w:lvl w:ilvl="0" w:tplc="0409000B">
       <w:start w:val="1"/>
       <w:numFmt w:val="bullet"/>
@@ -33499,6 +34278,7 @@
       <w:numPr>
         <w:numId w:val="19"/>
       </w:numPr>
+      <w:ind w:left="4030"/>
       <w:jc w:val="center"/>
       <w:outlineLvl w:val="0"/>
     </w:pPr>
@@ -34906,6 +35686,7 @@
       <w:numPr>
         <w:numId w:val="19"/>
       </w:numPr>
+      <w:ind w:left="4030"/>
       <w:jc w:val="center"/>
       <w:outlineLvl w:val="0"/>
     </w:pPr>
@@ -36392,7 +37173,7 @@
   <a:extraClrSchemeLst/>
   <a:extLst>
     <a:ext uri="{05A4C25C-085E-4340-85A3-A5531E510DB2}">
-      <thm15:themeFamily xmlns="" xmlns:thm15="http://schemas.microsoft.com/office/thememl/2012/main" name="Office Theme" id="{62F939B6-93AF-4DB8-9C6B-D6C7DFDC589F}" vid="{4A3C46E8-61CC-4603-A589-7422A47A8E4A}"/>
+      <thm15:themeFamily xmlns:thm15="http://schemas.microsoft.com/office/thememl/2012/main" xmlns="" name="Office Theme" id="{62F939B6-93AF-4DB8-9C6B-D6C7DFDC589F}" vid="{4A3C46E8-61CC-4603-A589-7422A47A8E4A}"/>
     </a:ext>
   </a:extLst>
 </a:theme>
@@ -36468,7 +37249,7 @@
 </file>
 
 <file path=customXml/itemProps2.xml><?xml version="1.0" encoding="utf-8"?>
-<ds:datastoreItem xmlns:ds="http://schemas.openxmlformats.org/officeDocument/2006/customXml" ds:itemID="{390E9FEE-0DE9-440B-9417-BFD3E24DAAA0}">
+<ds:datastoreItem xmlns:ds="http://schemas.openxmlformats.org/officeDocument/2006/customXml" ds:itemID="{53C34B95-C32F-44DD-9CB0-089F5D9463CE}">
   <ds:schemaRefs>
     <ds:schemaRef ds:uri="http://schemas.openxmlformats.org/officeDocument/2006/bibliography"/>
   </ds:schemaRefs>

</xml_diff>

<commit_message>
Báo cáo + data + độ quan trọng
</commit_message>
<xml_diff>
--- a/Nguyễn Đức Hậu-Ngô Văn Thường -Báo cáo - ĐATN.docx
+++ b/Nguyễn Đức Hậu-Ngô Văn Thường -Báo cáo - ĐATN.docx
@@ -6,7 +6,7 @@
       <w:tblPr>
         <w:tblStyle w:val="a"/>
         <w:tblW w:w="9362" w:type="dxa"/>
-        <w:tblInd w:w="-436" w:type="dxa"/>
+        <w:tblInd w:w="-65" w:type="dxa"/>
         <w:tblBorders>
           <w:top w:val="single" w:sz="4" w:space="0" w:color="000000"/>
           <w:left w:val="single" w:sz="4" w:space="0" w:color="000000"/>
@@ -18,8 +18,7 @@
         <w:tblLook w:val="0000" w:firstRow="0" w:lastRow="0" w:firstColumn="0" w:lastColumn="0" w:noHBand="0" w:noVBand="0"/>
       </w:tblPr>
       <w:tblGrid>
-        <w:gridCol w:w="4259"/>
-        <w:gridCol w:w="5103"/>
+        <w:gridCol w:w="9362"/>
       </w:tblGrid>
       <w:tr>
         <w:trPr>
@@ -28,7 +27,6 @@
         <w:tc>
           <w:tcPr>
             <w:tcW w:w="9362" w:type="dxa"/>
-            <w:gridSpan w:val="2"/>
           </w:tcPr>
           <w:p>
             <w:pPr>
@@ -93,25 +91,23 @@
                 <w:sz w:val="24"/>
                 <w:szCs w:val="24"/>
               </w:rPr>
-              <w:t>NGUYỄN ĐỨC HẬU</w:t>
-            </w:r>
-          </w:p>
-          <w:p>
-            <w:pPr>
-              <w:jc w:val="center"/>
+              <w:t>HỌ VÀ TÊN</w:t>
+            </w:r>
+            <w:r>
               <w:rPr>
                 <w:b/>
                 <w:sz w:val="24"/>
                 <w:szCs w:val="24"/>
               </w:rPr>
-            </w:pPr>
+              <w:t xml:space="preserve">: </w:t>
+            </w:r>
             <w:r>
               <w:rPr>
                 <w:b/>
                 <w:sz w:val="24"/>
                 <w:szCs w:val="24"/>
               </w:rPr>
-              <w:t>NGÔ VĂN THƯỜNG</w:t>
+              <w:t>NGUYỄN ĐỨC HẬU</w:t>
             </w:r>
           </w:p>
           <w:p>
@@ -129,24 +125,17 @@
                 <w:sz w:val="24"/>
                 <w:szCs w:val="24"/>
               </w:rPr>
-              <w:t>KHÓA 1</w:t>
-            </w:r>
-            <w:r>
+              <w:t>NGÔ VĂN THƯỜNG</w:t>
+            </w:r>
+          </w:p>
+          <w:p>
+            <w:pPr>
+              <w:jc w:val="center"/>
               <w:rPr>
                 <w:b/>
                 <w:sz w:val="24"/>
                 <w:szCs w:val="24"/>
               </w:rPr>
-              <w:t>5</w:t>
-            </w:r>
-          </w:p>
-          <w:p>
-            <w:pPr>
-              <w:jc w:val="center"/>
-              <w:rPr>
-                <w:sz w:val="14"/>
-                <w:szCs w:val="14"/>
-              </w:rPr>
             </w:pPr>
             <w:r>
               <w:rPr>
@@ -154,7 +143,64 @@
                 <w:sz w:val="24"/>
                 <w:szCs w:val="24"/>
               </w:rPr>
-              <w:t>HỆ ĐÀO TẠO KỸ SƯ DÂN SỰ</w:t>
+              <w:t>KHÓA</w:t>
+            </w:r>
+            <w:r>
+              <w:rPr>
+                <w:b/>
+                <w:sz w:val="24"/>
+                <w:szCs w:val="24"/>
+              </w:rPr>
+              <w:t>:</w:t>
+            </w:r>
+            <w:r>
+              <w:rPr>
+                <w:b/>
+                <w:sz w:val="24"/>
+                <w:szCs w:val="24"/>
+              </w:rPr>
+              <w:t xml:space="preserve"> 1</w:t>
+            </w:r>
+            <w:r>
+              <w:rPr>
+                <w:b/>
+                <w:sz w:val="24"/>
+                <w:szCs w:val="24"/>
+              </w:rPr>
+              <w:t>5</w:t>
+            </w:r>
+          </w:p>
+          <w:p>
+            <w:pPr>
+              <w:jc w:val="center"/>
+              <w:rPr>
+                <w:sz w:val="14"/>
+                <w:szCs w:val="14"/>
+              </w:rPr>
+            </w:pPr>
+            <w:r>
+              <w:rPr>
+                <w:b/>
+                <w:sz w:val="24"/>
+                <w:szCs w:val="24"/>
+              </w:rPr>
+              <w:t>HỆ ĐÀO TẠO</w:t>
+            </w:r>
+            <w:r>
+              <w:rPr>
+                <w:b/>
+                <w:sz w:val="24"/>
+                <w:szCs w:val="24"/>
+              </w:rPr>
+              <w:t>:</w:t>
+            </w:r>
+            <w:r>
+              <w:rPr>
+                <w:b/>
+                <w:sz w:val="24"/>
+                <w:szCs w:val="24"/>
+              </w:rPr>
+              <w:t xml:space="preserve"> KỸ SƯ DÂN SỰ</w:t>
             </w:r>
           </w:p>
           <w:p>
@@ -325,7 +371,7 @@
                 <w:b/>
                 <w:sz w:val="24"/>
               </w:rPr>
-              <w:t>HÀ NỘI, NĂM</w:t>
+              <w:t>NĂM</w:t>
             </w:r>
             <w:r>
               <w:t xml:space="preserve"> </w:t>
@@ -344,12 +390,11 @@
       </w:tr>
       <w:tr>
         <w:trPr>
-          <w:trHeight w:val="13592"/>
+          <w:trHeight w:val="14112"/>
         </w:trPr>
         <w:tc>
           <w:tcPr>
             <w:tcW w:w="9362" w:type="dxa"/>
-            <w:gridSpan w:val="2"/>
           </w:tcPr>
           <w:p>
             <w:pPr>
@@ -418,68 +463,108 @@
                 <w:sz w:val="24"/>
                 <w:szCs w:val="24"/>
               </w:rPr>
-              <w:t>NGUYỄN ĐỨC HẬU</w:t>
-            </w:r>
-          </w:p>
-          <w:p>
-            <w:pPr>
-              <w:jc w:val="center"/>
+              <w:t xml:space="preserve">HỌ VÀ TÊN: </w:t>
+            </w:r>
+            <w:r>
               <w:rPr>
                 <w:b/>
                 <w:sz w:val="24"/>
                 <w:szCs w:val="24"/>
               </w:rPr>
-            </w:pPr>
-            <w:r>
+              <w:t>NGUYỄN ĐỨC HẬU</w:t>
+            </w:r>
+          </w:p>
+          <w:p>
+            <w:pPr>
+              <w:jc w:val="center"/>
               <w:rPr>
                 <w:b/>
                 <w:sz w:val="24"/>
                 <w:szCs w:val="24"/>
               </w:rPr>
-              <w:t>NGÔ VĂN THƯỜNG</w:t>
-            </w:r>
-          </w:p>
-          <w:p>
-            <w:pPr>
-              <w:jc w:val="center"/>
+            </w:pPr>
+            <w:r>
               <w:rPr>
                 <w:b/>
                 <w:sz w:val="24"/>
                 <w:szCs w:val="24"/>
               </w:rPr>
-            </w:pPr>
-            <w:r>
+              <w:t>NGÔ VĂN THƯỜNG</w:t>
+            </w:r>
+          </w:p>
+          <w:p>
+            <w:pPr>
+              <w:jc w:val="center"/>
               <w:rPr>
                 <w:b/>
                 <w:sz w:val="24"/>
                 <w:szCs w:val="24"/>
               </w:rPr>
-              <w:t>KHÓA 1</w:t>
-            </w:r>
+            </w:pPr>
             <w:r>
               <w:rPr>
                 <w:b/>
                 <w:sz w:val="24"/>
                 <w:szCs w:val="24"/>
               </w:rPr>
-              <w:t>5</w:t>
-            </w:r>
-          </w:p>
-          <w:p>
-            <w:pPr>
-              <w:jc w:val="center"/>
-              <w:rPr>
-                <w:sz w:val="14"/>
-                <w:szCs w:val="14"/>
-              </w:rPr>
-            </w:pPr>
+              <w:t>KHÓA</w:t>
+            </w:r>
             <w:r>
               <w:rPr>
                 <w:b/>
                 <w:sz w:val="24"/>
                 <w:szCs w:val="24"/>
               </w:rPr>
-              <w:t>HỆ ĐÀO TẠO KỸ SƯ DÂN SỰ</w:t>
+              <w:t>:</w:t>
+            </w:r>
+            <w:r>
+              <w:rPr>
+                <w:b/>
+                <w:sz w:val="24"/>
+                <w:szCs w:val="24"/>
+              </w:rPr>
+              <w:t xml:space="preserve"> 1</w:t>
+            </w:r>
+            <w:r>
+              <w:rPr>
+                <w:b/>
+                <w:sz w:val="24"/>
+                <w:szCs w:val="24"/>
+              </w:rPr>
+              <w:t>5</w:t>
+            </w:r>
+          </w:p>
+          <w:p>
+            <w:pPr>
+              <w:jc w:val="center"/>
+              <w:rPr>
+                <w:sz w:val="14"/>
+                <w:szCs w:val="14"/>
+              </w:rPr>
+            </w:pPr>
+            <w:r>
+              <w:rPr>
+                <w:b/>
+                <w:sz w:val="24"/>
+                <w:szCs w:val="24"/>
+              </w:rPr>
+              <w:t>HỆ ĐÀO TẠO</w:t>
+            </w:r>
+            <w:r>
+              <w:rPr>
+                <w:b/>
+                <w:sz w:val="24"/>
+                <w:szCs w:val="24"/>
+              </w:rPr>
+              <w:t>:</w:t>
+            </w:r>
+            <w:r>
+              <w:rPr>
+                <w:b/>
+                <w:sz w:val="24"/>
+                <w:szCs w:val="24"/>
+              </w:rPr>
+              <w:t xml:space="preserve"> KỸ SƯ DÂN SỰ</w:t>
             </w:r>
           </w:p>
           <w:p>
@@ -507,7 +592,17 @@
                 <w:sz w:val="56"/>
                 <w:szCs w:val="56"/>
               </w:rPr>
-              <w:t>ĐỒ ÁN TỐT NGHIỆP ĐẠI HỌC</w:t>
+              <w:t>ĐỒ ÁN TỐT NGHIỆ</w:t>
+            </w:r>
+            <w:bookmarkStart w:id="0" w:name="_GoBack"/>
+            <w:bookmarkEnd w:id="0"/>
+            <w:r>
+              <w:rPr>
+                <w:b/>
+                <w:sz w:val="56"/>
+                <w:szCs w:val="56"/>
+              </w:rPr>
+              <w:t>P ĐẠI HỌC</w:t>
             </w:r>
           </w:p>
           <w:p>
@@ -643,7 +738,7 @@
           </w:p>
           <w:p>
             <w:pPr>
-              <w:jc w:val="right"/>
+              <w:jc w:val="center"/>
               <w:rPr>
                 <w:sz w:val="24"/>
                 <w:szCs w:val="24"/>
@@ -654,32 +749,54 @@
                 <w:b/>
                 <w:i/>
               </w:rPr>
-              <w:t xml:space="preserve">Cán bộ hướng dẫn: 2//, GV, TS. </w:t>
+              <w:t>Cán bộ hướng dẫn</w:t>
             </w:r>
             <w:r>
               <w:rPr>
                 <w:b/>
                 <w:i/>
               </w:rPr>
-              <w:t>Cao Văn Lợi</w:t>
-            </w:r>
-          </w:p>
-          <w:p>
-            <w:pPr>
+              <w:t xml:space="preserve"> khoa học</w:t>
+            </w:r>
+            <w:r>
               <w:rPr>
                 <w:b/>
                 <w:i/>
               </w:rPr>
-            </w:pPr>
-          </w:p>
-          <w:p>
-            <w:pPr>
+              <w:t>: Trung tá</w:t>
+            </w:r>
+            <w:r>
               <w:rPr>
                 <w:b/>
                 <w:i/>
               </w:rPr>
+              <w:t xml:space="preserve">, GV, TS. </w:t>
+            </w:r>
+            <w:r>
+              <w:rPr>
+                <w:b/>
+                <w:i/>
+              </w:rPr>
+              <w:t>Cao Văn Lợi</w:t>
+            </w:r>
+          </w:p>
+          <w:p>
+            <w:pPr>
+              <w:rPr>
+                <w:b/>
+                <w:i/>
+              </w:rPr>
             </w:pPr>
           </w:p>
+          <w:p>
+            <w:pPr>
+              <w:rPr>
+                <w:b/>
+                <w:i/>
+              </w:rPr>
+            </w:pPr>
+          </w:p>
+          <w:p/>
           <w:p>
             <w:pPr>
               <w:rPr>
@@ -702,7 +819,7 @@
                 <w:b/>
                 <w:sz w:val="24"/>
               </w:rPr>
-              <w:t>HÀ NỘI, NĂM</w:t>
+              <w:t>NĂM</w:t>
             </w:r>
             <w:r>
               <w:t xml:space="preserve"> </w:t>
@@ -716,254 +833,238 @@
               </w:rPr>
               <w:t>2021</w:t>
             </w:r>
-          </w:p>
-        </w:tc>
-      </w:tr>
-      <w:tr>
-        <w:tc>
-          <w:tcPr>
-            <w:tcW w:w="4259" w:type="dxa"/>
-            <w:tcBorders>
-              <w:top w:val="nil"/>
-              <w:left w:val="nil"/>
-              <w:bottom w:val="nil"/>
-              <w:right w:val="nil"/>
-            </w:tcBorders>
-          </w:tcPr>
-          <w:p>
-            <w:pPr>
-              <w:ind w:left="-103"/>
-              <w:jc w:val="center"/>
-              <w:rPr>
-                <w:b/>
-                <w:sz w:val="24"/>
-                <w:szCs w:val="24"/>
-              </w:rPr>
-            </w:pPr>
-          </w:p>
-        </w:tc>
-        <w:tc>
-          <w:tcPr>
-            <w:tcW w:w="5103" w:type="dxa"/>
-            <w:tcBorders>
-              <w:top w:val="nil"/>
-              <w:left w:val="nil"/>
-              <w:bottom w:val="nil"/>
-              <w:right w:val="nil"/>
-            </w:tcBorders>
-          </w:tcPr>
-          <w:p>
-            <w:pPr>
-              <w:ind w:left="-177" w:right="-252" w:firstLine="177"/>
-              <w:jc w:val="center"/>
-              <w:rPr>
-                <w:sz w:val="26"/>
-                <w:szCs w:val="26"/>
-              </w:rPr>
-            </w:pPr>
           </w:p>
         </w:tc>
       </w:tr>
     </w:tbl>
     <w:tbl>
       <w:tblPr>
-        <w:tblW w:w="10159" w:type="dxa"/>
-        <w:tblInd w:w="-601" w:type="dxa"/>
-        <w:tblLook w:val="01E0" w:firstRow="1" w:lastRow="1" w:firstColumn="1" w:lastColumn="1" w:noHBand="0" w:noVBand="0"/>
+        <w:tblStyle w:val="TableGrid"/>
+        <w:tblW w:w="9945" w:type="dxa"/>
+        <w:jc w:val="center"/>
+        <w:tblInd w:w="-711" w:type="dxa"/>
+        <w:tblBorders>
+          <w:top w:val="none" w:sz="0" w:space="0" w:color="auto"/>
+          <w:left w:val="none" w:sz="0" w:space="0" w:color="auto"/>
+          <w:bottom w:val="none" w:sz="0" w:space="0" w:color="auto"/>
+          <w:right w:val="none" w:sz="0" w:space="0" w:color="auto"/>
+          <w:insideH w:val="none" w:sz="0" w:space="0" w:color="auto"/>
+          <w:insideV w:val="none" w:sz="0" w:space="0" w:color="auto"/>
+        </w:tblBorders>
+        <w:tblLook w:val="04A0" w:firstRow="1" w:lastRow="0" w:firstColumn="1" w:lastColumn="0" w:noHBand="0" w:noVBand="1"/>
       </w:tblPr>
       <w:tblGrid>
-        <w:gridCol w:w="4380"/>
-        <w:gridCol w:w="5779"/>
+        <w:gridCol w:w="4275"/>
+        <w:gridCol w:w="5670"/>
       </w:tblGrid>
       <w:tr>
+        <w:trPr>
+          <w:jc w:val="center"/>
+        </w:trPr>
         <w:tc>
           <w:tcPr>
-            <w:tcW w:w="4380" w:type="dxa"/>
+            <w:tcW w:w="4275" w:type="dxa"/>
             <w:vAlign w:val="center"/>
-            <w:hideMark/>
           </w:tcPr>
           <w:p>
             <w:pPr>
-              <w:spacing w:before="60" w:after="60"/>
+              <w:spacing w:before="120"/>
               <w:jc w:val="center"/>
               <w:rPr>
-                <w:bCs/>
+                <w:rFonts w:ascii="Times New Roman" w:hAnsi="Times New Roman"/>
+                <w:b/>
                 <w:sz w:val="26"/>
                 <w:szCs w:val="26"/>
               </w:rPr>
             </w:pPr>
             <w:r>
               <w:rPr>
+                <w:rFonts w:ascii="Times New Roman" w:hAnsi="Times New Roman"/>
+                <w:b/>
                 <w:sz w:val="26"/>
                 <w:szCs w:val="26"/>
               </w:rPr>
-              <w:t>BỘ QUỐC PHÒNG</w:t>
+              <w:lastRenderedPageBreak/>
+              <w:t>HỌC VIỆN KỸ THUẬT QUÂN SỰ</w:t>
             </w:r>
           </w:p>
         </w:tc>
         <w:tc>
           <w:tcPr>
-            <w:tcW w:w="5779" w:type="dxa"/>
+            <w:tcW w:w="5670" w:type="dxa"/>
             <w:vAlign w:val="center"/>
-            <w:hideMark/>
           </w:tcPr>
           <w:p>
             <w:pPr>
-              <w:spacing w:before="60" w:after="60"/>
-              <w:jc w:val="center"/>
-              <w:rPr>
-                <w:b/>
-                <w:bCs/>
-                <w:sz w:val="26"/>
-                <w:szCs w:val="26"/>
-              </w:rPr>
-            </w:pPr>
-            <w:r>
-              <w:rPr>
+              <w:spacing w:before="120"/>
+              <w:rPr>
+                <w:rFonts w:ascii="Times New Roman" w:hAnsi="Times New Roman"/>
                 <w:b/>
                 <w:sz w:val="26"/>
                 <w:szCs w:val="26"/>
               </w:rPr>
+            </w:pPr>
+            <w:r>
+              <w:rPr>
+                <w:rFonts w:ascii="Times New Roman" w:hAnsi="Times New Roman"/>
+                <w:b/>
+                <w:sz w:val="26"/>
+                <w:szCs w:val="26"/>
+              </w:rPr>
               <w:t>CỘNG HÒA XÃ HỘI CHỦ NGHĨA VIỆT NAM</w:t>
             </w:r>
           </w:p>
         </w:tc>
       </w:tr>
       <w:tr>
+        <w:trPr>
+          <w:jc w:val="center"/>
+        </w:trPr>
         <w:tc>
           <w:tcPr>
-            <w:tcW w:w="4380" w:type="dxa"/>
+            <w:tcW w:w="4275" w:type="dxa"/>
             <w:vAlign w:val="center"/>
-            <w:hideMark/>
           </w:tcPr>
           <w:p>
             <w:pPr>
-              <w:spacing w:before="60" w:after="60"/>
+              <w:spacing w:before="120"/>
               <w:jc w:val="center"/>
               <w:rPr>
-                <w:b/>
-                <w:bCs/>
-                <w:sz w:val="26"/>
-                <w:szCs w:val="26"/>
-              </w:rPr>
-            </w:pPr>
-            <w:r>
-              <w:rPr>
+                <w:rFonts w:ascii="Times New Roman" w:hAnsi="Times New Roman"/>
                 <w:b/>
                 <w:sz w:val="26"/>
                 <w:szCs w:val="26"/>
               </w:rPr>
-              <w:t>HỌC VIỆN KỸ THUẬT QUÂN SỰ</w:t>
+            </w:pPr>
+            <w:r>
+              <w:rPr>
+                <w:rFonts w:ascii="Times New Roman" w:hAnsi="Times New Roman"/>
+                <w:b/>
+                <w:sz w:val="26"/>
+                <w:szCs w:val="26"/>
+              </w:rPr>
+              <w:t>KHOA CÔNG NGHỆ THÔNG TIN</w:t>
             </w:r>
           </w:p>
         </w:tc>
         <w:tc>
           <w:tcPr>
-            <w:tcW w:w="5779" w:type="dxa"/>
+            <w:tcW w:w="5670" w:type="dxa"/>
             <w:vAlign w:val="center"/>
-            <w:hideMark/>
           </w:tcPr>
           <w:p>
             <w:pPr>
-              <w:spacing w:before="60" w:after="60"/>
+              <w:spacing w:before="120"/>
               <w:jc w:val="center"/>
               <w:rPr>
-                <w:b/>
-                <w:bCs/>
-                <w:sz w:val="26"/>
-                <w:szCs w:val="26"/>
-              </w:rPr>
-            </w:pPr>
-            <w:r>
-              <w:rPr>
+                <w:rFonts w:ascii="Times New Roman" w:hAnsi="Times New Roman"/>
                 <w:b/>
                 <w:sz w:val="26"/>
                 <w:szCs w:val="26"/>
               </w:rPr>
-              <w:t>ĐỘC LẬP - TỰ DO - HẠNH PHÚC</w:t>
-            </w:r>
+            </w:pPr>
+            <w:r>
+              <w:rPr>
+                <w:rFonts w:ascii="Times New Roman" w:hAnsi="Times New Roman"/>
+                <w:b/>
+                <w:sz w:val="26"/>
+                <w:szCs w:val="26"/>
+              </w:rPr>
+              <w:t>ĐỘC LẬP</w:t>
+            </w:r>
+            <w:r>
+              <w:rPr>
+                <w:rFonts w:ascii="Times New Roman" w:hAnsi="Times New Roman"/>
+                <w:b/>
+                <w:sz w:val="26"/>
+                <w:szCs w:val="26"/>
+              </w:rPr>
+              <w:t xml:space="preserve"> </w:t>
+            </w:r>
+            <w:r>
+              <w:rPr>
+                <w:rFonts w:ascii="Times New Roman" w:hAnsi="Times New Roman"/>
+                <w:b/>
+                <w:sz w:val="26"/>
+                <w:szCs w:val="26"/>
+              </w:rPr>
+              <w:t xml:space="preserve">- TỰ DO </w:t>
+            </w:r>
+            <w:r>
+              <w:rPr>
+                <w:rFonts w:ascii="Times New Roman" w:hAnsi="Times New Roman"/>
+                <w:b/>
+                <w:sz w:val="26"/>
+                <w:szCs w:val="26"/>
+              </w:rPr>
+              <w:t xml:space="preserve">- </w:t>
+            </w:r>
+            <w:r>
+              <w:rPr>
+                <w:rFonts w:ascii="Times New Roman" w:hAnsi="Times New Roman"/>
+                <w:b/>
+                <w:sz w:val="26"/>
+                <w:szCs w:val="26"/>
+              </w:rPr>
+              <w:t>HẠNH PHÚC</w:t>
+            </w:r>
+          </w:p>
+        </w:tc>
+      </w:tr>
+      <w:tr>
+        <w:trPr>
+          <w:jc w:val="center"/>
+        </w:trPr>
+        <w:tc>
+          <w:tcPr>
+            <w:tcW w:w="4275" w:type="dxa"/>
+            <w:vAlign w:val="center"/>
+          </w:tcPr>
+          <w:p>
+            <w:pPr>
+              <w:spacing w:before="120"/>
+              <w:jc w:val="center"/>
+              <w:rPr>
+                <w:rFonts w:ascii="Times New Roman" w:hAnsi="Times New Roman"/>
+                <w:b/>
+                <w:sz w:val="26"/>
+                <w:szCs w:val="26"/>
+              </w:rPr>
+            </w:pPr>
+            <w:r>
+              <w:rPr>
+                <w:rFonts w:ascii="Times New Roman" w:hAnsi="Times New Roman"/>
+                <w:b/>
+                <w:sz w:val="26"/>
+                <w:szCs w:val="26"/>
+              </w:rPr>
+              <w:t xml:space="preserve">BỘ MÔN: </w:t>
+            </w:r>
+          </w:p>
+        </w:tc>
+        <w:tc>
+          <w:tcPr>
+            <w:tcW w:w="5670" w:type="dxa"/>
+            <w:vAlign w:val="center"/>
+          </w:tcPr>
+          <w:p>
+            <w:pPr>
+              <w:spacing w:before="120"/>
+              <w:jc w:val="center"/>
+              <w:rPr>
+                <w:b/>
+                <w:sz w:val="26"/>
+                <w:szCs w:val="26"/>
+              </w:rPr>
+            </w:pPr>
           </w:p>
         </w:tc>
       </w:tr>
     </w:tbl>
     <w:p>
       <w:pPr>
-        <w:ind w:left="-540"/>
-        <w:rPr>
-          <w:b/>
-          <w:bCs/>
-          <w:sz w:val="26"/>
-          <w:szCs w:val="26"/>
-        </w:rPr>
-      </w:pPr>
-      <w:r>
-        <w:rPr>
-          <w:b/>
-          <w:sz w:val="26"/>
-          <w:szCs w:val="26"/>
-        </w:rPr>
-        <w:t>KHOA:</w:t>
-      </w:r>
-      <w:r>
-        <w:rPr>
-          <w:b/>
-          <w:sz w:val="26"/>
-          <w:szCs w:val="26"/>
-        </w:rPr>
-        <w:t xml:space="preserve"> CÔNG NGHỆ THÔNG TIN</w:t>
-      </w:r>
-    </w:p>
-    <w:p>
-      <w:pPr>
         <w:spacing w:before="120"/>
       </w:pPr>
-      <w:r>
-        <w:rPr>
-          <w:sz w:val="26"/>
-          <w:szCs w:val="26"/>
-        </w:rPr>
-        <w:t xml:space="preserve">              </w:t>
-      </w:r>
-      <w:r>
-        <w:rPr>
-          <w:b/>
-        </w:rPr>
-        <w:t xml:space="preserve">Phê chuẩn           </w:t>
-      </w:r>
-      <w:r>
-        <w:t xml:space="preserve">                                  Độ mật: …………</w:t>
-      </w:r>
-    </w:p>
-    <w:p>
-      <w:r>
-        <w:t>Ngày ….. tháng …. năm …….                          Số: ………………</w:t>
-      </w:r>
-    </w:p>
-    <w:p>
-      <w:pPr>
-        <w:spacing w:before="60"/>
-        <w:rPr>
-          <w:b/>
-          <w:sz w:val="26"/>
-          <w:szCs w:val="26"/>
-        </w:rPr>
-      </w:pPr>
-      <w:r>
-        <w:rPr>
-          <w:b/>
-          <w:sz w:val="26"/>
-          <w:szCs w:val="26"/>
-        </w:rPr>
-        <w:t xml:space="preserve">      CHỦ NHIỆM KHOA</w:t>
-      </w:r>
-    </w:p>
-    <w:p>
-      <w:pPr>
-        <w:spacing w:before="120"/>
-      </w:pPr>
-      <w:r>
-        <w:t xml:space="preserve"> </w:t>
-      </w:r>
     </w:p>
     <w:p>
       <w:pPr>
@@ -985,6 +1086,9 @@
         <w:t xml:space="preserve">Họ và tên: </w:t>
       </w:r>
       <w:r>
+        <w:t xml:space="preserve"> </w:t>
+      </w:r>
+      <w:r>
         <w:t>Nguyễn Đức Hậu</w:t>
       </w:r>
       <w:r>
@@ -1229,7 +1333,6 @@
     </w:p>
     <w:p>
       <w:r>
-        <w:lastRenderedPageBreak/>
         <w:tab/>
         <w:t>Được sử dụng máy tính và máy chiếu để trình chiếu.</w:t>
       </w:r>
@@ -1283,6 +1386,7 @@
     </w:p>
     <w:p>
       <w:r>
+        <w:lastRenderedPageBreak/>
         <w:tab/>
         <w:t xml:space="preserve">- Học hàm, học vị: </w:t>
       </w:r>
@@ -1594,7 +1698,7 @@
           <w:r>
             <w:fldChar w:fldCharType="separate"/>
           </w:r>
-          <w:hyperlink w:anchor="_Toc73092199" w:history="1">
+          <w:hyperlink w:anchor="_Toc73392913" w:history="1">
             <w:r>
               <w:rPr>
                 <w:rStyle w:val="Hyperlink"/>
@@ -1621,7 +1725,7 @@
                 <w:noProof/>
                 <w:webHidden/>
               </w:rPr>
-              <w:instrText xml:space="preserve"> PAGEREF _Toc73092199 \h </w:instrText>
+              <w:instrText xml:space="preserve"> PAGEREF _Toc73392913 \h </w:instrText>
             </w:r>
             <w:r>
               <w:rPr>
@@ -1666,7 +1770,7 @@
               <w:szCs w:val="22"/>
             </w:rPr>
           </w:pPr>
-          <w:hyperlink w:anchor="_Toc73092200" w:history="1">
+          <w:hyperlink w:anchor="_Toc73392914" w:history="1">
             <w:r>
               <w:rPr>
                 <w:rStyle w:val="Hyperlink"/>
@@ -1709,7 +1813,7 @@
                 <w:noProof/>
                 <w:webHidden/>
               </w:rPr>
-              <w:instrText xml:space="preserve"> PAGEREF _Toc73092200 \h </w:instrText>
+              <w:instrText xml:space="preserve"> PAGEREF _Toc73392914 \h </w:instrText>
             </w:r>
             <w:r>
               <w:rPr>
@@ -1754,7 +1858,7 @@
               <w:szCs w:val="22"/>
             </w:rPr>
           </w:pPr>
-          <w:hyperlink w:anchor="_Toc73092201" w:history="1">
+          <w:hyperlink w:anchor="_Toc73392915" w:history="1">
             <w:r>
               <w:rPr>
                 <w:rStyle w:val="Hyperlink"/>
@@ -1797,7 +1901,7 @@
                 <w:noProof/>
                 <w:webHidden/>
               </w:rPr>
-              <w:instrText xml:space="preserve"> PAGEREF _Toc73092201 \h </w:instrText>
+              <w:instrText xml:space="preserve"> PAGEREF _Toc73392915 \h </w:instrText>
             </w:r>
             <w:r>
               <w:rPr>
@@ -1842,7 +1946,7 @@
               <w:szCs w:val="22"/>
             </w:rPr>
           </w:pPr>
-          <w:hyperlink w:anchor="_Toc73092202" w:history="1">
+          <w:hyperlink w:anchor="_Toc73392916" w:history="1">
             <w:r>
               <w:rPr>
                 <w:rStyle w:val="Hyperlink"/>
@@ -1885,7 +1989,7 @@
                 <w:noProof/>
                 <w:webHidden/>
               </w:rPr>
-              <w:instrText xml:space="preserve"> PAGEREF _Toc73092202 \h </w:instrText>
+              <w:instrText xml:space="preserve"> PAGEREF _Toc73392916 \h </w:instrText>
             </w:r>
             <w:r>
               <w:rPr>
@@ -1930,7 +2034,7 @@
               <w:szCs w:val="22"/>
             </w:rPr>
           </w:pPr>
-          <w:hyperlink w:anchor="_Toc73092203" w:history="1">
+          <w:hyperlink w:anchor="_Toc73392917" w:history="1">
             <w:r>
               <w:rPr>
                 <w:rStyle w:val="Hyperlink"/>
@@ -1973,7 +2077,7 @@
                 <w:noProof/>
                 <w:webHidden/>
               </w:rPr>
-              <w:instrText xml:space="preserve"> PAGEREF _Toc73092203 \h </w:instrText>
+              <w:instrText xml:space="preserve"> PAGEREF _Toc73392917 \h </w:instrText>
             </w:r>
             <w:r>
               <w:rPr>
@@ -2018,7 +2122,7 @@
               <w:szCs w:val="22"/>
             </w:rPr>
           </w:pPr>
-          <w:hyperlink w:anchor="_Toc73092204" w:history="1">
+          <w:hyperlink w:anchor="_Toc73392918" w:history="1">
             <w:r>
               <w:rPr>
                 <w:rStyle w:val="Hyperlink"/>
@@ -2061,7 +2165,7 @@
                 <w:noProof/>
                 <w:webHidden/>
               </w:rPr>
-              <w:instrText xml:space="preserve"> PAGEREF _Toc73092204 \h </w:instrText>
+              <w:instrText xml:space="preserve"> PAGEREF _Toc73392918 \h </w:instrText>
             </w:r>
             <w:r>
               <w:rPr>
@@ -2102,7 +2206,7 @@
               <w:szCs w:val="22"/>
             </w:rPr>
           </w:pPr>
-          <w:hyperlink w:anchor="_Toc73092205" w:history="1">
+          <w:hyperlink w:anchor="_Toc73392919" w:history="1">
             <w:r>
               <w:rPr>
                 <w:rStyle w:val="Hyperlink"/>
@@ -2129,7 +2233,7 @@
                 <w:noProof/>
                 <w:webHidden/>
               </w:rPr>
-              <w:instrText xml:space="preserve"> PAGEREF _Toc73092205 \h </w:instrText>
+              <w:instrText xml:space="preserve"> PAGEREF _Toc73392919 \h </w:instrText>
             </w:r>
             <w:r>
               <w:rPr>
@@ -2174,7 +2278,7 @@
               <w:szCs w:val="22"/>
             </w:rPr>
           </w:pPr>
-          <w:hyperlink w:anchor="_Toc73092206" w:history="1">
+          <w:hyperlink w:anchor="_Toc73392920" w:history="1">
             <w:r>
               <w:rPr>
                 <w:rStyle w:val="Hyperlink"/>
@@ -2217,7 +2321,7 @@
                 <w:noProof/>
                 <w:webHidden/>
               </w:rPr>
-              <w:instrText xml:space="preserve"> PAGEREF _Toc73092206 \h </w:instrText>
+              <w:instrText xml:space="preserve"> PAGEREF _Toc73392920 \h </w:instrText>
             </w:r>
             <w:r>
               <w:rPr>
@@ -2262,7 +2366,7 @@
               <w:szCs w:val="22"/>
             </w:rPr>
           </w:pPr>
-          <w:hyperlink w:anchor="_Toc73092207" w:history="1">
+          <w:hyperlink w:anchor="_Toc73392921" w:history="1">
             <w:r>
               <w:rPr>
                 <w:rStyle w:val="Hyperlink"/>
@@ -2311,7 +2415,7 @@
                 <w:noProof/>
                 <w:webHidden/>
               </w:rPr>
-              <w:instrText xml:space="preserve"> PAGEREF _Toc73092207 \h </w:instrText>
+              <w:instrText xml:space="preserve"> PAGEREF _Toc73392921 \h </w:instrText>
             </w:r>
             <w:r>
               <w:rPr>
@@ -2356,7 +2460,7 @@
               <w:szCs w:val="22"/>
             </w:rPr>
           </w:pPr>
-          <w:hyperlink w:anchor="_Toc73092208" w:history="1">
+          <w:hyperlink w:anchor="_Toc73392922" w:history="1">
             <w:r>
               <w:rPr>
                 <w:rStyle w:val="Hyperlink"/>
@@ -2405,7 +2509,7 @@
                 <w:noProof/>
                 <w:webHidden/>
               </w:rPr>
-              <w:instrText xml:space="preserve"> PAGEREF _Toc73092208 \h </w:instrText>
+              <w:instrText xml:space="preserve"> PAGEREF _Toc73392922 \h </w:instrText>
             </w:r>
             <w:r>
               <w:rPr>
@@ -2450,7 +2554,7 @@
               <w:szCs w:val="22"/>
             </w:rPr>
           </w:pPr>
-          <w:hyperlink w:anchor="_Toc73092209" w:history="1">
+          <w:hyperlink w:anchor="_Toc73392923" w:history="1">
             <w:r>
               <w:rPr>
                 <w:rStyle w:val="Hyperlink"/>
@@ -2493,7 +2597,7 @@
                 <w:noProof/>
                 <w:webHidden/>
               </w:rPr>
-              <w:instrText xml:space="preserve"> PAGEREF _Toc73092209 \h </w:instrText>
+              <w:instrText xml:space="preserve"> PAGEREF _Toc73392923 \h </w:instrText>
             </w:r>
             <w:r>
               <w:rPr>
@@ -2538,7 +2642,7 @@
               <w:szCs w:val="22"/>
             </w:rPr>
           </w:pPr>
-          <w:hyperlink w:anchor="_Toc73092210" w:history="1">
+          <w:hyperlink w:anchor="_Toc73392924" w:history="1">
             <w:r>
               <w:rPr>
                 <w:rStyle w:val="Hyperlink"/>
@@ -2582,7 +2686,7 @@
                 <w:noProof/>
                 <w:webHidden/>
               </w:rPr>
-              <w:instrText xml:space="preserve"> PAGEREF _Toc73092210 \h </w:instrText>
+              <w:instrText xml:space="preserve"> PAGEREF _Toc73392924 \h </w:instrText>
             </w:r>
             <w:r>
               <w:rPr>
@@ -2627,7 +2731,7 @@
               <w:szCs w:val="22"/>
             </w:rPr>
           </w:pPr>
-          <w:hyperlink w:anchor="_Toc73092211" w:history="1">
+          <w:hyperlink w:anchor="_Toc73392925" w:history="1">
             <w:r>
               <w:rPr>
                 <w:rStyle w:val="Hyperlink"/>
@@ -2671,7 +2775,7 @@
                 <w:noProof/>
                 <w:webHidden/>
               </w:rPr>
-              <w:instrText xml:space="preserve"> PAGEREF _Toc73092211 \h </w:instrText>
+              <w:instrText xml:space="preserve"> PAGEREF _Toc73392925 \h </w:instrText>
             </w:r>
             <w:r>
               <w:rPr>
@@ -2716,7 +2820,7 @@
               <w:szCs w:val="22"/>
             </w:rPr>
           </w:pPr>
-          <w:hyperlink w:anchor="_Toc73092212" w:history="1">
+          <w:hyperlink w:anchor="_Toc73392926" w:history="1">
             <w:r>
               <w:rPr>
                 <w:rStyle w:val="Hyperlink"/>
@@ -2760,7 +2864,7 @@
                 <w:noProof/>
                 <w:webHidden/>
               </w:rPr>
-              <w:instrText xml:space="preserve"> PAGEREF _Toc73092212 \h </w:instrText>
+              <w:instrText xml:space="preserve"> PAGEREF _Toc73392926 \h </w:instrText>
             </w:r>
             <w:r>
               <w:rPr>
@@ -2805,7 +2909,7 @@
               <w:szCs w:val="22"/>
             </w:rPr>
           </w:pPr>
-          <w:hyperlink w:anchor="_Toc73092213" w:history="1">
+          <w:hyperlink w:anchor="_Toc73392927" w:history="1">
             <w:r>
               <w:rPr>
                 <w:rStyle w:val="Hyperlink"/>
@@ -2856,7 +2960,7 @@
                 <w:noProof/>
                 <w:webHidden/>
               </w:rPr>
-              <w:instrText xml:space="preserve"> PAGEREF _Toc73092213 \h </w:instrText>
+              <w:instrText xml:space="preserve"> PAGEREF _Toc73392927 \h </w:instrText>
             </w:r>
             <w:r>
               <w:rPr>
@@ -2901,7 +3005,7 @@
               <w:szCs w:val="22"/>
             </w:rPr>
           </w:pPr>
-          <w:hyperlink w:anchor="_Toc73092214" w:history="1">
+          <w:hyperlink w:anchor="_Toc73392928" w:history="1">
             <w:r>
               <w:rPr>
                 <w:rStyle w:val="Hyperlink"/>
@@ -2944,7 +3048,7 @@
                 <w:noProof/>
                 <w:webHidden/>
               </w:rPr>
-              <w:instrText xml:space="preserve"> PAGEREF _Toc73092214 \h </w:instrText>
+              <w:instrText xml:space="preserve"> PAGEREF _Toc73392928 \h </w:instrText>
             </w:r>
             <w:r>
               <w:rPr>
@@ -2989,7 +3093,7 @@
               <w:szCs w:val="22"/>
             </w:rPr>
           </w:pPr>
-          <w:hyperlink w:anchor="_Toc73092215" w:history="1">
+          <w:hyperlink w:anchor="_Toc73392929" w:history="1">
             <w:r>
               <w:rPr>
                 <w:rStyle w:val="Hyperlink"/>
@@ -3032,7 +3136,7 @@
                 <w:noProof/>
                 <w:webHidden/>
               </w:rPr>
-              <w:instrText xml:space="preserve"> PAGEREF _Toc73092215 \h </w:instrText>
+              <w:instrText xml:space="preserve"> PAGEREF _Toc73392929 \h </w:instrText>
             </w:r>
             <w:r>
               <w:rPr>
@@ -3077,7 +3181,7 @@
               <w:szCs w:val="22"/>
             </w:rPr>
           </w:pPr>
-          <w:hyperlink w:anchor="_Toc73092216" w:history="1">
+          <w:hyperlink w:anchor="_Toc73392930" w:history="1">
             <w:r>
               <w:rPr>
                 <w:rStyle w:val="Hyperlink"/>
@@ -3121,7 +3225,7 @@
                 <w:noProof/>
                 <w:webHidden/>
               </w:rPr>
-              <w:instrText xml:space="preserve"> PAGEREF _Toc73092216 \h </w:instrText>
+              <w:instrText xml:space="preserve"> PAGEREF _Toc73392930 \h </w:instrText>
             </w:r>
             <w:r>
               <w:rPr>
@@ -3166,7 +3270,7 @@
               <w:szCs w:val="22"/>
             </w:rPr>
           </w:pPr>
-          <w:hyperlink w:anchor="_Toc73092217" w:history="1">
+          <w:hyperlink w:anchor="_Toc73392931" w:history="1">
             <w:r>
               <w:rPr>
                 <w:rStyle w:val="Hyperlink"/>
@@ -3209,7 +3313,7 @@
                 <w:noProof/>
                 <w:webHidden/>
               </w:rPr>
-              <w:instrText xml:space="preserve"> PAGEREF _Toc73092217 \h </w:instrText>
+              <w:instrText xml:space="preserve"> PAGEREF _Toc73392931 \h </w:instrText>
             </w:r>
             <w:r>
               <w:rPr>
@@ -3254,7 +3358,7 @@
               <w:szCs w:val="22"/>
             </w:rPr>
           </w:pPr>
-          <w:hyperlink w:anchor="_Toc73092218" w:history="1">
+          <w:hyperlink w:anchor="_Toc73392932" w:history="1">
             <w:r>
               <w:rPr>
                 <w:rStyle w:val="Hyperlink"/>
@@ -3298,7 +3402,7 @@
                 <w:noProof/>
                 <w:webHidden/>
               </w:rPr>
-              <w:instrText xml:space="preserve"> PAGEREF _Toc73092218 \h </w:instrText>
+              <w:instrText xml:space="preserve"> PAGEREF _Toc73392932 \h </w:instrText>
             </w:r>
             <w:r>
               <w:rPr>
@@ -3343,7 +3447,7 @@
               <w:szCs w:val="22"/>
             </w:rPr>
           </w:pPr>
-          <w:hyperlink w:anchor="_Toc73092219" w:history="1">
+          <w:hyperlink w:anchor="_Toc73392933" w:history="1">
             <w:r>
               <w:rPr>
                 <w:rStyle w:val="Hyperlink"/>
@@ -3386,7 +3490,7 @@
                 <w:noProof/>
                 <w:webHidden/>
               </w:rPr>
-              <w:instrText xml:space="preserve"> PAGEREF _Toc73092219 \h </w:instrText>
+              <w:instrText xml:space="preserve"> PAGEREF _Toc73392933 \h </w:instrText>
             </w:r>
             <w:r>
               <w:rPr>
@@ -3431,7 +3535,7 @@
               <w:szCs w:val="22"/>
             </w:rPr>
           </w:pPr>
-          <w:hyperlink w:anchor="_Toc73092220" w:history="1">
+          <w:hyperlink w:anchor="_Toc73392934" w:history="1">
             <w:r>
               <w:rPr>
                 <w:rStyle w:val="Hyperlink"/>
@@ -3489,7 +3593,7 @@
                 <w:noProof/>
                 <w:webHidden/>
               </w:rPr>
-              <w:instrText xml:space="preserve"> PAGEREF _Toc73092220 \h </w:instrText>
+              <w:instrText xml:space="preserve"> PAGEREF _Toc73392934 \h </w:instrText>
             </w:r>
             <w:r>
               <w:rPr>
@@ -3534,7 +3638,7 @@
               <w:szCs w:val="22"/>
             </w:rPr>
           </w:pPr>
-          <w:hyperlink w:anchor="_Toc73092221" w:history="1">
+          <w:hyperlink w:anchor="_Toc73392935" w:history="1">
             <w:r>
               <w:rPr>
                 <w:rStyle w:val="Hyperlink"/>
@@ -3577,7 +3681,7 @@
                 <w:noProof/>
                 <w:webHidden/>
               </w:rPr>
-              <w:instrText xml:space="preserve"> PAGEREF _Toc73092221 \h </w:instrText>
+              <w:instrText xml:space="preserve"> PAGEREF _Toc73392935 \h </w:instrText>
             </w:r>
             <w:r>
               <w:rPr>
@@ -3618,7 +3722,7 @@
               <w:szCs w:val="22"/>
             </w:rPr>
           </w:pPr>
-          <w:hyperlink w:anchor="_Toc73092222" w:history="1">
+          <w:hyperlink w:anchor="_Toc73392936" w:history="1">
             <w:r>
               <w:rPr>
                 <w:rStyle w:val="Hyperlink"/>
@@ -3645,7 +3749,7 @@
                 <w:noProof/>
                 <w:webHidden/>
               </w:rPr>
-              <w:instrText xml:space="preserve"> PAGEREF _Toc73092222 \h </w:instrText>
+              <w:instrText xml:space="preserve"> PAGEREF _Toc73392936 \h </w:instrText>
             </w:r>
             <w:r>
               <w:rPr>
@@ -3690,7 +3794,7 @@
               <w:szCs w:val="22"/>
             </w:rPr>
           </w:pPr>
-          <w:hyperlink w:anchor="_Toc73092223" w:history="1">
+          <w:hyperlink w:anchor="_Toc73392937" w:history="1">
             <w:r>
               <w:rPr>
                 <w:rStyle w:val="Hyperlink"/>
@@ -3733,7 +3837,7 @@
                 <w:noProof/>
                 <w:webHidden/>
               </w:rPr>
-              <w:instrText xml:space="preserve"> PAGEREF _Toc73092223 \h </w:instrText>
+              <w:instrText xml:space="preserve"> PAGEREF _Toc73392937 \h </w:instrText>
             </w:r>
             <w:r>
               <w:rPr>
@@ -3778,7 +3882,7 @@
               <w:szCs w:val="22"/>
             </w:rPr>
           </w:pPr>
-          <w:hyperlink w:anchor="_Toc73092224" w:history="1">
+          <w:hyperlink w:anchor="_Toc73392938" w:history="1">
             <w:r>
               <w:rPr>
                 <w:rStyle w:val="Hyperlink"/>
@@ -3821,7 +3925,7 @@
                 <w:noProof/>
                 <w:webHidden/>
               </w:rPr>
-              <w:instrText xml:space="preserve"> PAGEREF _Toc73092224 \h </w:instrText>
+              <w:instrText xml:space="preserve"> PAGEREF _Toc73392938 \h </w:instrText>
             </w:r>
             <w:r>
               <w:rPr>
@@ -3866,7 +3970,7 @@
               <w:szCs w:val="22"/>
             </w:rPr>
           </w:pPr>
-          <w:hyperlink w:anchor="_Toc73092225" w:history="1">
+          <w:hyperlink w:anchor="_Toc73392939" w:history="1">
             <w:r>
               <w:rPr>
                 <w:rStyle w:val="Hyperlink"/>
@@ -3909,7 +4013,7 @@
                 <w:noProof/>
                 <w:webHidden/>
               </w:rPr>
-              <w:instrText xml:space="preserve"> PAGEREF _Toc73092225 \h </w:instrText>
+              <w:instrText xml:space="preserve"> PAGEREF _Toc73392939 \h </w:instrText>
             </w:r>
             <w:r>
               <w:rPr>
@@ -3950,7 +4054,7 @@
               <w:szCs w:val="22"/>
             </w:rPr>
           </w:pPr>
-          <w:hyperlink w:anchor="_Toc73092226" w:history="1">
+          <w:hyperlink w:anchor="_Toc73392940" w:history="1">
             <w:r>
               <w:rPr>
                 <w:rStyle w:val="Hyperlink"/>
@@ -3985,7 +4089,7 @@
                 <w:noProof/>
                 <w:webHidden/>
               </w:rPr>
-              <w:instrText xml:space="preserve"> PAGEREF _Toc73092226 \h </w:instrText>
+              <w:instrText xml:space="preserve"> PAGEREF _Toc73392940 \h </w:instrText>
             </w:r>
             <w:r>
               <w:rPr>
@@ -4030,7 +4134,7 @@
               <w:szCs w:val="22"/>
             </w:rPr>
           </w:pPr>
-          <w:hyperlink w:anchor="_Toc73092229" w:history="1">
+          <w:hyperlink w:anchor="_Toc73392943" w:history="1">
             <w:r>
               <w:rPr>
                 <w:rStyle w:val="Hyperlink"/>
@@ -4073,7 +4177,7 @@
                 <w:noProof/>
                 <w:webHidden/>
               </w:rPr>
-              <w:instrText xml:space="preserve"> PAGEREF _Toc73092229 \h </w:instrText>
+              <w:instrText xml:space="preserve"> PAGEREF _Toc73392943 \h </w:instrText>
             </w:r>
             <w:r>
               <w:rPr>
@@ -4118,7 +4222,7 @@
               <w:szCs w:val="22"/>
             </w:rPr>
           </w:pPr>
-          <w:hyperlink w:anchor="_Toc73092230" w:history="1">
+          <w:hyperlink w:anchor="_Toc73392944" w:history="1">
             <w:r>
               <w:rPr>
                 <w:rStyle w:val="Hyperlink"/>
@@ -4161,7 +4265,7 @@
                 <w:noProof/>
                 <w:webHidden/>
               </w:rPr>
-              <w:instrText xml:space="preserve"> PAGEREF _Toc73092230 \h </w:instrText>
+              <w:instrText xml:space="preserve"> PAGEREF _Toc73392944 \h </w:instrText>
             </w:r>
             <w:r>
               <w:rPr>
@@ -4206,7 +4310,7 @@
               <w:szCs w:val="22"/>
             </w:rPr>
           </w:pPr>
-          <w:hyperlink w:anchor="_Toc73092231" w:history="1">
+          <w:hyperlink w:anchor="_Toc73392945" w:history="1">
             <w:r>
               <w:rPr>
                 <w:rStyle w:val="Hyperlink"/>
@@ -4249,7 +4353,7 @@
                 <w:noProof/>
                 <w:webHidden/>
               </w:rPr>
-              <w:instrText xml:space="preserve"> PAGEREF _Toc73092231 \h </w:instrText>
+              <w:instrText xml:space="preserve"> PAGEREF _Toc73392945 \h </w:instrText>
             </w:r>
             <w:r>
               <w:rPr>
@@ -4294,7 +4398,7 @@
               <w:szCs w:val="22"/>
             </w:rPr>
           </w:pPr>
-          <w:hyperlink w:anchor="_Toc73092232" w:history="1">
+          <w:hyperlink w:anchor="_Toc73392946" w:history="1">
             <w:r>
               <w:rPr>
                 <w:rStyle w:val="Hyperlink"/>
@@ -4337,7 +4441,7 @@
                 <w:noProof/>
                 <w:webHidden/>
               </w:rPr>
-              <w:instrText xml:space="preserve"> PAGEREF _Toc73092232 \h </w:instrText>
+              <w:instrText xml:space="preserve"> PAGEREF _Toc73392946 \h </w:instrText>
             </w:r>
             <w:r>
               <w:rPr>
@@ -4382,7 +4486,7 @@
               <w:szCs w:val="22"/>
             </w:rPr>
           </w:pPr>
-          <w:hyperlink w:anchor="_Toc73092233" w:history="1">
+          <w:hyperlink w:anchor="_Toc73392947" w:history="1">
             <w:r>
               <w:rPr>
                 <w:rStyle w:val="Hyperlink"/>
@@ -4425,7 +4529,7 @@
                 <w:noProof/>
                 <w:webHidden/>
               </w:rPr>
-              <w:instrText xml:space="preserve"> PAGEREF _Toc73092233 \h </w:instrText>
+              <w:instrText xml:space="preserve"> PAGEREF _Toc73392947 \h </w:instrText>
             </w:r>
             <w:r>
               <w:rPr>
@@ -4470,7 +4574,7 @@
               <w:szCs w:val="22"/>
             </w:rPr>
           </w:pPr>
-          <w:hyperlink w:anchor="_Toc73092234" w:history="1">
+          <w:hyperlink w:anchor="_Toc73392948" w:history="1">
             <w:r>
               <w:rPr>
                 <w:rStyle w:val="Hyperlink"/>
@@ -4513,7 +4617,7 @@
                 <w:noProof/>
                 <w:webHidden/>
               </w:rPr>
-              <w:instrText xml:space="preserve"> PAGEREF _Toc73092234 \h </w:instrText>
+              <w:instrText xml:space="preserve"> PAGEREF _Toc73392948 \h </w:instrText>
             </w:r>
             <w:r>
               <w:rPr>
@@ -4558,7 +4662,7 @@
               <w:szCs w:val="22"/>
             </w:rPr>
           </w:pPr>
-          <w:hyperlink w:anchor="_Toc73092235" w:history="1">
+          <w:hyperlink w:anchor="_Toc73392949" w:history="1">
             <w:r>
               <w:rPr>
                 <w:rStyle w:val="Hyperlink"/>
@@ -4601,7 +4705,7 @@
                 <w:noProof/>
                 <w:webHidden/>
               </w:rPr>
-              <w:instrText xml:space="preserve"> PAGEREF _Toc73092235 \h </w:instrText>
+              <w:instrText xml:space="preserve"> PAGEREF _Toc73392949 \h </w:instrText>
             </w:r>
             <w:r>
               <w:rPr>
@@ -4646,7 +4750,7 @@
               <w:szCs w:val="22"/>
             </w:rPr>
           </w:pPr>
-          <w:hyperlink w:anchor="_Toc73092236" w:history="1">
+          <w:hyperlink w:anchor="_Toc73392950" w:history="1">
             <w:r>
               <w:rPr>
                 <w:rStyle w:val="Hyperlink"/>
@@ -4689,7 +4793,7 @@
                 <w:noProof/>
                 <w:webHidden/>
               </w:rPr>
-              <w:instrText xml:space="preserve"> PAGEREF _Toc73092236 \h </w:instrText>
+              <w:instrText xml:space="preserve"> PAGEREF _Toc73392950 \h </w:instrText>
             </w:r>
             <w:r>
               <w:rPr>
@@ -4734,7 +4838,7 @@
               <w:szCs w:val="22"/>
             </w:rPr>
           </w:pPr>
-          <w:hyperlink w:anchor="_Toc73092237" w:history="1">
+          <w:hyperlink w:anchor="_Toc73392951" w:history="1">
             <w:r>
               <w:rPr>
                 <w:rStyle w:val="Hyperlink"/>
@@ -4777,7 +4881,7 @@
                 <w:noProof/>
                 <w:webHidden/>
               </w:rPr>
-              <w:instrText xml:space="preserve"> PAGEREF _Toc73092237 \h </w:instrText>
+              <w:instrText xml:space="preserve"> PAGEREF _Toc73392951 \h </w:instrText>
             </w:r>
             <w:r>
               <w:rPr>
@@ -4822,7 +4926,7 @@
               <w:szCs w:val="22"/>
             </w:rPr>
           </w:pPr>
-          <w:hyperlink w:anchor="_Toc73092238" w:history="1">
+          <w:hyperlink w:anchor="_Toc73392952" w:history="1">
             <w:r>
               <w:rPr>
                 <w:rStyle w:val="Hyperlink"/>
@@ -4873,7 +4977,7 @@
                 <w:noProof/>
                 <w:webHidden/>
               </w:rPr>
-              <w:instrText xml:space="preserve"> PAGEREF _Toc73092238 \h </w:instrText>
+              <w:instrText xml:space="preserve"> PAGEREF _Toc73392952 \h </w:instrText>
             </w:r>
             <w:r>
               <w:rPr>
@@ -4918,7 +5022,7 @@
               <w:szCs w:val="22"/>
             </w:rPr>
           </w:pPr>
-          <w:hyperlink w:anchor="_Toc73092239" w:history="1">
+          <w:hyperlink w:anchor="_Toc73392953" w:history="1">
             <w:r>
               <w:rPr>
                 <w:rStyle w:val="Hyperlink"/>
@@ -4961,7 +5065,7 @@
                 <w:noProof/>
                 <w:webHidden/>
               </w:rPr>
-              <w:instrText xml:space="preserve"> PAGEREF _Toc73092239 \h </w:instrText>
+              <w:instrText xml:space="preserve"> PAGEREF _Toc73392953 \h </w:instrText>
             </w:r>
             <w:r>
               <w:rPr>
@@ -5006,7 +5110,7 @@
               <w:szCs w:val="22"/>
             </w:rPr>
           </w:pPr>
-          <w:hyperlink w:anchor="_Toc73092240" w:history="1">
+          <w:hyperlink w:anchor="_Toc73392954" w:history="1">
             <w:r>
               <w:rPr>
                 <w:rStyle w:val="Hyperlink"/>
@@ -5049,7 +5153,7 @@
                 <w:noProof/>
                 <w:webHidden/>
               </w:rPr>
-              <w:instrText xml:space="preserve"> PAGEREF _Toc73092240 \h </w:instrText>
+              <w:instrText xml:space="preserve"> PAGEREF _Toc73392954 \h </w:instrText>
             </w:r>
             <w:r>
               <w:rPr>
@@ -5090,7 +5194,7 @@
               <w:szCs w:val="22"/>
             </w:rPr>
           </w:pPr>
-          <w:hyperlink w:anchor="_Toc73092241" w:history="1">
+          <w:hyperlink w:anchor="_Toc73392955" w:history="1">
             <w:r>
               <w:rPr>
                 <w:rStyle w:val="Hyperlink"/>
@@ -5117,7 +5221,7 @@
                 <w:noProof/>
                 <w:webHidden/>
               </w:rPr>
-              <w:instrText xml:space="preserve"> PAGEREF _Toc73092241 \h </w:instrText>
+              <w:instrText xml:space="preserve"> PAGEREF _Toc73392955 \h </w:instrText>
             </w:r>
             <w:r>
               <w:rPr>
@@ -5162,7 +5266,7 @@
               <w:szCs w:val="22"/>
             </w:rPr>
           </w:pPr>
-          <w:hyperlink w:anchor="_Toc73092242" w:history="1">
+          <w:hyperlink w:anchor="_Toc73392956" w:history="1">
             <w:r>
               <w:rPr>
                 <w:rStyle w:val="Hyperlink"/>
@@ -5205,7 +5309,7 @@
                 <w:noProof/>
                 <w:webHidden/>
               </w:rPr>
-              <w:instrText xml:space="preserve"> PAGEREF _Toc73092242 \h </w:instrText>
+              <w:instrText xml:space="preserve"> PAGEREF _Toc73392956 \h </w:instrText>
             </w:r>
             <w:r>
               <w:rPr>
@@ -5250,7 +5354,7 @@
               <w:szCs w:val="22"/>
             </w:rPr>
           </w:pPr>
-          <w:hyperlink w:anchor="_Toc73092243" w:history="1">
+          <w:hyperlink w:anchor="_Toc73392957" w:history="1">
             <w:r>
               <w:rPr>
                 <w:rStyle w:val="Hyperlink"/>
@@ -5293,7 +5397,7 @@
                 <w:noProof/>
                 <w:webHidden/>
               </w:rPr>
-              <w:instrText xml:space="preserve"> PAGEREF _Toc73092243 \h </w:instrText>
+              <w:instrText xml:space="preserve"> PAGEREF _Toc73392957 \h </w:instrText>
             </w:r>
             <w:r>
               <w:rPr>
@@ -5338,7 +5442,7 @@
               <w:szCs w:val="22"/>
             </w:rPr>
           </w:pPr>
-          <w:hyperlink w:anchor="_Toc73092244" w:history="1">
+          <w:hyperlink w:anchor="_Toc73392958" w:history="1">
             <w:r>
               <w:rPr>
                 <w:rStyle w:val="Hyperlink"/>
@@ -5381,7 +5485,7 @@
                 <w:noProof/>
                 <w:webHidden/>
               </w:rPr>
-              <w:instrText xml:space="preserve"> PAGEREF _Toc73092244 \h </w:instrText>
+              <w:instrText xml:space="preserve"> PAGEREF _Toc73392958 \h </w:instrText>
             </w:r>
             <w:r>
               <w:rPr>
@@ -5422,7 +5526,7 @@
               <w:szCs w:val="22"/>
             </w:rPr>
           </w:pPr>
-          <w:hyperlink w:anchor="_Toc73092245" w:history="1">
+          <w:hyperlink w:anchor="_Toc73392959" w:history="1">
             <w:r>
               <w:rPr>
                 <w:rStyle w:val="Hyperlink"/>
@@ -5449,7 +5553,7 @@
                 <w:noProof/>
                 <w:webHidden/>
               </w:rPr>
-              <w:instrText xml:space="preserve"> PAGEREF _Toc73092245 \h </w:instrText>
+              <w:instrText xml:space="preserve"> PAGEREF _Toc73392959 \h </w:instrText>
             </w:r>
             <w:r>
               <w:rPr>
@@ -5494,7 +5598,7 @@
               <w:szCs w:val="22"/>
             </w:rPr>
           </w:pPr>
-          <w:hyperlink w:anchor="_Toc73092246" w:history="1">
+          <w:hyperlink w:anchor="_Toc73392960" w:history="1">
             <w:r>
               <w:rPr>
                 <w:rStyle w:val="Hyperlink"/>
@@ -5537,7 +5641,7 @@
                 <w:noProof/>
                 <w:webHidden/>
               </w:rPr>
-              <w:instrText xml:space="preserve"> PAGEREF _Toc73092246 \h </w:instrText>
+              <w:instrText xml:space="preserve"> PAGEREF _Toc73392960 \h </w:instrText>
             </w:r>
             <w:r>
               <w:rPr>
@@ -5582,7 +5686,7 @@
               <w:szCs w:val="22"/>
             </w:rPr>
           </w:pPr>
-          <w:hyperlink w:anchor="_Toc73092247" w:history="1">
+          <w:hyperlink w:anchor="_Toc73392961" w:history="1">
             <w:r>
               <w:rPr>
                 <w:rStyle w:val="Hyperlink"/>
@@ -5625,7 +5729,7 @@
                 <w:noProof/>
                 <w:webHidden/>
               </w:rPr>
-              <w:instrText xml:space="preserve"> PAGEREF _Toc73092247 \h </w:instrText>
+              <w:instrText xml:space="preserve"> PAGEREF _Toc73392961 \h </w:instrText>
             </w:r>
             <w:r>
               <w:rPr>
@@ -5666,7 +5770,7 @@
               <w:szCs w:val="22"/>
             </w:rPr>
           </w:pPr>
-          <w:hyperlink w:anchor="_Toc73092248" w:history="1">
+          <w:hyperlink w:anchor="_Toc73392962" w:history="1">
             <w:r>
               <w:rPr>
                 <w:rStyle w:val="Hyperlink"/>
@@ -5693,7 +5797,7 @@
                 <w:noProof/>
                 <w:webHidden/>
               </w:rPr>
-              <w:instrText xml:space="preserve"> PAGEREF _Toc73092248 \h </w:instrText>
+              <w:instrText xml:space="preserve"> PAGEREF _Toc73392962 \h </w:instrText>
             </w:r>
             <w:r>
               <w:rPr>
@@ -9123,7 +9227,7 @@
         <w:sectPr>
           <w:headerReference w:type="default" r:id="rId10"/>
           <w:pgSz w:w="11907" w:h="16840"/>
-          <w:pgMar w:top="1418" w:right="992" w:bottom="1134" w:left="1985" w:header="720" w:footer="720" w:gutter="0"/>
+          <w:pgMar w:top="1170" w:right="992" w:bottom="1350" w:left="1985" w:header="720" w:footer="720" w:gutter="0"/>
           <w:pgNumType w:start="1"/>
           <w:cols w:space="720" w:equalWidth="0">
             <w:col w:w="8930"/>
@@ -9140,12 +9244,12 @@
         </w:numPr>
         <w:ind w:left="360" w:right="283"/>
       </w:pPr>
-      <w:bookmarkStart w:id="0" w:name="_Toc73092199"/>
+      <w:bookmarkStart w:id="1" w:name="_Toc73392913"/>
       <w:r>
         <w:lastRenderedPageBreak/>
         <w:t>MỞ ĐẦU</w:t>
       </w:r>
-      <w:bookmarkEnd w:id="0"/>
+      <w:bookmarkEnd w:id="1"/>
     </w:p>
     <w:p>
       <w:pPr>
@@ -9155,11 +9259,11 @@
           <w:numId w:val="8"/>
         </w:numPr>
       </w:pPr>
-      <w:bookmarkStart w:id="1" w:name="_Toc73092200"/>
+      <w:bookmarkStart w:id="2" w:name="_Toc73392914"/>
       <w:r>
         <w:t>Lý do chọn đề tài</w:t>
       </w:r>
-      <w:bookmarkEnd w:id="1"/>
+      <w:bookmarkEnd w:id="2"/>
     </w:p>
     <w:p>
       <w:pPr>
@@ -9509,7 +9613,6 @@
           <w:id w:val="-288751697"/>
           <w:citation/>
         </w:sdtPr>
-        <w:sdtEndPr/>
         <w:sdtContent>
           <w:r>
             <w:rPr>
@@ -9588,7 +9691,10 @@
     </w:p>
     <w:p>
       <w:pPr>
-        <w:ind w:right="200" w:firstLine="270"/>
+        <w:tabs>
+          <w:tab w:val="left" w:pos="8640"/>
+        </w:tabs>
+        <w:ind w:right="290" w:firstLine="270"/>
         <w:rPr>
           <w:i/>
         </w:rPr>
@@ -9631,7 +9737,6 @@
           <w:id w:val="1682155633"/>
           <w:citation/>
         </w:sdtPr>
-        <w:sdtEndPr/>
         <w:sdtContent>
           <w:r>
             <w:rPr>
@@ -9675,7 +9780,10 @@
     </w:p>
     <w:p>
       <w:pPr>
-        <w:ind w:right="200" w:firstLine="270"/>
+        <w:tabs>
+          <w:tab w:val="left" w:pos="8640"/>
+        </w:tabs>
+        <w:ind w:right="290" w:firstLine="270"/>
         <w:rPr>
           <w:i/>
         </w:rPr>
@@ -9689,7 +9797,10 @@
     </w:p>
     <w:p>
       <w:pPr>
-        <w:ind w:right="200" w:firstLine="270"/>
+        <w:tabs>
+          <w:tab w:val="left" w:pos="8640"/>
+        </w:tabs>
+        <w:ind w:right="290" w:firstLine="270"/>
         <w:rPr>
           <w:b/>
         </w:rPr>
@@ -9712,12 +9823,18 @@
     </w:p>
     <w:p>
       <w:pPr>
+        <w:tabs>
+          <w:tab w:val="left" w:pos="8640"/>
+        </w:tabs>
         <w:ind w:left="270" w:right="200" w:firstLine="180"/>
       </w:pPr>
     </w:p>
     <w:p>
       <w:pPr>
-        <w:ind w:left="180" w:right="200" w:firstLine="360"/>
+        <w:tabs>
+          <w:tab w:val="left" w:pos="8640"/>
+        </w:tabs>
+        <w:ind w:left="180" w:right="290" w:firstLine="360"/>
       </w:pPr>
       <w:r>
         <w:t xml:space="preserve">Như vậy, để định giá một căn </w:t>
@@ -9810,11 +9927,11 @@
           <w:numId w:val="8"/>
         </w:numPr>
       </w:pPr>
-      <w:bookmarkStart w:id="2" w:name="_Toc73092201"/>
+      <w:bookmarkStart w:id="3" w:name="_Toc73392915"/>
       <w:r>
         <w:t>Mục đích nghiên cứu</w:t>
       </w:r>
-      <w:bookmarkEnd w:id="2"/>
+      <w:bookmarkEnd w:id="3"/>
     </w:p>
     <w:p>
       <w:pPr>
@@ -9907,12 +10024,12 @@
           <w:numId w:val="8"/>
         </w:numPr>
       </w:pPr>
-      <w:bookmarkStart w:id="3" w:name="_Toc73092202"/>
+      <w:bookmarkStart w:id="4" w:name="_Toc73392916"/>
       <w:r>
         <w:lastRenderedPageBreak/>
         <w:t>Đối tượng và phạm vi nghiên cứu</w:t>
       </w:r>
-      <w:bookmarkEnd w:id="3"/>
+      <w:bookmarkEnd w:id="4"/>
     </w:p>
     <w:p>
       <w:pPr>
@@ -9942,11 +10059,11 @@
           <w:numId w:val="8"/>
         </w:numPr>
       </w:pPr>
-      <w:bookmarkStart w:id="4" w:name="_Toc73092203"/>
+      <w:bookmarkStart w:id="5" w:name="_Toc73392917"/>
       <w:r>
         <w:t>Nhiệm vụ nghiên cứu</w:t>
       </w:r>
-      <w:bookmarkEnd w:id="4"/>
+      <w:bookmarkEnd w:id="5"/>
     </w:p>
     <w:p>
       <w:pPr>
@@ -10027,11 +10144,11 @@
           <w:numId w:val="8"/>
         </w:numPr>
       </w:pPr>
-      <w:bookmarkStart w:id="5" w:name="_Toc73092204"/>
+      <w:bookmarkStart w:id="6" w:name="_Toc73392918"/>
       <w:r>
         <w:t>Phương pháp nghiên cứu</w:t>
       </w:r>
-      <w:bookmarkEnd w:id="5"/>
+      <w:bookmarkEnd w:id="6"/>
     </w:p>
     <w:p>
       <w:pPr>
@@ -10983,19 +11100,19 @@
       <w:pPr>
         <w:pStyle w:val="Heading1"/>
       </w:pPr>
-      <w:bookmarkStart w:id="6" w:name="_Toc73092205"/>
+      <w:bookmarkStart w:id="7" w:name="_Toc73392919"/>
       <w:r>
         <w:lastRenderedPageBreak/>
         <w:t>CÁC KIẾN THỨC LIÊN QUAN</w:t>
       </w:r>
-      <w:bookmarkEnd w:id="6"/>
+      <w:bookmarkEnd w:id="7"/>
     </w:p>
     <w:p/>
     <w:p>
       <w:pPr>
         <w:pStyle w:val="Heading2"/>
       </w:pPr>
-      <w:bookmarkStart w:id="7" w:name="_Toc73092206"/>
+      <w:bookmarkStart w:id="8" w:name="_Toc73392920"/>
       <w:r>
         <w:t>Tổng quan</w:t>
       </w:r>
@@ -11005,7 +11122,7 @@
       <w:r>
         <w:t xml:space="preserve"> Khai phá dữ liệu</w:t>
       </w:r>
-      <w:bookmarkEnd w:id="7"/>
+      <w:bookmarkEnd w:id="8"/>
     </w:p>
     <w:p>
       <w:pPr>
@@ -11071,7 +11188,7 @@
         </w:numPr>
         <w:ind w:right="290"/>
       </w:pPr>
-      <w:bookmarkStart w:id="8" w:name="_Toc73092207"/>
+      <w:bookmarkStart w:id="9" w:name="_Toc73392921"/>
       <w:r>
         <w:t>Các bướ</w:t>
       </w:r>
@@ -11090,7 +11207,7 @@
       <w:r>
         <w:t>)</w:t>
       </w:r>
-      <w:bookmarkEnd w:id="8"/>
+      <w:bookmarkEnd w:id="9"/>
       <w:r>
         <w:t>               </w:t>
       </w:r>
@@ -11147,9 +11264,9 @@
       <w:pPr>
         <w:pStyle w:val="Caption"/>
       </w:pPr>
-      <w:bookmarkStart w:id="9" w:name="_Toc72678618"/>
-      <w:bookmarkStart w:id="10" w:name="_Toc72678898"/>
-      <w:bookmarkStart w:id="11" w:name="_Toc73092249"/>
+      <w:bookmarkStart w:id="10" w:name="_Toc72678618"/>
+      <w:bookmarkStart w:id="11" w:name="_Toc72678898"/>
+      <w:bookmarkStart w:id="12" w:name="_Toc73092249"/>
       <w:r>
         <w:t xml:space="preserve">Hình </w:t>
       </w:r>
@@ -11181,12 +11298,12 @@
       <w:r>
         <w:t xml:space="preserve">Quy trình </w:t>
       </w:r>
-      <w:bookmarkEnd w:id="9"/>
       <w:bookmarkEnd w:id="10"/>
+      <w:bookmarkEnd w:id="11"/>
       <w:r>
         <w:t>khai phá dữ liệu</w:t>
       </w:r>
-      <w:bookmarkEnd w:id="11"/>
+      <w:bookmarkEnd w:id="12"/>
     </w:p>
     <w:p>
       <w:pPr>
@@ -12532,6 +12649,9 @@
       <w:r>
         <w:t>: Rất nhiều thuật toán học máy hiện nay chỉ chấp nhận dữ liệu dạng số. Những những liệu dạng category chúng ta đều phải chuyển sang dạng số. Ở đây chúng ta có 3 phương pháp đễ mã hóa dữ liệu, chuyển dữ liệu category về dạng sô. Ví dụ một đặc tính có N giá trị khác nhau</w:t>
       </w:r>
+      <w:r>
+        <w:t>.</w:t>
+      </w:r>
     </w:p>
     <w:p>
       <w:pPr>
@@ -12595,7 +12715,7 @@
         </w:numPr>
         <w:spacing w:line="480" w:lineRule="auto"/>
       </w:pPr>
-      <w:bookmarkStart w:id="12" w:name="_Toc73092208"/>
+      <w:bookmarkStart w:id="13" w:name="_Toc73392922"/>
       <w:r>
         <w:t xml:space="preserve">Các phương pháp </w:t>
       </w:r>
@@ -12605,7 +12725,7 @@
       <w:r>
         <w:t>hai phá dữ liệu</w:t>
       </w:r>
-      <w:bookmarkEnd w:id="12"/>
+      <w:bookmarkEnd w:id="13"/>
     </w:p>
     <w:p>
       <w:pPr>
@@ -12760,14 +12880,14 @@
       <w:pPr>
         <w:pStyle w:val="Heading2"/>
       </w:pPr>
-      <w:bookmarkStart w:id="13" w:name="_Toc73092209"/>
+      <w:bookmarkStart w:id="14" w:name="_Toc73392923"/>
       <w:r>
         <w:t xml:space="preserve">Giới thiệu </w:t>
       </w:r>
       <w:r>
         <w:t>về Neural Network</w:t>
       </w:r>
-      <w:bookmarkEnd w:id="13"/>
+      <w:bookmarkEnd w:id="14"/>
     </w:p>
     <w:p>
       <w:pPr>
@@ -12942,14 +13062,14 @@
           <w:shd w:val="clear" w:color="auto" w:fill="FFFFFF"/>
         </w:rPr>
       </w:pPr>
-      <w:bookmarkStart w:id="14" w:name="_Toc73092210"/>
+      <w:bookmarkStart w:id="15" w:name="_Toc73392924"/>
       <w:r>
         <w:rPr>
           <w:shd w:val="clear" w:color="auto" w:fill="FFFFFF"/>
         </w:rPr>
         <w:t>Lịch sử phát triển</w:t>
       </w:r>
-      <w:bookmarkEnd w:id="14"/>
+      <w:bookmarkEnd w:id="15"/>
     </w:p>
     <w:p>
       <w:pPr>
@@ -13027,14 +13147,14 @@
           <w:shd w:val="clear" w:color="auto" w:fill="FFFFFF"/>
         </w:rPr>
       </w:pPr>
-      <w:bookmarkStart w:id="15" w:name="_Toc73092211"/>
+      <w:bookmarkStart w:id="16" w:name="_Toc73392925"/>
       <w:r>
         <w:rPr>
           <w:shd w:val="clear" w:color="auto" w:fill="FFFFFF"/>
         </w:rPr>
         <w:t>Ứng dụng</w:t>
       </w:r>
-      <w:bookmarkEnd w:id="15"/>
+      <w:bookmarkEnd w:id="16"/>
     </w:p>
     <w:p>
       <w:pPr>
@@ -13125,14 +13245,14 @@
           <w:shd w:val="clear" w:color="auto" w:fill="FFFFFF"/>
         </w:rPr>
       </w:pPr>
-      <w:bookmarkStart w:id="16" w:name="_Toc73092212"/>
+      <w:bookmarkStart w:id="17" w:name="_Toc73392926"/>
       <w:r>
         <w:rPr>
           <w:shd w:val="clear" w:color="auto" w:fill="FFFFFF"/>
         </w:rPr>
         <w:t>Kiến thức cơ sở</w:t>
       </w:r>
-      <w:bookmarkEnd w:id="16"/>
+      <w:bookmarkEnd w:id="17"/>
     </w:p>
     <w:p>
       <w:r>
@@ -13250,9 +13370,9 @@
       <w:pPr>
         <w:pStyle w:val="Caption"/>
       </w:pPr>
-      <w:bookmarkStart w:id="17" w:name="_Toc72678619"/>
-      <w:bookmarkStart w:id="18" w:name="_Toc72678899"/>
-      <w:bookmarkStart w:id="19" w:name="_Toc73092250"/>
+      <w:bookmarkStart w:id="18" w:name="_Toc72678619"/>
+      <w:bookmarkStart w:id="19" w:name="_Toc72678899"/>
+      <w:bookmarkStart w:id="20" w:name="_Toc73092250"/>
       <w:r>
         <w:t xml:space="preserve">Hình </w:t>
       </w:r>
@@ -13326,9 +13446,9 @@
         </w:rPr>
         <w:t>euron</w:t>
       </w:r>
-      <w:bookmarkEnd w:id="17"/>
       <w:bookmarkEnd w:id="18"/>
       <w:bookmarkEnd w:id="19"/>
+      <w:bookmarkEnd w:id="20"/>
       <w:r>
         <w:rPr>
           <w:rFonts w:ascii="Helvetica" w:hAnsi="Helvetica"/>
@@ -13795,9 +13915,9 @@
       <w:pPr>
         <w:pStyle w:val="Caption"/>
       </w:pPr>
-      <w:bookmarkStart w:id="20" w:name="_Toc72678620"/>
-      <w:bookmarkStart w:id="21" w:name="_Toc72678900"/>
-      <w:bookmarkStart w:id="22" w:name="_Toc73092251"/>
+      <w:bookmarkStart w:id="21" w:name="_Toc72678620"/>
+      <w:bookmarkStart w:id="22" w:name="_Toc72678900"/>
+      <w:bookmarkStart w:id="23" w:name="_Toc73092251"/>
       <w:r>
         <w:t xml:space="preserve">Hình </w:t>
       </w:r>
@@ -13829,12 +13949,12 @@
       <w:r>
         <w:t xml:space="preserve">Thông số đầu vào và ra giữa các </w:t>
       </w:r>
-      <w:bookmarkEnd w:id="20"/>
       <w:bookmarkEnd w:id="21"/>
+      <w:bookmarkEnd w:id="22"/>
       <w:r>
         <w:t>Layer</w:t>
       </w:r>
-      <w:bookmarkEnd w:id="22"/>
+      <w:bookmarkEnd w:id="23"/>
     </w:p>
     <w:p>
       <w:r>
@@ -13988,6 +14108,7 @@
     </w:p>
     <w:p>
       <w:pPr>
+        <w:ind w:right="110"/>
         <w:rPr>
           <w:shd w:val="clear" w:color="auto" w:fill="FFFFFF"/>
         </w:rPr>
@@ -14124,9 +14245,9 @@
       <w:pPr>
         <w:pStyle w:val="Caption"/>
       </w:pPr>
-      <w:bookmarkStart w:id="23" w:name="_Toc72678621"/>
-      <w:bookmarkStart w:id="24" w:name="_Toc72678901"/>
-      <w:bookmarkStart w:id="25" w:name="_Toc73092252"/>
+      <w:bookmarkStart w:id="24" w:name="_Toc72678621"/>
+      <w:bookmarkStart w:id="25" w:name="_Toc72678901"/>
+      <w:bookmarkStart w:id="26" w:name="_Toc73092252"/>
       <w:r>
         <w:t xml:space="preserve">Hình </w:t>
       </w:r>
@@ -14161,12 +14282,12 @@
       <w:r>
         <w:t xml:space="preserve">MLP với </w:t>
       </w:r>
-      <w:bookmarkEnd w:id="23"/>
       <w:bookmarkEnd w:id="24"/>
+      <w:bookmarkEnd w:id="25"/>
       <w:r>
         <w:t>2 tầng ẩn</w:t>
       </w:r>
-      <w:bookmarkEnd w:id="25"/>
+      <w:bookmarkEnd w:id="26"/>
     </w:p>
     <w:p>
       <w:pPr>
@@ -15305,9 +15426,9 @@
       <w:pPr>
         <w:pStyle w:val="Caption"/>
       </w:pPr>
-      <w:bookmarkStart w:id="26" w:name="_Toc72678622"/>
-      <w:bookmarkStart w:id="27" w:name="_Toc72678902"/>
-      <w:bookmarkStart w:id="28" w:name="_Toc73092253"/>
+      <w:bookmarkStart w:id="27" w:name="_Toc72678622"/>
+      <w:bookmarkStart w:id="28" w:name="_Toc72678902"/>
+      <w:bookmarkStart w:id="29" w:name="_Toc73092253"/>
       <w:r>
         <w:t xml:space="preserve">Hình </w:t>
       </w:r>
@@ -15339,12 +15460,12 @@
       <w:r>
         <w:t xml:space="preserve">Một số hàm </w:t>
       </w:r>
-      <w:bookmarkEnd w:id="26"/>
       <w:bookmarkEnd w:id="27"/>
+      <w:bookmarkEnd w:id="28"/>
       <w:r>
         <w:t>Activation</w:t>
       </w:r>
-      <w:bookmarkEnd w:id="28"/>
+      <w:bookmarkEnd w:id="29"/>
     </w:p>
     <w:p>
       <w:pPr>
@@ -15483,9 +15604,9 @@
       <w:pPr>
         <w:pStyle w:val="Caption"/>
       </w:pPr>
-      <w:bookmarkStart w:id="29" w:name="_Toc72678623"/>
-      <w:bookmarkStart w:id="30" w:name="_Toc72678903"/>
-      <w:bookmarkStart w:id="31" w:name="_Toc73092254"/>
+      <w:bookmarkStart w:id="30" w:name="_Toc72678623"/>
+      <w:bookmarkStart w:id="31" w:name="_Toc72678903"/>
+      <w:bookmarkStart w:id="32" w:name="_Toc73092254"/>
       <w:r>
         <w:t xml:space="preserve">Hình </w:t>
       </w:r>
@@ -15514,9 +15635,9 @@
       <w:r>
         <w:t>igmoid</w:t>
       </w:r>
-      <w:bookmarkEnd w:id="29"/>
       <w:bookmarkEnd w:id="30"/>
       <w:bookmarkEnd w:id="31"/>
+      <w:bookmarkEnd w:id="32"/>
     </w:p>
     <w:p>
       <w:pPr>
@@ -15852,9 +15973,9 @@
       <w:pPr>
         <w:pStyle w:val="Caption"/>
       </w:pPr>
-      <w:bookmarkStart w:id="32" w:name="_Toc72678624"/>
-      <w:bookmarkStart w:id="33" w:name="_Toc72678904"/>
-      <w:bookmarkStart w:id="34" w:name="_Toc73092255"/>
+      <w:bookmarkStart w:id="33" w:name="_Toc72678624"/>
+      <w:bookmarkStart w:id="34" w:name="_Toc72678904"/>
+      <w:bookmarkStart w:id="35" w:name="_Toc73092255"/>
       <w:r>
         <w:t xml:space="preserve">Hình </w:t>
       </w:r>
@@ -15880,9 +16001,9 @@
       <w:r>
         <w:t>. Đồ thị hàm Tang</w:t>
       </w:r>
-      <w:bookmarkEnd w:id="32"/>
       <w:bookmarkEnd w:id="33"/>
       <w:bookmarkEnd w:id="34"/>
+      <w:bookmarkEnd w:id="35"/>
     </w:p>
     <w:p>
       <w:pPr>
@@ -16093,9 +16214,9 @@
       <w:pPr>
         <w:pStyle w:val="Caption"/>
       </w:pPr>
-      <w:bookmarkStart w:id="35" w:name="_Toc72678625"/>
-      <w:bookmarkStart w:id="36" w:name="_Toc72678905"/>
-      <w:bookmarkStart w:id="37" w:name="_Toc73092256"/>
+      <w:bookmarkStart w:id="36" w:name="_Toc72678625"/>
+      <w:bookmarkStart w:id="37" w:name="_Toc72678905"/>
+      <w:bookmarkStart w:id="38" w:name="_Toc73092256"/>
       <w:r>
         <w:t xml:space="preserve">Hình </w:t>
       </w:r>
@@ -16121,9 +16242,9 @@
       <w:r>
         <w:t>. Đồ thị hàm ReLU</w:t>
       </w:r>
-      <w:bookmarkEnd w:id="35"/>
       <w:bookmarkEnd w:id="36"/>
       <w:bookmarkEnd w:id="37"/>
+      <w:bookmarkEnd w:id="38"/>
     </w:p>
     <w:p>
       <w:pPr>
@@ -16646,9 +16767,9 @@
       <w:pPr>
         <w:pStyle w:val="Caption"/>
       </w:pPr>
-      <w:bookmarkStart w:id="38" w:name="_Toc72678626"/>
-      <w:bookmarkStart w:id="39" w:name="_Toc72678906"/>
-      <w:bookmarkStart w:id="40" w:name="_Toc73092257"/>
+      <w:bookmarkStart w:id="39" w:name="_Toc72678626"/>
+      <w:bookmarkStart w:id="40" w:name="_Toc72678906"/>
+      <w:bookmarkStart w:id="41" w:name="_Toc73092257"/>
       <w:r>
         <w:t xml:space="preserve">Hình </w:t>
       </w:r>
@@ -16683,9 +16804,9 @@
       <w:r>
         <w:t>ạng neuron truyền thẳng</w:t>
       </w:r>
-      <w:bookmarkEnd w:id="38"/>
       <w:bookmarkEnd w:id="39"/>
       <w:bookmarkEnd w:id="40"/>
+      <w:bookmarkEnd w:id="41"/>
     </w:p>
     <w:p>
       <w:pPr>
@@ -16762,9 +16883,9 @@
       <w:pPr>
         <w:pStyle w:val="Caption"/>
       </w:pPr>
-      <w:bookmarkStart w:id="41" w:name="_Toc72678627"/>
-      <w:bookmarkStart w:id="42" w:name="_Toc72678907"/>
-      <w:bookmarkStart w:id="43" w:name="_Toc73092258"/>
+      <w:bookmarkStart w:id="42" w:name="_Toc72678627"/>
+      <w:bookmarkStart w:id="43" w:name="_Toc72678907"/>
+      <w:bookmarkStart w:id="44" w:name="_Toc73092258"/>
       <w:r>
         <w:t xml:space="preserve">Hình </w:t>
       </w:r>
@@ -16799,9 +16920,9 @@
       <w:r>
         <w:t>ạng neuron hồi quy</w:t>
       </w:r>
-      <w:bookmarkEnd w:id="41"/>
       <w:bookmarkEnd w:id="42"/>
       <w:bookmarkEnd w:id="43"/>
+      <w:bookmarkEnd w:id="44"/>
     </w:p>
     <w:p>
       <w:pPr>
@@ -16825,7 +16946,7 @@
           <w:shd w:val="clear" w:color="auto" w:fill="FFFFFF"/>
         </w:rPr>
       </w:pPr>
-      <w:bookmarkStart w:id="44" w:name="_Toc73092213"/>
+      <w:bookmarkStart w:id="45" w:name="_Toc73392927"/>
       <w:r>
         <w:rPr>
           <w:shd w:val="clear" w:color="auto" w:fill="FFFFFF"/>
@@ -16841,7 +16962,7 @@
       <w:r>
         <w:t>Neural Network</w:t>
       </w:r>
-      <w:bookmarkEnd w:id="44"/>
+      <w:bookmarkEnd w:id="45"/>
     </w:p>
     <w:p>
       <w:pPr>
@@ -17025,9 +17146,9 @@
       <w:pPr>
         <w:pStyle w:val="Caption"/>
       </w:pPr>
-      <w:bookmarkStart w:id="45" w:name="_Toc72678628"/>
-      <w:bookmarkStart w:id="46" w:name="_Toc72678908"/>
-      <w:bookmarkStart w:id="47" w:name="_Toc73092259"/>
+      <w:bookmarkStart w:id="46" w:name="_Toc72678628"/>
+      <w:bookmarkStart w:id="47" w:name="_Toc72678908"/>
+      <w:bookmarkStart w:id="48" w:name="_Toc73092259"/>
       <w:r>
         <w:t xml:space="preserve">Hình </w:t>
       </w:r>
@@ -17059,9 +17180,9 @@
       <w:r>
         <w:t>Kiến trúc cơ bản của Neural Network</w:t>
       </w:r>
-      <w:bookmarkEnd w:id="45"/>
       <w:bookmarkEnd w:id="46"/>
       <w:bookmarkEnd w:id="47"/>
+      <w:bookmarkEnd w:id="48"/>
     </w:p>
     <w:p>
       <w:pPr>
@@ -17121,14 +17242,14 @@
       <w:pPr>
         <w:pStyle w:val="Heading2"/>
       </w:pPr>
-      <w:bookmarkStart w:id="48" w:name="_Toc73092214"/>
+      <w:bookmarkStart w:id="49" w:name="_Toc73392928"/>
       <w:r>
         <w:t xml:space="preserve">Giới thiệu về Học </w:t>
       </w:r>
       <w:r>
         <w:t>sâu</w:t>
       </w:r>
-      <w:bookmarkEnd w:id="48"/>
+      <w:bookmarkEnd w:id="49"/>
     </w:p>
     <w:p/>
     <w:p>
@@ -17448,7 +17569,7 @@
             <wp:docPr id="6" name="Content Placeholder 5">
               <a:extLst xmlns:a="http://schemas.openxmlformats.org/drawingml/2006/main">
                 <a:ext uri="{FF2B5EF4-FFF2-40B4-BE49-F238E27FC236}">
-                  <a16:creationId xmlns:w15="http://schemas.microsoft.com/office/word/2012/wordml" xmlns:a16="http://schemas.microsoft.com/office/drawing/2014/main" xmlns:w16se="http://schemas.microsoft.com/office/word/2015/wordml/symex" xmlns:w16="http://schemas.microsoft.com/office/word/2018/wordml" xmlns:w16cid="http://schemas.microsoft.com/office/word/2016/wordml/cid" xmlns:w16cex="http://schemas.microsoft.com/office/word/2018/wordml/cex" xmlns:w="http://schemas.openxmlformats.org/wordprocessingml/2006/main" xmlns:w10="urn:schemas-microsoft-com:office:word" xmlns:v="urn:schemas-microsoft-com:vml" xmlns:o="urn:schemas-microsoft-com:office:office" xmlns:am3d="http://schemas.microsoft.com/office/drawing/2017/model3d" xmlns:aink="http://schemas.microsoft.com/office/drawing/2016/ink" xmlns:cx8="http://schemas.microsoft.com/office/drawing/2016/5/14/chartex" xmlns:cx7="http://schemas.microsoft.com/office/drawing/2016/5/13/chartex" xmlns:cx6="http://schemas.microsoft.com/office/drawing/2016/5/12/chartex" xmlns:cx5="http://schemas.microsoft.com/office/drawing/2016/5/11/chartex" xmlns:cx4="http://schemas.microsoft.com/office/drawing/2016/5/10/chartex" xmlns:cx3="http://schemas.microsoft.com/office/drawing/2016/5/9/chartex" xmlns:cx2="http://schemas.microsoft.com/office/drawing/2015/10/21/chartex" xmlns:cx1="http://schemas.microsoft.com/office/drawing/2015/9/8/chartex" xmlns:cx="http://schemas.microsoft.com/office/drawing/2014/chartex" xmlns="" id="{F342CB0F-2624-4707-B5C9-39D3E0C8403B}"/>
+                  <a16:creationId xmlns="" xmlns:cx="http://schemas.microsoft.com/office/drawing/2014/chartex" xmlns:cx1="http://schemas.microsoft.com/office/drawing/2015/9/8/chartex" xmlns:cx2="http://schemas.microsoft.com/office/drawing/2015/10/21/chartex" xmlns:cx3="http://schemas.microsoft.com/office/drawing/2016/5/9/chartex" xmlns:cx4="http://schemas.microsoft.com/office/drawing/2016/5/10/chartex" xmlns:cx5="http://schemas.microsoft.com/office/drawing/2016/5/11/chartex" xmlns:cx6="http://schemas.microsoft.com/office/drawing/2016/5/12/chartex" xmlns:cx7="http://schemas.microsoft.com/office/drawing/2016/5/13/chartex" xmlns:cx8="http://schemas.microsoft.com/office/drawing/2016/5/14/chartex" xmlns:aink="http://schemas.microsoft.com/office/drawing/2016/ink" xmlns:am3d="http://schemas.microsoft.com/office/drawing/2017/model3d" xmlns:o="urn:schemas-microsoft-com:office:office" xmlns:v="urn:schemas-microsoft-com:vml" xmlns:w10="urn:schemas-microsoft-com:office:word" xmlns:w="http://schemas.openxmlformats.org/wordprocessingml/2006/main" xmlns:w16cex="http://schemas.microsoft.com/office/word/2018/wordml/cex" xmlns:w16cid="http://schemas.microsoft.com/office/word/2016/wordml/cid" xmlns:w16="http://schemas.microsoft.com/office/word/2018/wordml" xmlns:w16se="http://schemas.microsoft.com/office/word/2015/wordml/symex" xmlns:a16="http://schemas.microsoft.com/office/drawing/2014/main" xmlns:w15="http://schemas.microsoft.com/office/word/2012/wordml" id="{F342CB0F-2624-4707-B5C9-39D3E0C8403B}"/>
                 </a:ext>
               </a:extLst>
             </wp:docPr>
@@ -17462,7 +17583,7 @@
                     <pic:cNvPr id="6" name="Content Placeholder 5">
                       <a:extLst>
                         <a:ext uri="{FF2B5EF4-FFF2-40B4-BE49-F238E27FC236}">
-                          <a16:creationId xmlns:w15="http://schemas.microsoft.com/office/word/2012/wordml" xmlns:a16="http://schemas.microsoft.com/office/drawing/2014/main" xmlns:w16se="http://schemas.microsoft.com/office/word/2015/wordml/symex" xmlns:w16="http://schemas.microsoft.com/office/word/2018/wordml" xmlns:w16cid="http://schemas.microsoft.com/office/word/2016/wordml/cid" xmlns:w16cex="http://schemas.microsoft.com/office/word/2018/wordml/cex" xmlns:w="http://schemas.openxmlformats.org/wordprocessingml/2006/main" xmlns:w10="urn:schemas-microsoft-com:office:word" xmlns:v="urn:schemas-microsoft-com:vml" xmlns:o="urn:schemas-microsoft-com:office:office" xmlns:am3d="http://schemas.microsoft.com/office/drawing/2017/model3d" xmlns:aink="http://schemas.microsoft.com/office/drawing/2016/ink" xmlns:cx8="http://schemas.microsoft.com/office/drawing/2016/5/14/chartex" xmlns:cx7="http://schemas.microsoft.com/office/drawing/2016/5/13/chartex" xmlns:cx6="http://schemas.microsoft.com/office/drawing/2016/5/12/chartex" xmlns:cx5="http://schemas.microsoft.com/office/drawing/2016/5/11/chartex" xmlns:cx4="http://schemas.microsoft.com/office/drawing/2016/5/10/chartex" xmlns:cx3="http://schemas.microsoft.com/office/drawing/2016/5/9/chartex" xmlns:cx2="http://schemas.microsoft.com/office/drawing/2015/10/21/chartex" xmlns:cx1="http://schemas.microsoft.com/office/drawing/2015/9/8/chartex" xmlns:cx="http://schemas.microsoft.com/office/drawing/2014/chartex" xmlns="" id="{F342CB0F-2624-4707-B5C9-39D3E0C8403B}"/>
+                          <a16:creationId xmlns="" xmlns:cx="http://schemas.microsoft.com/office/drawing/2014/chartex" xmlns:cx1="http://schemas.microsoft.com/office/drawing/2015/9/8/chartex" xmlns:cx2="http://schemas.microsoft.com/office/drawing/2015/10/21/chartex" xmlns:cx3="http://schemas.microsoft.com/office/drawing/2016/5/9/chartex" xmlns:cx4="http://schemas.microsoft.com/office/drawing/2016/5/10/chartex" xmlns:cx5="http://schemas.microsoft.com/office/drawing/2016/5/11/chartex" xmlns:cx6="http://schemas.microsoft.com/office/drawing/2016/5/12/chartex" xmlns:cx7="http://schemas.microsoft.com/office/drawing/2016/5/13/chartex" xmlns:cx8="http://schemas.microsoft.com/office/drawing/2016/5/14/chartex" xmlns:aink="http://schemas.microsoft.com/office/drawing/2016/ink" xmlns:am3d="http://schemas.microsoft.com/office/drawing/2017/model3d" xmlns:o="urn:schemas-microsoft-com:office:office" xmlns:v="urn:schemas-microsoft-com:vml" xmlns:w10="urn:schemas-microsoft-com:office:word" xmlns:w="http://schemas.openxmlformats.org/wordprocessingml/2006/main" xmlns:w16cex="http://schemas.microsoft.com/office/word/2018/wordml/cex" xmlns:w16cid="http://schemas.microsoft.com/office/word/2016/wordml/cid" xmlns:w16="http://schemas.microsoft.com/office/word/2018/wordml" xmlns:w16se="http://schemas.microsoft.com/office/word/2015/wordml/symex" xmlns:a16="http://schemas.microsoft.com/office/drawing/2014/main" xmlns:w15="http://schemas.microsoft.com/office/word/2012/wordml" id="{F342CB0F-2624-4707-B5C9-39D3E0C8403B}"/>
                         </a:ext>
                       </a:extLst>
                     </pic:cNvPr>
@@ -17502,10 +17623,10 @@
       <w:pPr>
         <w:pStyle w:val="Caption"/>
       </w:pPr>
-      <w:bookmarkStart w:id="49" w:name="_Toc57232858"/>
-      <w:bookmarkStart w:id="50" w:name="_Toc72678629"/>
-      <w:bookmarkStart w:id="51" w:name="_Toc72678909"/>
-      <w:bookmarkStart w:id="52" w:name="_Toc73092260"/>
+      <w:bookmarkStart w:id="50" w:name="_Toc57232858"/>
+      <w:bookmarkStart w:id="51" w:name="_Toc72678629"/>
+      <w:bookmarkStart w:id="52" w:name="_Toc72678909"/>
+      <w:bookmarkStart w:id="53" w:name="_Toc73092260"/>
       <w:r>
         <w:t xml:space="preserve">Hình </w:t>
       </w:r>
@@ -17534,10 +17655,10 @@
       <w:r>
         <w:t>Lịch sử phát triển của Deep Learning</w:t>
       </w:r>
-      <w:bookmarkEnd w:id="49"/>
       <w:bookmarkEnd w:id="50"/>
       <w:bookmarkEnd w:id="51"/>
       <w:bookmarkEnd w:id="52"/>
+      <w:bookmarkEnd w:id="53"/>
     </w:p>
     <w:p>
       <w:pPr>
@@ -17660,10 +17781,10 @@
       <w:pPr>
         <w:pStyle w:val="Caption"/>
       </w:pPr>
-      <w:bookmarkStart w:id="53" w:name="_Toc57232859"/>
-      <w:bookmarkStart w:id="54" w:name="_Toc72678630"/>
-      <w:bookmarkStart w:id="55" w:name="_Toc72678910"/>
-      <w:bookmarkStart w:id="56" w:name="_Toc73092261"/>
+      <w:bookmarkStart w:id="54" w:name="_Toc57232859"/>
+      <w:bookmarkStart w:id="55" w:name="_Toc72678630"/>
+      <w:bookmarkStart w:id="56" w:name="_Toc72678910"/>
+      <w:bookmarkStart w:id="57" w:name="_Toc73092261"/>
       <w:r>
         <w:t xml:space="preserve">Hình </w:t>
       </w:r>
@@ -17689,10 +17810,10 @@
       <w:r>
         <w:t>. Mô hình Deep Neural Network</w:t>
       </w:r>
-      <w:bookmarkEnd w:id="53"/>
       <w:bookmarkEnd w:id="54"/>
       <w:bookmarkEnd w:id="55"/>
       <w:bookmarkEnd w:id="56"/>
+      <w:bookmarkEnd w:id="57"/>
     </w:p>
     <w:p>
       <w:pPr>
@@ -17772,6 +17893,7 @@
     </w:p>
     <w:p>
       <w:pPr>
+        <w:ind w:right="282"/>
         <w:rPr>
           <w:szCs w:val="24"/>
         </w:rPr>
@@ -17845,7 +17967,7 @@
         <w:pStyle w:val="NormalWeb"/>
         <w:shd w:val="clear" w:color="auto" w:fill="FFFFFF"/>
         <w:spacing w:before="120" w:beforeAutospacing="0" w:after="120" w:afterAutospacing="0" w:line="360" w:lineRule="auto"/>
-        <w:ind w:right="200" w:firstLine="529"/>
+        <w:ind w:right="282" w:firstLine="529"/>
         <w:jc w:val="both"/>
         <w:rPr>
           <w:sz w:val="28"/>
@@ -17885,7 +18007,7 @@
         <w:pStyle w:val="NormalWeb"/>
         <w:shd w:val="clear" w:color="auto" w:fill="FFFFFF"/>
         <w:spacing w:before="120" w:beforeAutospacing="0" w:after="120" w:afterAutospacing="0" w:line="360" w:lineRule="auto"/>
-        <w:ind w:right="200"/>
+        <w:ind w:right="282"/>
         <w:jc w:val="both"/>
         <w:rPr>
           <w:sz w:val="28"/>
@@ -18221,14 +18343,14 @@
       <w:pPr>
         <w:pStyle w:val="Heading2"/>
       </w:pPr>
-      <w:bookmarkStart w:id="57" w:name="_Toc73092215"/>
+      <w:bookmarkStart w:id="58" w:name="_Toc73392929"/>
       <w:r>
         <w:t>Các mô hình</w:t>
       </w:r>
       <w:r>
         <w:t>, kiến trúc học sâu</w:t>
       </w:r>
-      <w:bookmarkEnd w:id="57"/>
+      <w:bookmarkEnd w:id="58"/>
     </w:p>
     <w:p>
       <w:pPr>
@@ -18277,7 +18399,7 @@
           <w:shd w:val="clear" w:color="auto" w:fill="FFFFFF"/>
         </w:rPr>
       </w:pPr>
-      <w:bookmarkStart w:id="58" w:name="_Toc73092216"/>
+      <w:bookmarkStart w:id="59" w:name="_Toc73392930"/>
       <w:r>
         <w:rPr>
           <w:shd w:val="clear" w:color="auto" w:fill="FFFFFF"/>
@@ -18303,7 +18425,7 @@
         </w:rPr>
         <w:t>)</w:t>
       </w:r>
-      <w:bookmarkEnd w:id="58"/>
+      <w:bookmarkEnd w:id="59"/>
     </w:p>
     <w:p>
       <w:pPr>
@@ -18318,6 +18440,7 @@
     </w:p>
     <w:p>
       <w:pPr>
+        <w:ind w:right="200"/>
         <w:rPr>
           <w:bdr w:val="none" w:sz="0" w:space="0" w:color="auto" w:frame="1"/>
         </w:rPr>
@@ -18331,7 +18454,7 @@
     </w:p>
     <w:p>
       <w:pPr>
-        <w:ind w:firstLine="720"/>
+        <w:ind w:right="200" w:firstLine="720"/>
       </w:pPr>
       <w:r>
         <w:rPr>
@@ -18342,7 +18465,7 @@
     </w:p>
     <w:p>
       <w:pPr>
-        <w:ind w:firstLine="720"/>
+        <w:ind w:right="200" w:firstLine="720"/>
       </w:pPr>
       <w:r>
         <w:rPr>
@@ -18418,6 +18541,9 @@
       </w:r>
     </w:p>
     <w:p>
+      <w:pPr>
+        <w:ind w:right="200"/>
+      </w:pPr>
       <w:r>
         <w:rPr>
           <w:bdr w:val="none" w:sz="0" w:space="0" w:color="auto" w:frame="1"/>
@@ -18426,6 +18552,9 @@
       </w:r>
     </w:p>
     <w:p>
+      <w:pPr>
+        <w:ind w:right="200"/>
+      </w:pPr>
       <w:r>
         <w:rPr>
           <w:bdr w:val="none" w:sz="0" w:space="0" w:color="auto" w:frame="1"/>
@@ -18434,6 +18563,9 @@
       </w:r>
     </w:p>
     <w:p>
+      <w:pPr>
+        <w:ind w:right="200"/>
+      </w:pPr>
       <w:r>
         <w:rPr>
           <w:bdr w:val="none" w:sz="0" w:space="0" w:color="auto" w:frame="1"/>
@@ -18472,11 +18604,11 @@
       <w:pPr>
         <w:pStyle w:val="Heading3"/>
       </w:pPr>
-      <w:bookmarkStart w:id="59" w:name="_Toc73092217"/>
+      <w:bookmarkStart w:id="60" w:name="_Toc73392931"/>
       <w:r>
         <w:t>Convolutional Neural Networks (CNN)</w:t>
       </w:r>
-      <w:bookmarkEnd w:id="59"/>
+      <w:bookmarkEnd w:id="60"/>
       <w:r>
         <w:t xml:space="preserve"> </w:t>
       </w:r>
@@ -18698,10 +18830,10 @@
       <w:pPr>
         <w:pStyle w:val="Caption"/>
       </w:pPr>
-      <w:bookmarkStart w:id="60" w:name="_Toc57232861"/>
-      <w:bookmarkStart w:id="61" w:name="_Toc72678631"/>
-      <w:bookmarkStart w:id="62" w:name="_Toc72678911"/>
-      <w:bookmarkStart w:id="63" w:name="_Toc73092262"/>
+      <w:bookmarkStart w:id="61" w:name="_Toc57232861"/>
+      <w:bookmarkStart w:id="62" w:name="_Toc72678631"/>
+      <w:bookmarkStart w:id="63" w:name="_Toc72678911"/>
+      <w:bookmarkStart w:id="64" w:name="_Toc73092262"/>
       <w:r>
         <w:t xml:space="preserve">Hình </w:t>
       </w:r>
@@ -18733,10 +18865,10 @@
       <w:r>
         <w:t xml:space="preserve"> CNN</w:t>
       </w:r>
-      <w:bookmarkEnd w:id="60"/>
       <w:bookmarkEnd w:id="61"/>
       <w:bookmarkEnd w:id="62"/>
       <w:bookmarkEnd w:id="63"/>
+      <w:bookmarkEnd w:id="64"/>
     </w:p>
     <w:p>
       <w:pPr>
@@ -18815,7 +18947,7 @@
       <w:pPr>
         <w:pStyle w:val="Heading3"/>
       </w:pPr>
-      <w:bookmarkStart w:id="64" w:name="_Toc73092218"/>
+      <w:bookmarkStart w:id="65" w:name="_Toc73392932"/>
       <w:r>
         <w:rPr>
           <w:shd w:val="clear" w:color="auto" w:fill="FFFFFF"/>
@@ -18828,7 +18960,7 @@
         </w:rPr>
         <w:t xml:space="preserve"> (RNN)</w:t>
       </w:r>
-      <w:bookmarkEnd w:id="64"/>
+      <w:bookmarkEnd w:id="65"/>
     </w:p>
     <w:p>
       <w:pPr>
@@ -18917,10 +19049,10 @@
       <w:pPr>
         <w:pStyle w:val="Caption"/>
       </w:pPr>
-      <w:bookmarkStart w:id="65" w:name="_Toc57232862"/>
-      <w:bookmarkStart w:id="66" w:name="_Toc72678632"/>
-      <w:bookmarkStart w:id="67" w:name="_Toc72678912"/>
-      <w:bookmarkStart w:id="68" w:name="_Toc73092263"/>
+      <w:bookmarkStart w:id="66" w:name="_Toc57232862"/>
+      <w:bookmarkStart w:id="67" w:name="_Toc72678632"/>
+      <w:bookmarkStart w:id="68" w:name="_Toc72678912"/>
+      <w:bookmarkStart w:id="69" w:name="_Toc73092263"/>
       <w:r>
         <w:t xml:space="preserve">Hình </w:t>
       </w:r>
@@ -18961,10 +19093,10 @@
       <w:r>
         <w:t>RNN</w:t>
       </w:r>
-      <w:bookmarkEnd w:id="65"/>
       <w:bookmarkEnd w:id="66"/>
       <w:bookmarkEnd w:id="67"/>
       <w:bookmarkEnd w:id="68"/>
+      <w:bookmarkEnd w:id="69"/>
     </w:p>
     <w:p>
       <w:pPr>
@@ -19179,7 +19311,7 @@
       <w:pPr>
         <w:pStyle w:val="Heading3"/>
       </w:pPr>
-      <w:bookmarkStart w:id="69" w:name="_Toc73092219"/>
+      <w:bookmarkStart w:id="70" w:name="_Toc73392933"/>
       <w:r>
         <w:t>Deep B</w:t>
       </w:r>
@@ -19195,7 +19327,7 @@
       <w:r>
         <w:t>(DBN)</w:t>
       </w:r>
-      <w:bookmarkEnd w:id="69"/>
+      <w:bookmarkEnd w:id="70"/>
     </w:p>
     <w:p>
       <w:pPr>
@@ -19348,10 +19480,10 @@
       <w:pPr>
         <w:pStyle w:val="Caption"/>
       </w:pPr>
-      <w:bookmarkStart w:id="70" w:name="_Toc57232860"/>
-      <w:bookmarkStart w:id="71" w:name="_Toc72678633"/>
-      <w:bookmarkStart w:id="72" w:name="_Toc72678913"/>
-      <w:bookmarkStart w:id="73" w:name="_Toc73092264"/>
+      <w:bookmarkStart w:id="71" w:name="_Toc57232860"/>
+      <w:bookmarkStart w:id="72" w:name="_Toc72678633"/>
+      <w:bookmarkStart w:id="73" w:name="_Toc72678913"/>
+      <w:bookmarkStart w:id="74" w:name="_Toc73092264"/>
       <w:r>
         <w:t xml:space="preserve">Hình </w:t>
       </w:r>
@@ -19380,16 +19512,16 @@
       <w:r>
         <w:t>Mô hình kiến trúc DBN</w:t>
       </w:r>
-      <w:bookmarkEnd w:id="70"/>
       <w:bookmarkEnd w:id="71"/>
       <w:bookmarkEnd w:id="72"/>
       <w:bookmarkEnd w:id="73"/>
+      <w:bookmarkEnd w:id="74"/>
     </w:p>
     <w:p>
       <w:pPr>
         <w:pStyle w:val="Heading3"/>
       </w:pPr>
-      <w:bookmarkStart w:id="74" w:name="_Toc73092220"/>
+      <w:bookmarkStart w:id="75" w:name="_Toc73392934"/>
       <w:r>
         <w:rPr>
           <w:rStyle w:val="mw-headline"/>
@@ -19470,7 +19602,7 @@
         </w:rPr>
         <w:t>)</w:t>
       </w:r>
-      <w:bookmarkEnd w:id="74"/>
+      <w:bookmarkEnd w:id="75"/>
     </w:p>
     <w:p>
       <w:pPr>
@@ -19636,12 +19768,12 @@
       <w:pPr>
         <w:pStyle w:val="Heading2"/>
       </w:pPr>
-      <w:bookmarkStart w:id="75" w:name="_Toc73092221"/>
+      <w:bookmarkStart w:id="76" w:name="_Toc73392935"/>
       <w:r>
         <w:lastRenderedPageBreak/>
         <w:t>Tổng kết chương</w:t>
       </w:r>
-      <w:bookmarkEnd w:id="75"/>
+      <w:bookmarkEnd w:id="76"/>
     </w:p>
     <w:p>
       <w:pPr>
@@ -19812,7 +19944,7 @@
       <w:pPr>
         <w:pStyle w:val="Heading1"/>
       </w:pPr>
-      <w:bookmarkStart w:id="76" w:name="_Toc73092222"/>
+      <w:bookmarkStart w:id="77" w:name="_Toc73392936"/>
       <w:r>
         <w:lastRenderedPageBreak/>
         <w:t>:</w:t>
@@ -19838,7 +19970,7 @@
       <w:r>
         <w:t>NG</w:t>
       </w:r>
-      <w:bookmarkEnd w:id="76"/>
+      <w:bookmarkEnd w:id="77"/>
     </w:p>
     <w:p/>
     <w:p>
@@ -19915,7 +20047,7 @@
       <w:pPr>
         <w:pStyle w:val="Heading2"/>
       </w:pPr>
-      <w:bookmarkStart w:id="77" w:name="_Toc73092223"/>
+      <w:bookmarkStart w:id="78" w:name="_Toc73392937"/>
       <w:r>
         <w:t xml:space="preserve">Mô hình </w:t>
       </w:r>
@@ -19925,7 +20057,7 @@
       <w:r>
         <w:t xml:space="preserve"> Regression</w:t>
       </w:r>
-      <w:bookmarkEnd w:id="77"/>
+      <w:bookmarkEnd w:id="78"/>
     </w:p>
     <w:p>
       <w:pPr>
@@ -21236,14 +21368,14 @@
       <w:pPr>
         <w:pStyle w:val="Heading2"/>
       </w:pPr>
-      <w:bookmarkStart w:id="78" w:name="_Toc73092224"/>
+      <w:bookmarkStart w:id="79" w:name="_Toc73392938"/>
       <w:r>
         <w:t xml:space="preserve">Mô hình </w:t>
       </w:r>
       <w:r>
         <w:t>KNN</w:t>
       </w:r>
-      <w:bookmarkEnd w:id="78"/>
+      <w:bookmarkEnd w:id="79"/>
     </w:p>
     <w:p>
       <w:pPr>
@@ -21310,10 +21442,10 @@
       <w:pPr>
         <w:pStyle w:val="Caption"/>
       </w:pPr>
-      <w:bookmarkStart w:id="79" w:name="_Toc46711178"/>
-      <w:bookmarkStart w:id="80" w:name="_Toc72678634"/>
-      <w:bookmarkStart w:id="81" w:name="_Toc72678914"/>
-      <w:bookmarkStart w:id="82" w:name="_Toc73092265"/>
+      <w:bookmarkStart w:id="80" w:name="_Toc46711178"/>
+      <w:bookmarkStart w:id="81" w:name="_Toc72678634"/>
+      <w:bookmarkStart w:id="82" w:name="_Toc72678914"/>
+      <w:bookmarkStart w:id="83" w:name="_Toc73092265"/>
       <w:r>
         <w:t xml:space="preserve">Hình </w:t>
       </w:r>
@@ -21345,10 +21477,10 @@
       <w:r>
         <w:t>Công thức tính khoảng cách trong KNN</w:t>
       </w:r>
-      <w:bookmarkEnd w:id="79"/>
       <w:bookmarkEnd w:id="80"/>
       <w:bookmarkEnd w:id="81"/>
       <w:bookmarkEnd w:id="82"/>
+      <w:bookmarkEnd w:id="83"/>
     </w:p>
     <w:p>
       <w:pPr>
@@ -21413,10 +21545,10 @@
       <w:pPr>
         <w:pStyle w:val="Caption"/>
       </w:pPr>
-      <w:bookmarkStart w:id="83" w:name="_Toc46711179"/>
-      <w:bookmarkStart w:id="84" w:name="_Toc72678635"/>
-      <w:bookmarkStart w:id="85" w:name="_Toc72678915"/>
-      <w:bookmarkStart w:id="86" w:name="_Toc73092266"/>
+      <w:bookmarkStart w:id="84" w:name="_Toc46711179"/>
+      <w:bookmarkStart w:id="85" w:name="_Toc72678635"/>
+      <w:bookmarkStart w:id="86" w:name="_Toc72678915"/>
+      <w:bookmarkStart w:id="87" w:name="_Toc73092266"/>
       <w:r>
         <w:t xml:space="preserve">Hình </w:t>
       </w:r>
@@ -21445,10 +21577,10 @@
       <w:r>
         <w:t>Công thức Hamming</w:t>
       </w:r>
-      <w:bookmarkEnd w:id="83"/>
       <w:bookmarkEnd w:id="84"/>
       <w:bookmarkEnd w:id="85"/>
       <w:bookmarkEnd w:id="86"/>
+      <w:bookmarkEnd w:id="87"/>
     </w:p>
     <w:p>
       <w:pPr>
@@ -21467,7 +21599,7 @@
       <w:pPr>
         <w:pStyle w:val="Heading2"/>
       </w:pPr>
-      <w:bookmarkStart w:id="87" w:name="_Toc73092225"/>
+      <w:bookmarkStart w:id="88" w:name="_Toc73392939"/>
       <w:r>
         <w:lastRenderedPageBreak/>
         <w:t xml:space="preserve">Mô hình </w:t>
@@ -21475,7 +21607,7 @@
       <w:r>
         <w:t>Random Forest</w:t>
       </w:r>
-      <w:bookmarkEnd w:id="87"/>
+      <w:bookmarkEnd w:id="88"/>
     </w:p>
     <w:p>
       <w:pPr>
@@ -21523,7 +21655,7 @@
           <w:shd w:val="clear" w:color="auto" w:fill="FFFFFF"/>
         </w:rPr>
       </w:pPr>
-      <w:bookmarkStart w:id="88" w:name="_Toc73092226"/>
+      <w:bookmarkStart w:id="89" w:name="_Toc73392940"/>
       <w:r>
         <w:rPr>
           <w:shd w:val="clear" w:color="auto" w:fill="FFFFFF"/>
@@ -21567,7 +21699,7 @@
         </w:rPr>
         <w:t xml:space="preserve"> PHÒNG</w:t>
       </w:r>
-      <w:bookmarkEnd w:id="88"/>
+      <w:bookmarkEnd w:id="89"/>
     </w:p>
     <w:p/>
     <w:p>
@@ -21590,26 +21722,26 @@
           <w:shd w:val="clear" w:color="auto" w:fill="FFFFFF"/>
         </w:rPr>
       </w:pPr>
-      <w:bookmarkStart w:id="89" w:name="_Toc57666132"/>
-      <w:bookmarkStart w:id="90" w:name="_Toc57666181"/>
-      <w:bookmarkStart w:id="91" w:name="_Toc57666228"/>
-      <w:bookmarkStart w:id="92" w:name="_Toc57666953"/>
-      <w:bookmarkStart w:id="93" w:name="_Toc57667032"/>
-      <w:bookmarkStart w:id="94" w:name="_Toc57674816"/>
-      <w:bookmarkStart w:id="95" w:name="_Toc57675208"/>
-      <w:bookmarkStart w:id="96" w:name="_Toc57675255"/>
-      <w:bookmarkStart w:id="97" w:name="_Toc57675393"/>
-      <w:bookmarkStart w:id="98" w:name="_Toc57675545"/>
-      <w:bookmarkStart w:id="99" w:name="_Toc57676323"/>
-      <w:bookmarkStart w:id="100" w:name="_Toc72651361"/>
-      <w:bookmarkStart w:id="101" w:name="_Toc72651731"/>
-      <w:bookmarkStart w:id="102" w:name="_Toc72651811"/>
-      <w:bookmarkStart w:id="103" w:name="_Toc72674118"/>
-      <w:bookmarkStart w:id="104" w:name="_Toc72678497"/>
-      <w:bookmarkStart w:id="105" w:name="_Toc72881396"/>
-      <w:bookmarkStart w:id="106" w:name="_Toc72963745"/>
-      <w:bookmarkStart w:id="107" w:name="_Toc73092227"/>
-      <w:bookmarkEnd w:id="89"/>
+      <w:bookmarkStart w:id="90" w:name="_Toc57666132"/>
+      <w:bookmarkStart w:id="91" w:name="_Toc57666181"/>
+      <w:bookmarkStart w:id="92" w:name="_Toc57666228"/>
+      <w:bookmarkStart w:id="93" w:name="_Toc57666953"/>
+      <w:bookmarkStart w:id="94" w:name="_Toc57667032"/>
+      <w:bookmarkStart w:id="95" w:name="_Toc57674816"/>
+      <w:bookmarkStart w:id="96" w:name="_Toc57675208"/>
+      <w:bookmarkStart w:id="97" w:name="_Toc57675255"/>
+      <w:bookmarkStart w:id="98" w:name="_Toc57675393"/>
+      <w:bookmarkStart w:id="99" w:name="_Toc57675545"/>
+      <w:bookmarkStart w:id="100" w:name="_Toc57676323"/>
+      <w:bookmarkStart w:id="101" w:name="_Toc72651361"/>
+      <w:bookmarkStart w:id="102" w:name="_Toc72651731"/>
+      <w:bookmarkStart w:id="103" w:name="_Toc72651811"/>
+      <w:bookmarkStart w:id="104" w:name="_Toc72674118"/>
+      <w:bookmarkStart w:id="105" w:name="_Toc72678497"/>
+      <w:bookmarkStart w:id="106" w:name="_Toc72881396"/>
+      <w:bookmarkStart w:id="107" w:name="_Toc72963745"/>
+      <w:bookmarkStart w:id="108" w:name="_Toc73092227"/>
+      <w:bookmarkStart w:id="109" w:name="_Toc73392941"/>
       <w:bookmarkEnd w:id="90"/>
       <w:bookmarkEnd w:id="91"/>
       <w:bookmarkEnd w:id="92"/>
@@ -21628,6 +21760,8 @@
       <w:bookmarkEnd w:id="105"/>
       <w:bookmarkEnd w:id="106"/>
       <w:bookmarkEnd w:id="107"/>
+      <w:bookmarkEnd w:id="108"/>
+      <w:bookmarkEnd w:id="109"/>
     </w:p>
     <w:p>
       <w:pPr>
@@ -21649,27 +21783,26 @@
           <w:shd w:val="clear" w:color="auto" w:fill="FFFFFF"/>
         </w:rPr>
       </w:pPr>
-      <w:bookmarkStart w:id="108" w:name="_Toc57666133"/>
-      <w:bookmarkStart w:id="109" w:name="_Toc57666182"/>
-      <w:bookmarkStart w:id="110" w:name="_Toc57666229"/>
-      <w:bookmarkStart w:id="111" w:name="_Toc57666954"/>
-      <w:bookmarkStart w:id="112" w:name="_Toc57667033"/>
-      <w:bookmarkStart w:id="113" w:name="_Toc57674817"/>
-      <w:bookmarkStart w:id="114" w:name="_Toc57675209"/>
-      <w:bookmarkStart w:id="115" w:name="_Toc57675256"/>
-      <w:bookmarkStart w:id="116" w:name="_Toc57675394"/>
-      <w:bookmarkStart w:id="117" w:name="_Toc57675546"/>
-      <w:bookmarkStart w:id="118" w:name="_Toc57676324"/>
-      <w:bookmarkStart w:id="119" w:name="_Toc72651362"/>
-      <w:bookmarkStart w:id="120" w:name="_Toc72651732"/>
-      <w:bookmarkStart w:id="121" w:name="_Toc72651812"/>
-      <w:bookmarkStart w:id="122" w:name="_Toc72674119"/>
-      <w:bookmarkStart w:id="123" w:name="_Toc72678498"/>
-      <w:bookmarkStart w:id="124" w:name="_Toc72881397"/>
-      <w:bookmarkStart w:id="125" w:name="_Toc72963746"/>
-      <w:bookmarkStart w:id="126" w:name="_Toc73092228"/>
-      <w:bookmarkEnd w:id="108"/>
-      <w:bookmarkEnd w:id="109"/>
+      <w:bookmarkStart w:id="110" w:name="_Toc57666133"/>
+      <w:bookmarkStart w:id="111" w:name="_Toc57666182"/>
+      <w:bookmarkStart w:id="112" w:name="_Toc57666229"/>
+      <w:bookmarkStart w:id="113" w:name="_Toc57666954"/>
+      <w:bookmarkStart w:id="114" w:name="_Toc57667033"/>
+      <w:bookmarkStart w:id="115" w:name="_Toc57674817"/>
+      <w:bookmarkStart w:id="116" w:name="_Toc57675209"/>
+      <w:bookmarkStart w:id="117" w:name="_Toc57675256"/>
+      <w:bookmarkStart w:id="118" w:name="_Toc57675394"/>
+      <w:bookmarkStart w:id="119" w:name="_Toc57675546"/>
+      <w:bookmarkStart w:id="120" w:name="_Toc57676324"/>
+      <w:bookmarkStart w:id="121" w:name="_Toc72651362"/>
+      <w:bookmarkStart w:id="122" w:name="_Toc72651732"/>
+      <w:bookmarkStart w:id="123" w:name="_Toc72651812"/>
+      <w:bookmarkStart w:id="124" w:name="_Toc72674119"/>
+      <w:bookmarkStart w:id="125" w:name="_Toc72678498"/>
+      <w:bookmarkStart w:id="126" w:name="_Toc72881397"/>
+      <w:bookmarkStart w:id="127" w:name="_Toc72963746"/>
+      <w:bookmarkStart w:id="128" w:name="_Toc73092228"/>
+      <w:bookmarkStart w:id="129" w:name="_Toc73392942"/>
       <w:bookmarkEnd w:id="110"/>
       <w:bookmarkEnd w:id="111"/>
       <w:bookmarkEnd w:id="112"/>
@@ -21687,16 +21820,19 @@
       <w:bookmarkEnd w:id="124"/>
       <w:bookmarkEnd w:id="125"/>
       <w:bookmarkEnd w:id="126"/>
+      <w:bookmarkEnd w:id="127"/>
+      <w:bookmarkEnd w:id="128"/>
+      <w:bookmarkEnd w:id="129"/>
     </w:p>
     <w:p>
       <w:pPr>
         <w:pStyle w:val="Heading2"/>
       </w:pPr>
-      <w:bookmarkStart w:id="127" w:name="_Toc73092229"/>
+      <w:bookmarkStart w:id="130" w:name="_Toc73392943"/>
       <w:r>
         <w:t>Mô tả dữ liệu</w:t>
       </w:r>
-      <w:bookmarkEnd w:id="127"/>
+      <w:bookmarkEnd w:id="130"/>
       <w:r>
         <w:t xml:space="preserve"> </w:t>
       </w:r>
@@ -21716,11 +21852,11 @@
       <w:pPr>
         <w:pStyle w:val="Heading3"/>
       </w:pPr>
-      <w:bookmarkStart w:id="128" w:name="_Toc73092230"/>
+      <w:bookmarkStart w:id="131" w:name="_Toc73392944"/>
       <w:r>
         <w:t>Nguồn gốc dữ liệu</w:t>
       </w:r>
-      <w:bookmarkEnd w:id="128"/>
+      <w:bookmarkEnd w:id="131"/>
     </w:p>
     <w:p>
       <w:pPr>
@@ -21920,9 +22056,9 @@
       <w:pPr>
         <w:pStyle w:val="Caption"/>
       </w:pPr>
-      <w:bookmarkStart w:id="129" w:name="_Toc72678636"/>
-      <w:bookmarkStart w:id="130" w:name="_Toc72678916"/>
-      <w:bookmarkStart w:id="131" w:name="_Toc73092267"/>
+      <w:bookmarkStart w:id="132" w:name="_Toc72678636"/>
+      <w:bookmarkStart w:id="133" w:name="_Toc72678916"/>
+      <w:bookmarkStart w:id="134" w:name="_Toc73092267"/>
       <w:r>
         <w:t xml:space="preserve">Hình </w:t>
       </w:r>
@@ -21954,12 +22090,12 @@
       <w:r>
         <w:t>trang we</w:t>
       </w:r>
-      <w:bookmarkEnd w:id="129"/>
-      <w:bookmarkEnd w:id="130"/>
+      <w:bookmarkEnd w:id="132"/>
+      <w:bookmarkEnd w:id="133"/>
       <w:r>
         <w:t>bsite</w:t>
       </w:r>
-      <w:bookmarkEnd w:id="131"/>
+      <w:bookmarkEnd w:id="134"/>
     </w:p>
     <w:p>
       <w:pPr>
@@ -22001,11 +22137,11 @@
       <w:pPr>
         <w:pStyle w:val="Heading3"/>
       </w:pPr>
-      <w:bookmarkStart w:id="132" w:name="_Toc73092231"/>
+      <w:bookmarkStart w:id="135" w:name="_Toc73392945"/>
       <w:r>
         <w:t>Cách thức thu thập dữ liệu</w:t>
       </w:r>
-      <w:bookmarkEnd w:id="132"/>
+      <w:bookmarkEnd w:id="135"/>
     </w:p>
     <w:p>
       <w:pPr>
@@ -22255,9 +22391,9 @@
       <w:pPr>
         <w:pStyle w:val="Caption"/>
       </w:pPr>
-      <w:bookmarkStart w:id="133" w:name="_Toc72678637"/>
-      <w:bookmarkStart w:id="134" w:name="_Toc72678917"/>
-      <w:bookmarkStart w:id="135" w:name="_Toc73092268"/>
+      <w:bookmarkStart w:id="136" w:name="_Toc72678637"/>
+      <w:bookmarkStart w:id="137" w:name="_Toc72678917"/>
+      <w:bookmarkStart w:id="138" w:name="_Toc73092268"/>
       <w:r>
         <w:t xml:space="preserve">Hình </w:t>
       </w:r>
@@ -22289,9 +22425,9 @@
       <w:r>
         <w:t>.com</w:t>
       </w:r>
-      <w:bookmarkEnd w:id="133"/>
-      <w:bookmarkEnd w:id="134"/>
-      <w:bookmarkEnd w:id="135"/>
+      <w:bookmarkEnd w:id="136"/>
+      <w:bookmarkEnd w:id="137"/>
+      <w:bookmarkEnd w:id="138"/>
     </w:p>
     <w:p>
       <w:pPr>
@@ -22415,9 +22551,9 @@
       <w:pPr>
         <w:pStyle w:val="Caption"/>
       </w:pPr>
-      <w:bookmarkStart w:id="136" w:name="_Toc72678638"/>
-      <w:bookmarkStart w:id="137" w:name="_Toc72678918"/>
-      <w:bookmarkStart w:id="138" w:name="_Toc73092269"/>
+      <w:bookmarkStart w:id="139" w:name="_Toc72678638"/>
+      <w:bookmarkStart w:id="140" w:name="_Toc72678918"/>
+      <w:bookmarkStart w:id="141" w:name="_Toc73092269"/>
       <w:r>
         <w:t xml:space="preserve">Hình </w:t>
       </w:r>
@@ -22446,12 +22582,12 @@
       <w:r>
         <w:t xml:space="preserve"> </w:t>
       </w:r>
-      <w:bookmarkEnd w:id="136"/>
-      <w:bookmarkEnd w:id="137"/>
+      <w:bookmarkEnd w:id="139"/>
+      <w:bookmarkEnd w:id="140"/>
       <w:r>
         <w:t>Giao diện tìm lọc thông tin website</w:t>
       </w:r>
-      <w:bookmarkEnd w:id="138"/>
+      <w:bookmarkEnd w:id="141"/>
     </w:p>
     <w:p>
       <w:pPr>
@@ -22538,9 +22674,9 @@
       <w:pPr>
         <w:pStyle w:val="Caption"/>
       </w:pPr>
-      <w:bookmarkStart w:id="139" w:name="_Toc72678639"/>
-      <w:bookmarkStart w:id="140" w:name="_Toc72678919"/>
-      <w:bookmarkStart w:id="141" w:name="_Toc73092270"/>
+      <w:bookmarkStart w:id="142" w:name="_Toc72678639"/>
+      <w:bookmarkStart w:id="143" w:name="_Toc72678919"/>
+      <w:bookmarkStart w:id="144" w:name="_Toc73092270"/>
       <w:r>
         <w:t xml:space="preserve">Hình </w:t>
       </w:r>
@@ -22575,9 +22711,9 @@
       <w:r>
         <w:t>ết quả trả về</w:t>
       </w:r>
-      <w:bookmarkEnd w:id="139"/>
-      <w:bookmarkEnd w:id="140"/>
-      <w:bookmarkEnd w:id="141"/>
+      <w:bookmarkEnd w:id="142"/>
+      <w:bookmarkEnd w:id="143"/>
+      <w:bookmarkEnd w:id="144"/>
       <w:r>
         <w:t xml:space="preserve"> </w:t>
       </w:r>
@@ -22668,9 +22804,9 @@
       <w:pPr>
         <w:pStyle w:val="Caption"/>
       </w:pPr>
-      <w:bookmarkStart w:id="142" w:name="_Toc72678640"/>
-      <w:bookmarkStart w:id="143" w:name="_Toc72678920"/>
-      <w:bookmarkStart w:id="144" w:name="_Toc73092271"/>
+      <w:bookmarkStart w:id="145" w:name="_Toc72678640"/>
+      <w:bookmarkStart w:id="146" w:name="_Toc72678920"/>
+      <w:bookmarkStart w:id="147" w:name="_Toc73092271"/>
       <w:r>
         <w:t xml:space="preserve">Hình </w:t>
       </w:r>
@@ -22702,9 +22838,9 @@
       <w:r>
         <w:t xml:space="preserve"> về click các trang</w:t>
       </w:r>
-      <w:bookmarkEnd w:id="142"/>
-      <w:bookmarkEnd w:id="143"/>
-      <w:bookmarkEnd w:id="144"/>
+      <w:bookmarkEnd w:id="145"/>
+      <w:bookmarkEnd w:id="146"/>
+      <w:bookmarkEnd w:id="147"/>
     </w:p>
     <w:p>
       <w:pPr>
@@ -22843,9 +22979,9 @@
       <w:pPr>
         <w:pStyle w:val="Caption"/>
       </w:pPr>
-      <w:bookmarkStart w:id="145" w:name="_Toc72678641"/>
-      <w:bookmarkStart w:id="146" w:name="_Toc72678921"/>
-      <w:bookmarkStart w:id="147" w:name="_Toc73092272"/>
+      <w:bookmarkStart w:id="148" w:name="_Toc72678641"/>
+      <w:bookmarkStart w:id="149" w:name="_Toc72678921"/>
+      <w:bookmarkStart w:id="150" w:name="_Toc73092272"/>
       <w:r>
         <w:t xml:space="preserve">Hình </w:t>
       </w:r>
@@ -22877,12 +23013,12 @@
       <w:r>
         <w:t>Thông tin cơ bản</w:t>
       </w:r>
-      <w:bookmarkEnd w:id="145"/>
-      <w:bookmarkEnd w:id="146"/>
+      <w:bookmarkEnd w:id="148"/>
+      <w:bookmarkEnd w:id="149"/>
       <w:r>
         <w:t xml:space="preserve"> của phòng</w:t>
       </w:r>
-      <w:bookmarkEnd w:id="147"/>
+      <w:bookmarkEnd w:id="150"/>
     </w:p>
     <w:p>
       <w:pPr>
@@ -22938,9 +23074,9 @@
       <w:pPr>
         <w:pStyle w:val="Caption"/>
       </w:pPr>
-      <w:bookmarkStart w:id="148" w:name="_Toc72678642"/>
-      <w:bookmarkStart w:id="149" w:name="_Toc72678922"/>
-      <w:bookmarkStart w:id="150" w:name="_Toc73092273"/>
+      <w:bookmarkStart w:id="151" w:name="_Toc72678642"/>
+      <w:bookmarkStart w:id="152" w:name="_Toc72678922"/>
+      <w:bookmarkStart w:id="153" w:name="_Toc73092273"/>
       <w:r>
         <w:t xml:space="preserve">Hình </w:t>
       </w:r>
@@ -22975,15 +23111,15 @@
       <w:r>
         <w:t>mô tả</w:t>
       </w:r>
-      <w:bookmarkEnd w:id="148"/>
-      <w:bookmarkEnd w:id="149"/>
+      <w:bookmarkEnd w:id="151"/>
+      <w:bookmarkEnd w:id="152"/>
       <w:r>
         <w:t xml:space="preserve"> chi tiết</w:t>
       </w:r>
       <w:r>
         <w:t xml:space="preserve"> phòng</w:t>
       </w:r>
-      <w:bookmarkEnd w:id="150"/>
+      <w:bookmarkEnd w:id="153"/>
     </w:p>
     <w:p>
       <w:pPr>
@@ -23039,9 +23175,9 @@
       <w:pPr>
         <w:pStyle w:val="Caption"/>
       </w:pPr>
-      <w:bookmarkStart w:id="151" w:name="_Toc72678643"/>
-      <w:bookmarkStart w:id="152" w:name="_Toc72678923"/>
-      <w:bookmarkStart w:id="153" w:name="_Toc73092274"/>
+      <w:bookmarkStart w:id="154" w:name="_Toc72678643"/>
+      <w:bookmarkStart w:id="155" w:name="_Toc72678923"/>
+      <w:bookmarkStart w:id="156" w:name="_Toc73092274"/>
       <w:r>
         <w:t xml:space="preserve">Hình </w:t>
       </w:r>
@@ -23076,12 +23212,12 @@
       <w:r>
         <w:t xml:space="preserve">ặc điểm </w:t>
       </w:r>
-      <w:bookmarkEnd w:id="151"/>
-      <w:bookmarkEnd w:id="152"/>
+      <w:bookmarkEnd w:id="154"/>
+      <w:bookmarkEnd w:id="155"/>
       <w:r>
         <w:t>bài đăng</w:t>
       </w:r>
-      <w:bookmarkEnd w:id="153"/>
+      <w:bookmarkEnd w:id="156"/>
     </w:p>
     <w:p>
       <w:pPr>
@@ -23155,7 +23291,7 @@
         <w:pStyle w:val="Caption"/>
         <w:jc w:val="right"/>
       </w:pPr>
-      <w:bookmarkStart w:id="154" w:name="_Toc46711203"/>
+      <w:bookmarkStart w:id="157" w:name="_Toc46711203"/>
       <w:r>
         <w:t xml:space="preserve">Bảng  </w:t>
       </w:r>
@@ -23181,7 +23317,7 @@
       <w:r>
         <w:t xml:space="preserve">. Các thông tin lưu trữ </w:t>
       </w:r>
-      <w:bookmarkEnd w:id="154"/>
+      <w:bookmarkEnd w:id="157"/>
       <w:r>
         <w:t>trong</w:t>
       </w:r>
@@ -23581,10 +23717,10 @@
       <w:pPr>
         <w:pStyle w:val="Caption"/>
       </w:pPr>
-      <w:bookmarkStart w:id="155" w:name="_Toc46711191"/>
-      <w:bookmarkStart w:id="156" w:name="_Toc72678644"/>
-      <w:bookmarkStart w:id="157" w:name="_Toc72678924"/>
-      <w:bookmarkStart w:id="158" w:name="_Toc73092275"/>
+      <w:bookmarkStart w:id="158" w:name="_Toc46711191"/>
+      <w:bookmarkStart w:id="159" w:name="_Toc72678644"/>
+      <w:bookmarkStart w:id="160" w:name="_Toc72678924"/>
+      <w:bookmarkStart w:id="161" w:name="_Toc73092275"/>
       <w:r>
         <w:t xml:space="preserve">Hình </w:t>
       </w:r>
@@ -23613,13 +23749,13 @@
       <w:r>
         <w:t>Ví dụ một document được lưu trong</w:t>
       </w:r>
-      <w:bookmarkEnd w:id="155"/>
+      <w:bookmarkEnd w:id="158"/>
       <w:r>
         <w:t xml:space="preserve"> file url</w:t>
       </w:r>
-      <w:bookmarkEnd w:id="156"/>
-      <w:bookmarkEnd w:id="157"/>
-      <w:bookmarkEnd w:id="158"/>
+      <w:bookmarkEnd w:id="159"/>
+      <w:bookmarkEnd w:id="160"/>
+      <w:bookmarkEnd w:id="161"/>
     </w:p>
     <w:p>
       <w:pPr>
@@ -23652,7 +23788,7 @@
         <w:pStyle w:val="Caption"/>
         <w:jc w:val="right"/>
       </w:pPr>
-      <w:bookmarkStart w:id="159" w:name="_Toc46711204"/>
+      <w:bookmarkStart w:id="162" w:name="_Toc46711204"/>
       <w:r>
         <w:t xml:space="preserve">Bảng  </w:t>
       </w:r>
@@ -23687,7 +23823,7 @@
         </w:rPr>
         <w:t xml:space="preserve">Các thông tin lưu trữ trong </w:t>
       </w:r>
-      <w:bookmarkEnd w:id="159"/>
+      <w:bookmarkEnd w:id="162"/>
       <w:r>
         <w:rPr>
           <w:color w:val="000000"/>
@@ -24491,9 +24627,9 @@
       <w:pPr>
         <w:pStyle w:val="Caption"/>
       </w:pPr>
-      <w:bookmarkStart w:id="160" w:name="_Toc72678645"/>
-      <w:bookmarkStart w:id="161" w:name="_Toc72678925"/>
-      <w:bookmarkStart w:id="162" w:name="_Toc73092276"/>
+      <w:bookmarkStart w:id="163" w:name="_Toc72678645"/>
+      <w:bookmarkStart w:id="164" w:name="_Toc72678925"/>
+      <w:bookmarkStart w:id="165" w:name="_Toc73092276"/>
       <w:r>
         <w:t xml:space="preserve">Hình </w:t>
       </w:r>
@@ -24528,9 +24664,9 @@
       <w:r>
         <w:t>data</w:t>
       </w:r>
-      <w:bookmarkEnd w:id="160"/>
-      <w:bookmarkEnd w:id="161"/>
-      <w:bookmarkEnd w:id="162"/>
+      <w:bookmarkEnd w:id="163"/>
+      <w:bookmarkEnd w:id="164"/>
+      <w:bookmarkEnd w:id="165"/>
     </w:p>
     <w:p>
       <w:pPr>
@@ -24543,13 +24679,13 @@
         <w:pStyle w:val="Heading3"/>
         <w:ind w:left="720" w:hanging="720"/>
       </w:pPr>
-      <w:bookmarkStart w:id="163" w:name="_Toc46711263"/>
-      <w:bookmarkStart w:id="164" w:name="_Toc73092232"/>
+      <w:bookmarkStart w:id="166" w:name="_Toc46711263"/>
+      <w:bookmarkStart w:id="167" w:name="_Toc73392946"/>
       <w:r>
         <w:t>Mô tả dữ liệu thô</w:t>
       </w:r>
-      <w:bookmarkEnd w:id="163"/>
-      <w:bookmarkEnd w:id="164"/>
+      <w:bookmarkEnd w:id="166"/>
+      <w:bookmarkEnd w:id="167"/>
     </w:p>
     <w:p>
       <w:pPr>
@@ -25736,9 +25872,9 @@
       <w:pPr>
         <w:pStyle w:val="Caption"/>
       </w:pPr>
-      <w:bookmarkStart w:id="165" w:name="_Toc72678646"/>
-      <w:bookmarkStart w:id="166" w:name="_Toc72678926"/>
-      <w:bookmarkStart w:id="167" w:name="_Toc73092277"/>
+      <w:bookmarkStart w:id="168" w:name="_Toc72678646"/>
+      <w:bookmarkStart w:id="169" w:name="_Toc72678926"/>
+      <w:bookmarkStart w:id="170" w:name="_Toc73092277"/>
       <w:r>
         <w:t xml:space="preserve">Hình </w:t>
       </w:r>
@@ -25764,8 +25900,8 @@
       <w:r>
         <w:t xml:space="preserve">. </w:t>
       </w:r>
-      <w:bookmarkEnd w:id="165"/>
-      <w:bookmarkEnd w:id="166"/>
+      <w:bookmarkEnd w:id="168"/>
+      <w:bookmarkEnd w:id="169"/>
       <w:r>
         <w:t>Một</w:t>
       </w:r>
@@ -25775,7 +25911,7 @@
       <w:r>
         <w:t>của dữ liệu</w:t>
       </w:r>
-      <w:bookmarkEnd w:id="167"/>
+      <w:bookmarkEnd w:id="170"/>
     </w:p>
     <w:p>
       <w:pPr>
@@ -25787,11 +25923,11 @@
       <w:pPr>
         <w:pStyle w:val="Heading2"/>
       </w:pPr>
-      <w:bookmarkStart w:id="168" w:name="_Toc73092233"/>
+      <w:bookmarkStart w:id="171" w:name="_Toc73392947"/>
       <w:r>
         <w:t>Tiền xử lý dữ liệu</w:t>
       </w:r>
-      <w:bookmarkEnd w:id="168"/>
+      <w:bookmarkEnd w:id="171"/>
     </w:p>
     <w:p>
       <w:pPr>
@@ -25918,9 +26054,9 @@
       <w:pPr>
         <w:pStyle w:val="Caption"/>
       </w:pPr>
-      <w:bookmarkStart w:id="169" w:name="_Toc72678647"/>
-      <w:bookmarkStart w:id="170" w:name="_Toc72678927"/>
-      <w:bookmarkStart w:id="171" w:name="_Toc73092278"/>
+      <w:bookmarkStart w:id="172" w:name="_Toc72678647"/>
+      <w:bookmarkStart w:id="173" w:name="_Toc72678927"/>
+      <w:bookmarkStart w:id="174" w:name="_Toc73092278"/>
       <w:r>
         <w:t xml:space="preserve">Hình </w:t>
       </w:r>
@@ -25952,9 +26088,9 @@
       <w:r>
         <w:t>Kết quả quá trình tách trường thời gian, giá, diện tích</w:t>
       </w:r>
-      <w:bookmarkEnd w:id="169"/>
-      <w:bookmarkEnd w:id="170"/>
-      <w:bookmarkEnd w:id="171"/>
+      <w:bookmarkEnd w:id="172"/>
+      <w:bookmarkEnd w:id="173"/>
+      <w:bookmarkEnd w:id="174"/>
     </w:p>
     <w:p>
       <w:pPr>
@@ -26075,9 +26211,9 @@
       <w:pPr>
         <w:pStyle w:val="Caption"/>
       </w:pPr>
-      <w:bookmarkStart w:id="172" w:name="_Toc72678648"/>
-      <w:bookmarkStart w:id="173" w:name="_Toc72678928"/>
-      <w:bookmarkStart w:id="174" w:name="_Toc73092279"/>
+      <w:bookmarkStart w:id="175" w:name="_Toc72678648"/>
+      <w:bookmarkStart w:id="176" w:name="_Toc72678928"/>
+      <w:bookmarkStart w:id="177" w:name="_Toc73092279"/>
       <w:r>
         <w:t xml:space="preserve">Hình </w:t>
       </w:r>
@@ -26115,9 +26251,9 @@
       <w:r>
         <w:t>sang quận</w:t>
       </w:r>
-      <w:bookmarkEnd w:id="172"/>
-      <w:bookmarkEnd w:id="173"/>
-      <w:bookmarkEnd w:id="174"/>
+      <w:bookmarkEnd w:id="175"/>
+      <w:bookmarkEnd w:id="176"/>
+      <w:bookmarkEnd w:id="177"/>
     </w:p>
     <w:p>
       <w:pPr>
@@ -26235,10 +26371,10 @@
       <w:pPr>
         <w:pStyle w:val="Caption"/>
       </w:pPr>
-      <w:bookmarkStart w:id="175" w:name="_Toc46711195"/>
-      <w:bookmarkStart w:id="176" w:name="_Toc72678649"/>
-      <w:bookmarkStart w:id="177" w:name="_Toc72678929"/>
-      <w:bookmarkStart w:id="178" w:name="_Toc73092280"/>
+      <w:bookmarkStart w:id="178" w:name="_Toc46711195"/>
+      <w:bookmarkStart w:id="179" w:name="_Toc72678649"/>
+      <w:bookmarkStart w:id="180" w:name="_Toc72678929"/>
+      <w:bookmarkStart w:id="181" w:name="_Toc73092280"/>
       <w:r>
         <w:t xml:space="preserve">Hình </w:t>
       </w:r>
@@ -26273,10 +26409,10 @@
       <w:r>
         <w:t xml:space="preserve"> luật trong cách viết địa chỉ</w:t>
       </w:r>
-      <w:bookmarkEnd w:id="175"/>
-      <w:bookmarkEnd w:id="176"/>
-      <w:bookmarkEnd w:id="177"/>
       <w:bookmarkEnd w:id="178"/>
+      <w:bookmarkEnd w:id="179"/>
+      <w:bookmarkEnd w:id="180"/>
+      <w:bookmarkEnd w:id="181"/>
     </w:p>
     <w:p>
       <w:r>
@@ -26347,9 +26483,9 @@
       <w:pPr>
         <w:pStyle w:val="Caption"/>
       </w:pPr>
-      <w:bookmarkStart w:id="179" w:name="_Toc72678650"/>
-      <w:bookmarkStart w:id="180" w:name="_Toc72678930"/>
-      <w:bookmarkStart w:id="181" w:name="_Toc73092281"/>
+      <w:bookmarkStart w:id="182" w:name="_Toc72678650"/>
+      <w:bookmarkStart w:id="183" w:name="_Toc72678930"/>
+      <w:bookmarkStart w:id="184" w:name="_Toc73092281"/>
       <w:r>
         <w:t xml:space="preserve">Hình </w:t>
       </w:r>
@@ -26387,9 +26523,9 @@
       <w:r>
         <w:t xml:space="preserve"> đường, phường</w:t>
       </w:r>
-      <w:bookmarkEnd w:id="179"/>
-      <w:bookmarkEnd w:id="180"/>
-      <w:bookmarkEnd w:id="181"/>
+      <w:bookmarkEnd w:id="182"/>
+      <w:bookmarkEnd w:id="183"/>
+      <w:bookmarkEnd w:id="184"/>
     </w:p>
     <w:p>
       <w:pPr>
@@ -26615,9 +26751,9 @@
       <w:pPr>
         <w:pStyle w:val="Caption"/>
       </w:pPr>
-      <w:bookmarkStart w:id="182" w:name="_Toc72678651"/>
-      <w:bookmarkStart w:id="183" w:name="_Toc72678931"/>
-      <w:bookmarkStart w:id="184" w:name="_Toc73092282"/>
+      <w:bookmarkStart w:id="185" w:name="_Toc72678651"/>
+      <w:bookmarkStart w:id="186" w:name="_Toc72678931"/>
+      <w:bookmarkStart w:id="187" w:name="_Toc73092282"/>
       <w:r>
         <w:t xml:space="preserve">Hình </w:t>
       </w:r>
@@ -26652,9 +26788,9 @@
       <w:r>
         <w:t xml:space="preserve"> đo khoảng cách</w:t>
       </w:r>
-      <w:bookmarkEnd w:id="182"/>
-      <w:bookmarkEnd w:id="183"/>
-      <w:bookmarkEnd w:id="184"/>
+      <w:bookmarkEnd w:id="185"/>
+      <w:bookmarkEnd w:id="186"/>
+      <w:bookmarkEnd w:id="187"/>
     </w:p>
     <w:p>
       <w:pPr>
@@ -26789,9 +26925,9 @@
       <w:pPr>
         <w:pStyle w:val="Caption"/>
       </w:pPr>
-      <w:bookmarkStart w:id="185" w:name="_Toc72678652"/>
-      <w:bookmarkStart w:id="186" w:name="_Toc72678932"/>
-      <w:bookmarkStart w:id="187" w:name="_Toc73092283"/>
+      <w:bookmarkStart w:id="188" w:name="_Toc72678652"/>
+      <w:bookmarkStart w:id="189" w:name="_Toc72678932"/>
+      <w:bookmarkStart w:id="190" w:name="_Toc73092283"/>
       <w:r>
         <w:t xml:space="preserve">Hình </w:t>
       </w:r>
@@ -26829,9 +26965,9 @@
       <w:r>
         <w:t>wc</w:t>
       </w:r>
-      <w:bookmarkEnd w:id="185"/>
-      <w:bookmarkEnd w:id="186"/>
-      <w:bookmarkEnd w:id="187"/>
+      <w:bookmarkEnd w:id="188"/>
+      <w:bookmarkEnd w:id="189"/>
+      <w:bookmarkEnd w:id="190"/>
     </w:p>
     <w:p/>
     <w:p/>
@@ -26847,21 +26983,22 @@
       <w:pPr>
         <w:pStyle w:val="Heading2"/>
       </w:pPr>
-      <w:bookmarkStart w:id="188" w:name="_Toc73092234"/>
+      <w:bookmarkStart w:id="191" w:name="_Toc73392948"/>
       <w:r>
         <w:t>Phân tích lựa chọn thuộc tính</w:t>
       </w:r>
-      <w:bookmarkEnd w:id="188"/>
-    </w:p>
-    <w:p>
-      <w:pPr>
-        <w:ind w:firstLine="680"/>
+      <w:bookmarkEnd w:id="191"/>
+    </w:p>
+    <w:p>
+      <w:pPr>
+        <w:ind w:right="200" w:firstLine="680"/>
       </w:pPr>
       <w:r>
         <w:t>Trước khi tiến hành phân tích lựa chọn thuộc tính ta cần khám phá về dữ liệu</w:t>
       </w:r>
-    </w:p>
-    <w:p>
+      <w:r>
+        <w:t xml:space="preserve">. </w:t>
+      </w:r>
       <w:r>
         <w:t>Tổng bản ghi sau khi tiền xử lý :</w:t>
       </w:r>
@@ -26876,6 +27013,9 @@
       </w:r>
     </w:p>
     <w:p>
+      <w:pPr>
+        <w:ind w:right="200"/>
+      </w:pPr>
       <w:r>
         <w:t>T</w:t>
       </w:r>
@@ -26938,9 +27078,9 @@
       <w:pPr>
         <w:pStyle w:val="Caption"/>
       </w:pPr>
-      <w:bookmarkStart w:id="189" w:name="_Toc72678653"/>
-      <w:bookmarkStart w:id="190" w:name="_Toc72678933"/>
-      <w:bookmarkStart w:id="191" w:name="_Toc73092284"/>
+      <w:bookmarkStart w:id="192" w:name="_Toc72678653"/>
+      <w:bookmarkStart w:id="193" w:name="_Toc72678933"/>
+      <w:bookmarkStart w:id="194" w:name="_Toc73092284"/>
       <w:r>
         <w:t xml:space="preserve">Hình </w:t>
       </w:r>
@@ -26975,9 +27115,9 @@
       <w:r>
         <w:t>số lượng bản ghi trên từng khu vực</w:t>
       </w:r>
-      <w:bookmarkEnd w:id="189"/>
-      <w:bookmarkEnd w:id="190"/>
-      <w:bookmarkEnd w:id="191"/>
+      <w:bookmarkEnd w:id="192"/>
+      <w:bookmarkEnd w:id="193"/>
+      <w:bookmarkEnd w:id="194"/>
     </w:p>
     <w:p/>
     <w:p>
@@ -27031,9 +27171,9 @@
       <w:pPr>
         <w:pStyle w:val="Caption"/>
       </w:pPr>
-      <w:bookmarkStart w:id="192" w:name="_Toc72678654"/>
-      <w:bookmarkStart w:id="193" w:name="_Toc72678934"/>
-      <w:bookmarkStart w:id="194" w:name="_Toc73092285"/>
+      <w:bookmarkStart w:id="195" w:name="_Toc72678654"/>
+      <w:bookmarkStart w:id="196" w:name="_Toc72678934"/>
+      <w:bookmarkStart w:id="197" w:name="_Toc73092285"/>
       <w:r>
         <w:lastRenderedPageBreak/>
         <w:t xml:space="preserve">Hình </w:t>
@@ -27063,9 +27203,9 @@
       <w:r>
         <w:t>Đồ thị phân phối giá phòng và tần suất</w:t>
       </w:r>
-      <w:bookmarkEnd w:id="192"/>
-      <w:bookmarkEnd w:id="193"/>
-      <w:bookmarkEnd w:id="194"/>
+      <w:bookmarkEnd w:id="195"/>
+      <w:bookmarkEnd w:id="196"/>
+      <w:bookmarkEnd w:id="197"/>
     </w:p>
     <w:p>
       <w:r>
@@ -27118,9 +27258,9 @@
       <w:pPr>
         <w:pStyle w:val="Caption"/>
       </w:pPr>
-      <w:bookmarkStart w:id="195" w:name="_Toc72678655"/>
-      <w:bookmarkStart w:id="196" w:name="_Toc72678935"/>
-      <w:bookmarkStart w:id="197" w:name="_Toc73092286"/>
+      <w:bookmarkStart w:id="198" w:name="_Toc72678655"/>
+      <w:bookmarkStart w:id="199" w:name="_Toc72678935"/>
+      <w:bookmarkStart w:id="200" w:name="_Toc73092286"/>
       <w:r>
         <w:t xml:space="preserve">Hình </w:t>
       </w:r>
@@ -27149,9 +27289,9 @@
       <w:r>
         <w:t>Đồ thị phân phối diện tích và tần suất</w:t>
       </w:r>
-      <w:bookmarkEnd w:id="195"/>
-      <w:bookmarkEnd w:id="196"/>
-      <w:bookmarkEnd w:id="197"/>
+      <w:bookmarkEnd w:id="198"/>
+      <w:bookmarkEnd w:id="199"/>
+      <w:bookmarkEnd w:id="200"/>
     </w:p>
     <w:p/>
     <w:p>
@@ -27165,7 +27305,7 @@
         <w:pStyle w:val="Caption"/>
         <w:jc w:val="right"/>
       </w:pPr>
-      <w:bookmarkStart w:id="198" w:name="_Toc46711206"/>
+      <w:bookmarkStart w:id="201" w:name="_Toc46711206"/>
       <w:r>
         <w:t xml:space="preserve">Bảng  </w:t>
       </w:r>
@@ -27186,7 +27326,7 @@
       <w:r>
         <w:t>. Danh sách các thuộc tính có thể đưa vào mô hình</w:t>
       </w:r>
-      <w:bookmarkEnd w:id="198"/>
+      <w:bookmarkEnd w:id="201"/>
     </w:p>
     <w:tbl>
       <w:tblPr>
@@ -30265,41 +30405,30 @@
         <w:rPr>
           <w:noProof/>
         </w:rPr>
-        <w:drawing>
-          <wp:inline distT="0" distB="0" distL="0" distR="0" wp14:anchorId="1520AC9D" wp14:editId="21451A52">
-            <wp:extent cx="5670550" cy="4901148"/>
-            <wp:effectExtent l="0" t="0" r="6350" b="0"/>
-            <wp:docPr id="45" name="Picture 45"/>
-            <wp:cNvGraphicFramePr>
-              <a:graphicFrameLocks xmlns:a="http://schemas.openxmlformats.org/drawingml/2006/main" noChangeAspect="1"/>
-            </wp:cNvGraphicFramePr>
-            <a:graphic xmlns:a="http://schemas.openxmlformats.org/drawingml/2006/main">
-              <a:graphicData uri="http://schemas.openxmlformats.org/drawingml/2006/picture">
-                <pic:pic xmlns:pic="http://schemas.openxmlformats.org/drawingml/2006/picture">
-                  <pic:nvPicPr>
-                    <pic:cNvPr id="0" name=""/>
-                    <pic:cNvPicPr/>
-                  </pic:nvPicPr>
-                  <pic:blipFill>
-                    <a:blip r:embed="rId106"/>
-                    <a:stretch>
-                      <a:fillRect/>
-                    </a:stretch>
-                  </pic:blipFill>
-                  <pic:spPr>
-                    <a:xfrm>
-                      <a:off x="0" y="0"/>
-                      <a:ext cx="5670550" cy="4901148"/>
-                    </a:xfrm>
-                    <a:prstGeom prst="rect">
-                      <a:avLst/>
-                    </a:prstGeom>
-                  </pic:spPr>
-                </pic:pic>
-              </a:graphicData>
-            </a:graphic>
-          </wp:inline>
-        </w:drawing>
+        <w:pict w14:anchorId="7CB41993">
+          <v:shapetype id="_x0000_t75" coordsize="21600,21600" o:spt="75" o:preferrelative="t" path="m@4@5l@4@11@9@11@9@5xe" filled="f" stroked="f">
+            <v:stroke joinstyle="miter"/>
+            <v:formulas>
+              <v:f eqn="if lineDrawn pixelLineWidth 0"/>
+              <v:f eqn="sum @0 1 0"/>
+              <v:f eqn="sum 0 0 @1"/>
+              <v:f eqn="prod @2 1 2"/>
+              <v:f eqn="prod @3 21600 pixelWidth"/>
+              <v:f eqn="prod @3 21600 pixelHeight"/>
+              <v:f eqn="sum @0 0 1"/>
+              <v:f eqn="prod @6 1 2"/>
+              <v:f eqn="prod @7 21600 pixelWidth"/>
+              <v:f eqn="sum @8 21600 0"/>
+              <v:f eqn="prod @7 21600 pixelHeight"/>
+              <v:f eqn="sum @10 21600 0"/>
+            </v:formulas>
+            <v:path o:extrusionok="f" gradientshapeok="t" o:connecttype="rect"/>
+            <o:lock v:ext="edit" aspectratio="t"/>
+          </v:shapetype>
+          <v:shape id="_x0000_i1034" type="#_x0000_t75" style="width:446.05pt;height:376.85pt">
+            <v:imagedata r:id="rId106" o:title="Mức độ quan trọng thuộc tính 1"/>
+          </v:shape>
+        </w:pict>
       </w:r>
     </w:p>
     <w:p>
@@ -30309,7 +30438,7 @@
           <w:i w:val="0"/>
         </w:rPr>
       </w:pPr>
-      <w:bookmarkStart w:id="199" w:name="_Toc73092287"/>
+      <w:bookmarkStart w:id="202" w:name="_Toc73092287"/>
       <w:r>
         <w:t xml:space="preserve">Hình </w:t>
       </w:r>
@@ -30338,7 +30467,7 @@
       <w:r>
         <w:t>Biều đồ mức độ quan trọng thuộc tính sử dụng RF</w:t>
       </w:r>
-      <w:bookmarkEnd w:id="199"/>
+      <w:bookmarkEnd w:id="202"/>
     </w:p>
     <w:p>
       <w:pPr>
@@ -31804,7 +31933,7 @@
       <w:pPr>
         <w:pStyle w:val="Heading2"/>
       </w:pPr>
-      <w:bookmarkStart w:id="200" w:name="_Toc73092235"/>
+      <w:bookmarkStart w:id="203" w:name="_Toc73392949"/>
       <w:r>
         <w:t>Lựa chọn</w:t>
       </w:r>
@@ -31817,7 +31946,7 @@
       <w:r>
         <w:t xml:space="preserve"> học sâu</w:t>
       </w:r>
-      <w:bookmarkEnd w:id="200"/>
+      <w:bookmarkEnd w:id="203"/>
     </w:p>
     <w:p>
       <w:pPr>
@@ -31880,14 +32009,14 @@
           <w:color w:val="000000" w:themeColor="text1"/>
         </w:rPr>
       </w:pPr>
-      <w:bookmarkStart w:id="201" w:name="_Toc73092236"/>
+      <w:bookmarkStart w:id="204" w:name="_Toc73392950"/>
       <w:r>
         <w:rPr>
           <w:color w:val="000000" w:themeColor="text1"/>
         </w:rPr>
         <w:t>Lọc dữ liệu nhiễu</w:t>
       </w:r>
-      <w:bookmarkEnd w:id="201"/>
+      <w:bookmarkEnd w:id="204"/>
       <w:r>
         <w:rPr>
           <w:color w:val="000000" w:themeColor="text1"/>
@@ -31965,14 +32094,14 @@
           <w:color w:val="000000" w:themeColor="text1"/>
         </w:rPr>
       </w:pPr>
-      <w:bookmarkStart w:id="202" w:name="_Toc73092237"/>
+      <w:bookmarkStart w:id="205" w:name="_Toc73392951"/>
       <w:r>
         <w:rPr>
           <w:color w:val="000000" w:themeColor="text1"/>
         </w:rPr>
         <w:t>Thiếu dữ liệu</w:t>
       </w:r>
-      <w:bookmarkEnd w:id="202"/>
+      <w:bookmarkEnd w:id="205"/>
     </w:p>
     <w:p>
       <w:pPr>
@@ -32068,8 +32197,8 @@
           <w:color w:val="000000" w:themeColor="text1"/>
         </w:rPr>
       </w:pPr>
-      <w:bookmarkStart w:id="203" w:name="_Toc46711270"/>
-      <w:bookmarkStart w:id="204" w:name="_Toc73092238"/>
+      <w:bookmarkStart w:id="206" w:name="_Toc46711270"/>
+      <w:bookmarkStart w:id="207" w:name="_Toc73392952"/>
       <w:r>
         <w:rPr>
           <w:color w:val="000000" w:themeColor="text1"/>
@@ -32083,8 +32212,8 @@
         </w:rPr>
         <w:t>dữ liệu</w:t>
       </w:r>
-      <w:bookmarkEnd w:id="203"/>
-      <w:bookmarkEnd w:id="204"/>
+      <w:bookmarkEnd w:id="206"/>
+      <w:bookmarkEnd w:id="207"/>
     </w:p>
     <w:p>
       <w:pPr>
@@ -32678,13 +32807,8 @@
         <w:t>loai, loaiwc</w:t>
       </w:r>
       <w:r>
-        <w:t xml:space="preserve">. </w:t>
-      </w:r>
-      <w:bookmarkStart w:id="205" w:name="_GoBack"/>
-      <w:r>
-        <w:t>Sau đó ta tiếp tục sử dụng Normalize để chuẩn hóa dữ liệu về khoảng [0-&gt;1]</w:t>
-      </w:r>
-      <w:bookmarkEnd w:id="205"/>
+        <w:t>. Sau đó ta tiếp tục sử dụng Normalize để chuẩn hóa dữ liệu về khoảng [0-&gt;1]</w:t>
+      </w:r>
     </w:p>
     <w:p>
       <w:pPr>
@@ -32760,7 +32884,7 @@
           <w:color w:val="000000" w:themeColor="text1"/>
         </w:rPr>
       </w:pPr>
-      <w:bookmarkStart w:id="206" w:name="_Toc73092239"/>
+      <w:bookmarkStart w:id="208" w:name="_Toc73392953"/>
       <w:r>
         <w:rPr>
           <w:color w:val="000000" w:themeColor="text1"/>
@@ -32774,7 +32898,7 @@
         </w:rPr>
         <w:t>c sâu</w:t>
       </w:r>
-      <w:bookmarkEnd w:id="206"/>
+      <w:bookmarkEnd w:id="208"/>
       <w:r>
         <w:rPr>
           <w:color w:val="000000" w:themeColor="text1"/>
@@ -33452,12 +33576,12 @@
       <w:pPr>
         <w:pStyle w:val="Heading2"/>
       </w:pPr>
-      <w:bookmarkStart w:id="207" w:name="_Toc73092240"/>
+      <w:bookmarkStart w:id="209" w:name="_Toc73392954"/>
       <w:r>
         <w:lastRenderedPageBreak/>
         <w:t>Đánh giá chất lượng mô hình</w:t>
       </w:r>
-      <w:bookmarkEnd w:id="207"/>
+      <w:bookmarkEnd w:id="209"/>
     </w:p>
     <w:p>
       <w:pPr>
@@ -34003,7 +34127,7 @@
       <w:pPr>
         <w:pStyle w:val="Caption"/>
       </w:pPr>
-      <w:bookmarkStart w:id="208" w:name="_Toc73092288"/>
+      <w:bookmarkStart w:id="210" w:name="_Toc73092288"/>
       <w:r>
         <w:t xml:space="preserve">Hình </w:t>
       </w:r>
@@ -34056,7 +34180,7 @@
       <w:r>
         <w:t>validation</w:t>
       </w:r>
-      <w:bookmarkEnd w:id="208"/>
+      <w:bookmarkEnd w:id="210"/>
       <w:r>
         <w:t xml:space="preserve"> </w:t>
       </w:r>
@@ -35504,26 +35628,7 @@
       </w:pPr>
       <w:r>
         <w:pict w14:anchorId="56A90F2E">
-          <v:shapetype id="_x0000_t75" coordsize="21600,21600" o:spt="75" o:preferrelative="t" path="m@4@5l@4@11@9@11@9@5xe" filled="f" stroked="f">
-            <v:stroke joinstyle="miter"/>
-            <v:formulas>
-              <v:f eqn="if lineDrawn pixelLineWidth 0"/>
-              <v:f eqn="sum @0 1 0"/>
-              <v:f eqn="sum 0 0 @1"/>
-              <v:f eqn="prod @2 1 2"/>
-              <v:f eqn="prod @3 21600 pixelWidth"/>
-              <v:f eqn="prod @3 21600 pixelHeight"/>
-              <v:f eqn="sum @0 0 1"/>
-              <v:f eqn="prod @6 1 2"/>
-              <v:f eqn="prod @7 21600 pixelWidth"/>
-              <v:f eqn="sum @8 21600 0"/>
-              <v:f eqn="prod @7 21600 pixelHeight"/>
-              <v:f eqn="sum @10 21600 0"/>
-            </v:formulas>
-            <v:path o:extrusionok="f" gradientshapeok="t" o:connecttype="rect"/>
-            <o:lock v:ext="edit" aspectratio="t"/>
-          </v:shapetype>
-          <v:shape id="_x0000_i1025" type="#_x0000_t75" style="width:397.65pt;height:221pt">
+          <v:shape id="_x0000_i1025" type="#_x0000_t75" style="width:397.4pt;height:220.7pt">
             <v:imagedata r:id="rId108" o:title="mlp"/>
           </v:shape>
         </w:pict>
@@ -36337,7 +36442,7 @@
         </w:rPr>
         <w:lastRenderedPageBreak/>
         <w:pict w14:anchorId="1A3B1BEF">
-          <v:shape id="_x0000_i1026" type="#_x0000_t75" style="width:446.25pt;height:321.5pt">
+          <v:shape id="_x0000_i1026" type="#_x0000_t75" style="width:446.95pt;height:321.65pt">
             <v:imagedata r:id="rId109" o:title="phanphoi"/>
           </v:shape>
         </w:pict>
@@ -36352,7 +36457,7 @@
           <w:noProof/>
         </w:rPr>
         <w:pict w14:anchorId="2DDD986E">
-          <v:shape id="_x0000_i1027" type="#_x0000_t75" style="width:445.4pt;height:3in">
+          <v:shape id="_x0000_i1027" type="#_x0000_t75" style="width:446.05pt;height:3in">
             <v:imagedata r:id="rId110" o:title="dubao_thucthe"/>
           </v:shape>
         </w:pict>
@@ -36362,9 +36467,9 @@
       <w:pPr>
         <w:pStyle w:val="Caption"/>
       </w:pPr>
-      <w:bookmarkStart w:id="209" w:name="_Toc72678656"/>
-      <w:bookmarkStart w:id="210" w:name="_Toc72678936"/>
-      <w:bookmarkStart w:id="211" w:name="_Toc73092289"/>
+      <w:bookmarkStart w:id="211" w:name="_Toc72678656"/>
+      <w:bookmarkStart w:id="212" w:name="_Toc72678936"/>
+      <w:bookmarkStart w:id="213" w:name="_Toc73092289"/>
       <w:r>
         <w:t xml:space="preserve">Hình </w:t>
       </w:r>
@@ -36396,12 +36501,12 @@
       <w:r>
         <w:t xml:space="preserve"> động giữa giá thực tế và dự báo </w:t>
       </w:r>
-      <w:bookmarkEnd w:id="209"/>
-      <w:bookmarkEnd w:id="210"/>
+      <w:bookmarkEnd w:id="211"/>
+      <w:bookmarkEnd w:id="212"/>
       <w:r>
         <w:t>MLR</w:t>
       </w:r>
-      <w:bookmarkEnd w:id="211"/>
+      <w:bookmarkEnd w:id="213"/>
     </w:p>
     <w:p/>
     <w:p>
@@ -36458,7 +36563,7 @@
         </w:rPr>
         <w:lastRenderedPageBreak/>
         <w:pict w14:anchorId="42801AD3">
-          <v:shape id="_x0000_i1028" type="#_x0000_t75" style="width:446.25pt;height:341.6pt">
+          <v:shape id="_x0000_i1028" type="#_x0000_t75" style="width:446.05pt;height:341.3pt">
             <v:imagedata r:id="rId111" o:title="phanphoi"/>
           </v:shape>
         </w:pict>
@@ -36474,7 +36579,7 @@
           <w:noProof/>
         </w:rPr>
         <w:pict w14:anchorId="524DB981">
-          <v:shape id="_x0000_i1029" type="#_x0000_t75" style="width:445.4pt;height:190.9pt">
+          <v:shape id="_x0000_i1029" type="#_x0000_t75" style="width:446.05pt;height:190.75pt">
             <v:imagedata r:id="rId112" o:title="dubao_thucte"/>
           </v:shape>
         </w:pict>
@@ -36484,9 +36589,9 @@
       <w:pPr>
         <w:pStyle w:val="Caption"/>
       </w:pPr>
-      <w:bookmarkStart w:id="212" w:name="_Toc72678657"/>
-      <w:bookmarkStart w:id="213" w:name="_Toc72678937"/>
-      <w:bookmarkStart w:id="214" w:name="_Toc73092290"/>
+      <w:bookmarkStart w:id="214" w:name="_Toc72678657"/>
+      <w:bookmarkStart w:id="215" w:name="_Toc72678937"/>
+      <w:bookmarkStart w:id="216" w:name="_Toc73092290"/>
       <w:r>
         <w:t xml:space="preserve">Hình </w:t>
       </w:r>
@@ -36515,12 +36620,12 @@
       <w:r>
         <w:t xml:space="preserve">Biểu đồ giao động giữa giá thực tế và dự báo </w:t>
       </w:r>
-      <w:bookmarkEnd w:id="212"/>
-      <w:bookmarkEnd w:id="213"/>
+      <w:bookmarkEnd w:id="214"/>
+      <w:bookmarkEnd w:id="215"/>
       <w:r>
         <w:t>KNN</w:t>
       </w:r>
-      <w:bookmarkEnd w:id="214"/>
+      <w:bookmarkEnd w:id="216"/>
     </w:p>
     <w:p/>
     <w:p>
@@ -36579,7 +36684,7 @@
         </w:rPr>
         <w:lastRenderedPageBreak/>
         <w:pict w14:anchorId="42608977">
-          <v:shape id="_x0000_i1030" type="#_x0000_t75" style="width:446.25pt;height:339.05pt">
+          <v:shape id="_x0000_i1030" type="#_x0000_t75" style="width:446.05pt;height:338.5pt">
             <v:imagedata r:id="rId113" o:title="phanphoi"/>
           </v:shape>
         </w:pict>
@@ -36603,7 +36708,7 @@
           <w:noProof/>
         </w:rPr>
         <w:pict w14:anchorId="448DDE49">
-          <v:shape id="_x0000_i1031" type="#_x0000_t75" style="width:446.25pt;height:177.5pt">
+          <v:shape id="_x0000_i1031" type="#_x0000_t75" style="width:446.05pt;height:177.65pt">
             <v:imagedata r:id="rId114" o:title="dubao_thucte"/>
           </v:shape>
         </w:pict>
@@ -36613,9 +36718,9 @@
       <w:pPr>
         <w:pStyle w:val="Caption"/>
       </w:pPr>
-      <w:bookmarkStart w:id="215" w:name="_Toc72678658"/>
-      <w:bookmarkStart w:id="216" w:name="_Toc72678938"/>
-      <w:bookmarkStart w:id="217" w:name="_Toc73092291"/>
+      <w:bookmarkStart w:id="217" w:name="_Toc72678658"/>
+      <w:bookmarkStart w:id="218" w:name="_Toc72678938"/>
+      <w:bookmarkStart w:id="219" w:name="_Toc73092291"/>
       <w:r>
         <w:t xml:space="preserve">Hình </w:t>
       </w:r>
@@ -36644,12 +36749,12 @@
       <w:r>
         <w:t xml:space="preserve">Biểu đồ giao động giữa giá thực tế và dự báo </w:t>
       </w:r>
-      <w:bookmarkEnd w:id="215"/>
-      <w:bookmarkEnd w:id="216"/>
+      <w:bookmarkEnd w:id="217"/>
+      <w:bookmarkEnd w:id="218"/>
       <w:r>
         <w:t>RFR</w:t>
       </w:r>
-      <w:bookmarkEnd w:id="217"/>
+      <w:bookmarkEnd w:id="219"/>
     </w:p>
     <w:p/>
     <w:p>
@@ -36697,7 +36802,7 @@
         </w:rPr>
         <w:lastRenderedPageBreak/>
         <w:pict w14:anchorId="4696EF42">
-          <v:shape id="_x0000_i1032" type="#_x0000_t75" style="width:446.25pt;height:348.3pt">
+          <v:shape id="_x0000_i1032" type="#_x0000_t75" style="width:446.05pt;height:348.8pt">
             <v:imagedata r:id="rId115" o:title="phanphoi"/>
           </v:shape>
         </w:pict>
@@ -36717,7 +36822,7 @@
           <w:noProof/>
         </w:rPr>
         <w:pict w14:anchorId="684F3FAE">
-          <v:shape id="_x0000_i1033" type="#_x0000_t75" style="width:446.25pt;height:180.85pt">
+          <v:shape id="_x0000_i1033" type="#_x0000_t75" style="width:446.05pt;height:180.45pt">
             <v:imagedata r:id="rId116" o:title="dubao_thucte"/>
           </v:shape>
         </w:pict>
@@ -36727,9 +36832,9 @@
       <w:pPr>
         <w:pStyle w:val="Caption"/>
       </w:pPr>
-      <w:bookmarkStart w:id="218" w:name="_Toc72678659"/>
-      <w:bookmarkStart w:id="219" w:name="_Toc72678939"/>
-      <w:bookmarkStart w:id="220" w:name="_Toc73092292"/>
+      <w:bookmarkStart w:id="220" w:name="_Toc72678659"/>
+      <w:bookmarkStart w:id="221" w:name="_Toc72678939"/>
+      <w:bookmarkStart w:id="222" w:name="_Toc73092292"/>
       <w:r>
         <w:t xml:space="preserve">Hình </w:t>
       </w:r>
@@ -36758,12 +36863,12 @@
       <w:r>
         <w:t xml:space="preserve">báo </w:t>
       </w:r>
-      <w:bookmarkEnd w:id="218"/>
-      <w:bookmarkEnd w:id="219"/>
+      <w:bookmarkEnd w:id="220"/>
+      <w:bookmarkEnd w:id="221"/>
       <w:r>
         <w:t>MLP</w:t>
       </w:r>
-      <w:bookmarkEnd w:id="220"/>
+      <w:bookmarkEnd w:id="222"/>
     </w:p>
     <w:p>
       <w:r>
@@ -37193,19 +37298,19 @@
       <w:pPr>
         <w:pStyle w:val="Heading1"/>
       </w:pPr>
-      <w:bookmarkStart w:id="221" w:name="_Toc73092241"/>
+      <w:bookmarkStart w:id="223" w:name="_Toc73392955"/>
       <w:r>
         <w:lastRenderedPageBreak/>
         <w:t>XÂY DỰNG CHƯƠNG TRÌNH ĐỊNH GIÁ</w:t>
       </w:r>
-      <w:bookmarkEnd w:id="221"/>
+      <w:bookmarkEnd w:id="223"/>
     </w:p>
     <w:p>
       <w:pPr>
         <w:pStyle w:val="Heading2"/>
       </w:pPr>
-      <w:bookmarkStart w:id="222" w:name="_Toc46711276"/>
-      <w:bookmarkStart w:id="223" w:name="_Toc73092242"/>
+      <w:bookmarkStart w:id="224" w:name="_Toc46711276"/>
+      <w:bookmarkStart w:id="225" w:name="_Toc73392956"/>
       <w:r>
         <w:t xml:space="preserve">Phân </w:t>
       </w:r>
@@ -37214,50 +37319,50 @@
       </w:r>
       <w:r>
         <w:t xml:space="preserve"> yêu cầu</w:t>
-      </w:r>
-      <w:bookmarkEnd w:id="222"/>
-      <w:bookmarkEnd w:id="223"/>
-    </w:p>
-    <w:p>
-      <w:pPr>
-        <w:ind w:right="283" w:firstLine="567"/>
-      </w:pPr>
-      <w:r>
-        <w:t>Chương trình định giá phòng sẽ chỉ có một chức năng chính đó chính là định giá phòng cho thuê.  Tức là người dùng sẽ đưa vào các thông số của căn phòng</w:t>
-      </w:r>
-      <w:r>
-        <w:t xml:space="preserve"> </w:t>
-      </w:r>
-      <w:r>
-        <w:t xml:space="preserve">( diện tích, vị trí, tiện nghi,… ), chương trình sẽ sử dụng mô hình đã được huấn luyện để định giá và trả về giá trị cho thuê của căn phòng. Với một chức năng như thế, định giá phòng sẽ là một module trong một hệ thống. Chính vì thế để có thể sử dụng được module này thì việc tạo một API service để cung cấp dịch vụ định giá là một giải pháp hàng đầu được lựa chọn vì nó dễ dàng tích hợp vào các hệ thống có sẵn ví dụ như website dịch vụ hay các ứng dụng trên mobile, desktop khác với đa dạng công nghệ, nền tảng, ngôn ngữ khác nhau.   </w:t>
-      </w:r>
-    </w:p>
-    <w:p>
-      <w:pPr>
-        <w:ind w:right="283" w:firstLine="567"/>
-      </w:pPr>
-      <w:r>
-        <w:t>Công n</w:t>
-      </w:r>
-      <w:r>
-        <w:t xml:space="preserve">ghệ được lựa chọn cho việc xây </w:t>
-      </w:r>
-      <w:r>
-        <w:t>dựng API service là framework Flask. Bởi Flask là một framework cho phép chúng ta xây dựng một trang web hay một service đơn giản, nhanh chóng và đặc biệt là viết bằng ngôn ngữ python. Việc này thuận tiện cho chúng ta bơi các model học máy được sử dụng ở trên đều được xây dựng bằng ngôn ngữ Python.</w:t>
-      </w:r>
-    </w:p>
-    <w:p/>
-    <w:p>
-      <w:pPr>
-        <w:pStyle w:val="Heading2"/>
-      </w:pPr>
-      <w:bookmarkStart w:id="224" w:name="_Toc46711277"/>
-      <w:bookmarkStart w:id="225" w:name="_Toc73092243"/>
-      <w:r>
-        <w:t>Xây dựng API định giá</w:t>
       </w:r>
       <w:bookmarkEnd w:id="224"/>
       <w:bookmarkEnd w:id="225"/>
+    </w:p>
+    <w:p>
+      <w:pPr>
+        <w:ind w:right="283" w:firstLine="567"/>
+      </w:pPr>
+      <w:r>
+        <w:t>Chương trình định giá phòng sẽ chỉ có một chức năng chính đó chính là định giá phòng cho thuê.  Tức là người dùng sẽ đưa vào các thông số của căn phòng</w:t>
+      </w:r>
+      <w:r>
+        <w:t xml:space="preserve"> </w:t>
+      </w:r>
+      <w:r>
+        <w:t xml:space="preserve">( diện tích, vị trí, tiện nghi,… ), chương trình sẽ sử dụng mô hình đã được huấn luyện để định giá và trả về giá trị cho thuê của căn phòng. Với một chức năng như thế, định giá phòng sẽ là một module trong một hệ thống. Chính vì thế để có thể sử dụng được module này thì việc tạo một API service để cung cấp dịch vụ định giá là một giải pháp hàng đầu được lựa chọn vì nó dễ dàng tích hợp vào các hệ thống có sẵn ví dụ như website dịch vụ hay các ứng dụng trên mobile, desktop khác với đa dạng công nghệ, nền tảng, ngôn ngữ khác nhau.   </w:t>
+      </w:r>
+    </w:p>
+    <w:p>
+      <w:pPr>
+        <w:ind w:right="283" w:firstLine="567"/>
+      </w:pPr>
+      <w:r>
+        <w:t>Công n</w:t>
+      </w:r>
+      <w:r>
+        <w:t xml:space="preserve">ghệ được lựa chọn cho việc xây </w:t>
+      </w:r>
+      <w:r>
+        <w:t>dựng API service là framework Flask. Bởi Flask là một framework cho phép chúng ta xây dựng một trang web hay một service đơn giản, nhanh chóng và đặc biệt là viết bằng ngôn ngữ python. Việc này thuận tiện cho chúng ta bơi các model học máy được sử dụng ở trên đều được xây dựng bằng ngôn ngữ Python.</w:t>
+      </w:r>
+    </w:p>
+    <w:p/>
+    <w:p>
+      <w:pPr>
+        <w:pStyle w:val="Heading2"/>
+      </w:pPr>
+      <w:bookmarkStart w:id="226" w:name="_Toc46711277"/>
+      <w:bookmarkStart w:id="227" w:name="_Toc73392957"/>
+      <w:r>
+        <w:t>Xây dựng API định giá</w:t>
+      </w:r>
+      <w:bookmarkEnd w:id="226"/>
+      <w:bookmarkEnd w:id="227"/>
     </w:p>
     <w:p>
       <w:pPr>
@@ -37287,7 +37392,7 @@
         <w:ind w:right="425"/>
         <w:jc w:val="right"/>
       </w:pPr>
-      <w:bookmarkStart w:id="226" w:name="_Toc46711228"/>
+      <w:bookmarkStart w:id="228" w:name="_Toc46711228"/>
       <w:r>
         <w:t xml:space="preserve">Bảng </w:t>
       </w:r>
@@ -37357,7 +37462,7 @@
       <w:r>
         <w:t>. Các thuộc tính đầu vào của API định giá</w:t>
       </w:r>
-      <w:bookmarkEnd w:id="226"/>
+      <w:bookmarkEnd w:id="228"/>
     </w:p>
     <w:tbl>
       <w:tblPr>
@@ -40890,7 +40995,7 @@
         <w:ind w:right="425"/>
         <w:jc w:val="right"/>
       </w:pPr>
-      <w:bookmarkStart w:id="227" w:name="_Toc46711229"/>
+      <w:bookmarkStart w:id="229" w:name="_Toc46711229"/>
       <w:r>
         <w:t xml:space="preserve">Bảng  </w:t>
       </w:r>
@@ -40960,7 +41065,7 @@
       <w:r>
         <w:t>. Danh sách các tham số output của API định giá</w:t>
       </w:r>
-      <w:bookmarkEnd w:id="227"/>
+      <w:bookmarkEnd w:id="229"/>
     </w:p>
     <w:tbl>
       <w:tblPr>
@@ -41643,13 +41748,13 @@
       <w:pPr>
         <w:pStyle w:val="Heading2"/>
       </w:pPr>
-      <w:bookmarkStart w:id="228" w:name="_Toc46711278"/>
-      <w:bookmarkStart w:id="229" w:name="_Toc73092244"/>
+      <w:bookmarkStart w:id="230" w:name="_Toc46711278"/>
+      <w:bookmarkStart w:id="231" w:name="_Toc73392958"/>
       <w:r>
         <w:t>Xây dựng chương trình minh họa</w:t>
       </w:r>
-      <w:bookmarkEnd w:id="228"/>
-      <w:bookmarkEnd w:id="229"/>
+      <w:bookmarkEnd w:id="230"/>
+      <w:bookmarkEnd w:id="231"/>
       <w:r>
         <w:t xml:space="preserve"> </w:t>
       </w:r>
@@ -41719,8 +41824,8 @@
       <w:pPr>
         <w:pStyle w:val="Caption"/>
       </w:pPr>
-      <w:bookmarkStart w:id="230" w:name="_Toc46711201"/>
-      <w:bookmarkStart w:id="231" w:name="_Toc73092293"/>
+      <w:bookmarkStart w:id="232" w:name="_Toc46711201"/>
+      <w:bookmarkStart w:id="233" w:name="_Toc73092293"/>
       <w:r>
         <w:t xml:space="preserve">Hình </w:t>
       </w:r>
@@ -41746,8 +41851,8 @@
       <w:r>
         <w:t>. Giao diện chương trình demo API định giá</w:t>
       </w:r>
-      <w:bookmarkEnd w:id="230"/>
-      <w:bookmarkEnd w:id="231"/>
+      <w:bookmarkEnd w:id="232"/>
+      <w:bookmarkEnd w:id="233"/>
     </w:p>
     <w:p/>
     <w:p>
@@ -41812,8 +41917,8 @@
       <w:pPr>
         <w:pStyle w:val="Caption"/>
       </w:pPr>
-      <w:bookmarkStart w:id="232" w:name="_Toc46711202"/>
-      <w:bookmarkStart w:id="233" w:name="_Toc73092294"/>
+      <w:bookmarkStart w:id="234" w:name="_Toc46711202"/>
+      <w:bookmarkStart w:id="235" w:name="_Toc73092294"/>
       <w:r>
         <w:lastRenderedPageBreak/>
         <w:t xml:space="preserve">Hình </w:t>
@@ -41840,8 +41945,8 @@
       <w:r>
         <w:t>. Hiển thị kết quả định giá</w:t>
       </w:r>
-      <w:bookmarkEnd w:id="232"/>
-      <w:bookmarkEnd w:id="233"/>
+      <w:bookmarkEnd w:id="234"/>
+      <w:bookmarkEnd w:id="235"/>
     </w:p>
     <w:p>
       <w:pPr>
@@ -41883,12 +41988,12 @@
         </w:numPr>
         <w:ind w:left="450" w:right="283"/>
       </w:pPr>
-      <w:bookmarkStart w:id="234" w:name="_Toc73092245"/>
+      <w:bookmarkStart w:id="236" w:name="_Toc73392959"/>
       <w:r>
         <w:lastRenderedPageBreak/>
         <w:t>KẾT LUẬN</w:t>
       </w:r>
-      <w:bookmarkEnd w:id="234"/>
+      <w:bookmarkEnd w:id="236"/>
     </w:p>
     <w:p>
       <w:pPr>
@@ -41899,11 +42004,11 @@
         </w:numPr>
         <w:ind w:left="360"/>
       </w:pPr>
-      <w:bookmarkStart w:id="235" w:name="_Toc73092246"/>
+      <w:bookmarkStart w:id="237" w:name="_Toc73392960"/>
       <w:r>
         <w:t>Kết luận</w:t>
       </w:r>
-      <w:bookmarkEnd w:id="235"/>
+      <w:bookmarkEnd w:id="237"/>
     </w:p>
     <w:p>
       <w:pPr>
@@ -42136,11 +42241,11 @@
         </w:numPr>
         <w:ind w:left="360"/>
       </w:pPr>
-      <w:bookmarkStart w:id="236" w:name="_Toc73092247"/>
+      <w:bookmarkStart w:id="238" w:name="_Toc73392961"/>
       <w:r>
         <w:t>Hướng phát triển</w:t>
       </w:r>
-      <w:bookmarkEnd w:id="236"/>
+      <w:bookmarkEnd w:id="238"/>
     </w:p>
     <w:p>
       <w:pPr>
@@ -42219,12 +42324,12 @@
         </w:numPr>
         <w:ind w:left="450" w:right="283"/>
       </w:pPr>
-      <w:bookmarkStart w:id="237" w:name="_Toc73092248"/>
+      <w:bookmarkStart w:id="239" w:name="_Toc73392962"/>
       <w:r>
         <w:lastRenderedPageBreak/>
         <w:t>TÀI LIỆU THAM KHẢO</w:t>
       </w:r>
-      <w:bookmarkEnd w:id="237"/>
+      <w:bookmarkEnd w:id="239"/>
     </w:p>
     <w:sdt>
       <w:sdtPr>
@@ -42248,7 +42353,6 @@
             <w:id w:val="111145805"/>
             <w:bibliography/>
           </w:sdtPr>
-          <w:sdtEndPr/>
           <w:sdtContent>
             <w:p>
               <w:pPr>
@@ -42794,7 +42898,7 @@
         <w:noProof/>
         <w:color w:val="000000"/>
       </w:rPr>
-      <w:t>56</w:t>
+      <w:t>14</w:t>
     </w:r>
     <w:r>
       <w:rPr>
@@ -51532,7 +51636,7 @@
   <a:extraClrSchemeLst/>
   <a:extLst>
     <a:ext uri="{05A4C25C-085E-4340-85A3-A5531E510DB2}">
-      <thm15:themeFamily xmlns="" xmlns:thm15="http://schemas.microsoft.com/office/thememl/2012/main" name="Office Theme" id="{62F939B6-93AF-4DB8-9C6B-D6C7DFDC589F}" vid="{4A3C46E8-61CC-4603-A589-7422A47A8E4A}"/>
+      <thm15:themeFamily xmlns:thm15="http://schemas.microsoft.com/office/thememl/2012/main" xmlns="" name="Office Theme" id="{62F939B6-93AF-4DB8-9C6B-D6C7DFDC589F}" vid="{4A3C46E8-61CC-4603-A589-7422A47A8E4A}"/>
     </a:ext>
   </a:extLst>
 </a:theme>
@@ -51626,7 +51730,7 @@
 </file>
 
 <file path=customXml/itemProps2.xml><?xml version="1.0" encoding="utf-8"?>
-<ds:datastoreItem xmlns:ds="http://schemas.openxmlformats.org/officeDocument/2006/customXml" ds:itemID="{CAC8C293-E50F-47B0-B51C-3AC2E57E9BFE}">
+<ds:datastoreItem xmlns:ds="http://schemas.openxmlformats.org/officeDocument/2006/customXml" ds:itemID="{46DEC590-F964-45BC-85ED-5F27B826178D}">
   <ds:schemaRefs>
     <ds:schemaRef ds:uri="http://schemas.openxmlformats.org/officeDocument/2006/bibliography"/>
   </ds:schemaRefs>

</xml_diff>